<commit_message>
finished remote-side main loop and UI handling
</commit_message>
<xml_diff>
--- a/hw9/Robotrike_Functional_Specification.docx
+++ b/hw9/Robotrike_Functional_Specification.docx
@@ -1,6 +1,6 @@
 
 <file path=word/document.xml><?xml version="1.0" encoding="utf-8"?>
-<w:document xmlns:wpc="http://schemas.microsoft.com/office/word/2010/wordprocessingCanvas" xmlns:cx="http://schemas.microsoft.com/office/drawing/2014/chartex" xmlns:mc="http://schemas.openxmlformats.org/markup-compatibility/2006" xmlns:o="urn:schemas-microsoft-com:office:office" xmlns:r="http://schemas.openxmlformats.org/officeDocument/2006/relationships" xmlns:m="http://schemas.openxmlformats.org/officeDocument/2006/math" xmlns:v="urn:schemas-microsoft-com:vml" xmlns:wp14="http://schemas.microsoft.com/office/word/2010/wordprocessingDrawing" xmlns:wp="http://schemas.openxmlformats.org/drawingml/2006/wordprocessingDrawing" xmlns:w10="urn:schemas-microsoft-com:office:word" xmlns:w="http://schemas.openxmlformats.org/wordprocessingml/2006/main" xmlns:w14="http://schemas.microsoft.com/office/word/2010/wordml" xmlns:w15="http://schemas.microsoft.com/office/word/2012/wordml" xmlns:w16se="http://schemas.microsoft.com/office/word/2015/wordml/symex" xmlns:wpg="http://schemas.microsoft.com/office/word/2010/wordprocessingGroup" xmlns:wpi="http://schemas.microsoft.com/office/word/2010/wordprocessingInk" xmlns:wne="http://schemas.microsoft.com/office/word/2006/wordml" xmlns:wps="http://schemas.microsoft.com/office/word/2010/wordprocessingShape" mc:Ignorable="w14 w15 w16se wp14">
+<w:document xmlns:wpc="http://schemas.microsoft.com/office/word/2010/wordprocessingCanvas" xmlns:mc="http://schemas.openxmlformats.org/markup-compatibility/2006" xmlns:o="urn:schemas-microsoft-com:office:office" xmlns:r="http://schemas.openxmlformats.org/officeDocument/2006/relationships" xmlns:m="http://schemas.openxmlformats.org/officeDocument/2006/math" xmlns:v="urn:schemas-microsoft-com:vml" xmlns:wp14="http://schemas.microsoft.com/office/word/2010/wordprocessingDrawing" xmlns:wp="http://schemas.openxmlformats.org/drawingml/2006/wordprocessingDrawing" xmlns:w10="urn:schemas-microsoft-com:office:word" xmlns:w="http://schemas.openxmlformats.org/wordprocessingml/2006/main" xmlns:w14="http://schemas.microsoft.com/office/word/2010/wordml" xmlns:wpg="http://schemas.microsoft.com/office/word/2010/wordprocessingGroup" xmlns:wpi="http://schemas.microsoft.com/office/word/2010/wordprocessingInk" xmlns:wne="http://schemas.microsoft.com/office/word/2006/wordml" xmlns:wps="http://schemas.microsoft.com/office/word/2010/wordprocessingShape" mc:Ignorable="w14 wp14">
   <w:body>
     <w:p>
       <w:pPr>
@@ -15,7 +15,21 @@
           <w:rFonts w:ascii="Times New Roman" w:hAnsi="Times New Roman" w:cs="Times New Roman"/>
           <w:sz w:val="24"/>
         </w:rPr>
-        <w:t>EE/CS51</w:t>
+        <w:t>EE/CS</w:t>
+      </w:r>
+      <w:r>
+        <w:rPr>
+          <w:rFonts w:ascii="Times New Roman" w:hAnsi="Times New Roman" w:cs="Times New Roman"/>
+          <w:sz w:val="24"/>
+        </w:rPr>
+        <w:t xml:space="preserve"> </w:t>
+      </w:r>
+      <w:r>
+        <w:rPr>
+          <w:rFonts w:ascii="Times New Roman" w:hAnsi="Times New Roman" w:cs="Times New Roman"/>
+          <w:sz w:val="24"/>
+        </w:rPr>
+        <w:t>51</w:t>
       </w:r>
     </w:p>
     <w:p>
@@ -490,7 +504,15 @@
                       <w:b/>
                       <w:sz w:val="24"/>
                     </w:rPr>
-                    <w:t>(S-256)</w:t>
+                    <w:t>(V</w:t>
+                  </w:r>
+                  <w:r>
+                    <w:rPr>
+                      <w:rFonts w:ascii="Times New Roman" w:hAnsi="Times New Roman" w:cs="Times New Roman"/>
+                      <w:b/>
+                      <w:sz w:val="24"/>
+                    </w:rPr>
+                    <w:t>-256)</w:t>
                   </w:r>
                 </w:p>
               </w:tc>
@@ -556,7 +578,7 @@
                       <w:b/>
                       <w:sz w:val="24"/>
                     </w:rPr>
-                    <w:t>(S+</w:t>
+                    <w:t>(V</w:t>
                   </w:r>
                   <w:r>
                     <w:rPr>
@@ -564,7 +586,7 @@
                       <w:b/>
                       <w:sz w:val="24"/>
                     </w:rPr>
-                    <w:t>256)</w:t>
+                    <w:t>+256)</w:t>
                   </w:r>
                 </w:p>
               </w:tc>
@@ -605,49 +627,25 @@
                       <w:rFonts w:ascii="Times New Roman" w:hAnsi="Times New Roman" w:cs="Times New Roman"/>
                       <w:sz w:val="24"/>
                     </w:rPr>
-                    <w:t>Show</w:t>
-                  </w:r>
-                  <w:r>
-                    <w:rPr>
-                      <w:rFonts w:ascii="Times New Roman" w:hAnsi="Times New Roman" w:cs="Times New Roman"/>
-                      <w:sz w:val="24"/>
-                    </w:rPr>
-                    <w:t xml:space="preserve"> </w:t>
-                  </w:r>
-                  <w:r>
-                    <w:rPr>
-                      <w:rFonts w:ascii="Times New Roman" w:hAnsi="Times New Roman" w:cs="Times New Roman"/>
-                      <w:sz w:val="24"/>
-                    </w:rPr>
-                    <w:t xml:space="preserve">system </w:t>
-                  </w:r>
-                  <w:r>
-                    <w:rPr>
-                      <w:rFonts w:ascii="Times New Roman" w:hAnsi="Times New Roman" w:cs="Times New Roman"/>
-                      <w:sz w:val="24"/>
-                    </w:rPr>
-                    <w:t>parameters:</w:t>
-                  </w:r>
-                  <w:r>
-                    <w:rPr>
-                      <w:rFonts w:ascii="Times New Roman" w:hAnsi="Times New Roman" w:cs="Times New Roman"/>
-                      <w:sz w:val="24"/>
-                    </w:rPr>
-                    <w:t xml:space="preserve"> (baud</w:t>
-                  </w:r>
-                  <w:r>
-                    <w:rPr>
-                      <w:rFonts w:ascii="Times New Roman" w:hAnsi="Times New Roman" w:cs="Times New Roman"/>
-                      <w:sz w:val="24"/>
-                    </w:rPr>
-                    <w:t>, parity</w:t>
-                  </w:r>
-                  <w:r>
-                    <w:rPr>
-                      <w:rFonts w:ascii="Times New Roman" w:hAnsi="Times New Roman" w:cs="Times New Roman"/>
-                      <w:sz w:val="24"/>
-                    </w:rPr>
-                    <w:t>)</w:t>
+                    <w:t>Set direction to 90°</w:t>
+                  </w:r>
+                </w:p>
+                <w:p>
+                  <w:pPr>
+                    <w:jc w:val="center"/>
+                    <w:rPr>
+                      <w:rFonts w:ascii="Times New Roman" w:hAnsi="Times New Roman" w:cs="Times New Roman"/>
+                      <w:b/>
+                      <w:sz w:val="24"/>
+                    </w:rPr>
+                  </w:pPr>
+                  <w:r>
+                    <w:rPr>
+                      <w:rFonts w:ascii="Times New Roman" w:hAnsi="Times New Roman" w:cs="Times New Roman"/>
+                      <w:b/>
+                      <w:sz w:val="24"/>
+                    </w:rPr>
+                    <w:t>(D90)</w:t>
                   </w:r>
                 </w:p>
               </w:tc>
@@ -758,14 +756,7 @@
                       <w:rFonts w:ascii="Times New Roman" w:hAnsi="Times New Roman" w:cs="Times New Roman"/>
                       <w:sz w:val="24"/>
                     </w:rPr>
-                    <w:t>B</w:t>
-                  </w:r>
-                  <w:r>
-                    <w:rPr>
-                      <w:rFonts w:ascii="Times New Roman" w:hAnsi="Times New Roman" w:cs="Times New Roman"/>
-                      <w:sz w:val="24"/>
-                    </w:rPr>
-                    <w:t>2</w:t>
+                    <w:t>B2</w:t>
                   </w:r>
                   <w:r>
                     <w:rPr>
@@ -834,14 +825,7 @@
                       <w:rFonts w:ascii="Times New Roman" w:hAnsi="Times New Roman" w:cs="Times New Roman"/>
                       <w:sz w:val="24"/>
                     </w:rPr>
-                    <w:t>B</w:t>
-                  </w:r>
-                  <w:r>
-                    <w:rPr>
-                      <w:rFonts w:ascii="Times New Roman" w:hAnsi="Times New Roman" w:cs="Times New Roman"/>
-                      <w:sz w:val="24"/>
-                    </w:rPr>
-                    <w:t>3</w:t>
+                    <w:t>B3</w:t>
                   </w:r>
                   <w:r>
                     <w:rPr>
@@ -900,14 +884,7 @@
                       <w:rFonts w:ascii="Times New Roman" w:hAnsi="Times New Roman" w:cs="Times New Roman"/>
                       <w:sz w:val="24"/>
                     </w:rPr>
-                    <w:t>B</w:t>
-                  </w:r>
-                  <w:r>
-                    <w:rPr>
-                      <w:rFonts w:ascii="Times New Roman" w:hAnsi="Times New Roman" w:cs="Times New Roman"/>
-                      <w:sz w:val="24"/>
-                    </w:rPr>
-                    <w:t>4</w:t>
+                    <w:t>B4</w:t>
                   </w:r>
                   <w:r>
                     <w:rPr>
@@ -921,21 +898,7 @@
                       <w:rFonts w:ascii="Times New Roman" w:hAnsi="Times New Roman" w:cs="Times New Roman"/>
                       <w:sz w:val="24"/>
                     </w:rPr>
-                    <w:t>Set direction 180</w:t>
-                  </w:r>
-                  <w:r>
-                    <w:rPr>
-                      <w:rFonts w:ascii="Times New Roman" w:hAnsi="Times New Roman" w:cs="Times New Roman"/>
-                      <w:sz w:val="24"/>
-                    </w:rPr>
-                    <w:t>°,</w:t>
-                  </w:r>
-                  <w:r>
-                    <w:rPr>
-                      <w:rFonts w:ascii="Times New Roman" w:hAnsi="Times New Roman" w:cs="Times New Roman"/>
-                      <w:sz w:val="24"/>
-                    </w:rPr>
-                    <w:t xml:space="preserve"> backward</w:t>
+                    <w:t>Set direction 180°, backward</w:t>
                   </w:r>
                 </w:p>
                 <w:p>
@@ -1145,21 +1108,14 @@
                       <w:rFonts w:ascii="Times New Roman" w:hAnsi="Times New Roman" w:cs="Times New Roman"/>
                       <w:sz w:val="24"/>
                     </w:rPr>
-                    <w:t>15</w:t>
-                  </w:r>
-                  <w:r>
-                    <w:rPr>
-                      <w:rFonts w:ascii="Times New Roman" w:hAnsi="Times New Roman" w:cs="Times New Roman"/>
-                      <w:sz w:val="24"/>
-                    </w:rPr>
-                    <w:t>°</w:t>
-                  </w:r>
-                  <w:r>
-                    <w:rPr>
-                      <w:rFonts w:ascii="Times New Roman" w:hAnsi="Times New Roman" w:cs="Times New Roman"/>
-                      <w:sz w:val="24"/>
-                    </w:rPr>
-                    <w:t xml:space="preserve"> more to the left </w:t>
+                    <w:t>10</w:t>
+                  </w:r>
+                  <w:r>
+                    <w:rPr>
+                      <w:rFonts w:ascii="Times New Roman" w:hAnsi="Times New Roman" w:cs="Times New Roman"/>
+                      <w:sz w:val="24"/>
+                    </w:rPr>
+                    <w:t xml:space="preserve">° more to the left </w:t>
                   </w:r>
                 </w:p>
                 <w:p>
@@ -1177,7 +1133,15 @@
                       <w:b/>
                       <w:sz w:val="24"/>
                     </w:rPr>
-                    <w:t>(D-15)</w:t>
+                    <w:t>(D-10</w:t>
+                  </w:r>
+                  <w:r>
+                    <w:rPr>
+                      <w:rFonts w:ascii="Times New Roman" w:hAnsi="Times New Roman" w:cs="Times New Roman"/>
+                      <w:b/>
+                      <w:sz w:val="24"/>
+                    </w:rPr>
+                    <w:t>)</w:t>
                   </w:r>
                 </w:p>
               </w:tc>
@@ -1211,21 +1175,21 @@
                       <w:rFonts w:ascii="Times New Roman" w:hAnsi="Times New Roman" w:cs="Times New Roman"/>
                       <w:sz w:val="24"/>
                     </w:rPr>
-                    <w:t>Move at 15</w:t>
-                  </w:r>
-                  <w:r>
-                    <w:rPr>
-                      <w:rFonts w:ascii="Times New Roman" w:hAnsi="Times New Roman" w:cs="Times New Roman"/>
-                      <w:sz w:val="24"/>
-                    </w:rPr>
-                    <w:t>°</w:t>
-                  </w:r>
-                  <w:r>
-                    <w:rPr>
-                      <w:rFonts w:ascii="Times New Roman" w:hAnsi="Times New Roman" w:cs="Times New Roman"/>
-                      <w:sz w:val="24"/>
-                    </w:rPr>
-                    <w:t xml:space="preserve"> more to the right </w:t>
+                    <w:t>Move at 1</w:t>
+                  </w:r>
+                  <w:r>
+                    <w:rPr>
+                      <w:rFonts w:ascii="Times New Roman" w:hAnsi="Times New Roman" w:cs="Times New Roman"/>
+                      <w:sz w:val="24"/>
+                    </w:rPr>
+                    <w:t>0</w:t>
+                  </w:r>
+                  <w:r>
+                    <w:rPr>
+                      <w:rFonts w:ascii="Times New Roman" w:hAnsi="Times New Roman" w:cs="Times New Roman"/>
+                      <w:sz w:val="24"/>
+                    </w:rPr>
+                    <w:t xml:space="preserve">° more to the right </w:t>
                   </w:r>
                 </w:p>
                 <w:p>
@@ -1243,7 +1207,15 @@
                       <w:b/>
                       <w:sz w:val="24"/>
                     </w:rPr>
-                    <w:t>(D+15)</w:t>
+                    <w:t>(D+10</w:t>
+                  </w:r>
+                  <w:r>
+                    <w:rPr>
+                      <w:rFonts w:ascii="Times New Roman" w:hAnsi="Times New Roman" w:cs="Times New Roman"/>
+                      <w:b/>
+                      <w:sz w:val="24"/>
+                    </w:rPr>
+                    <w:t>)</w:t>
                   </w:r>
                 </w:p>
               </w:tc>
@@ -1286,14 +1258,7 @@
                       <w:rFonts w:ascii="Times New Roman" w:hAnsi="Times New Roman" w:cs="Times New Roman"/>
                       <w:sz w:val="24"/>
                     </w:rPr>
-                    <w:t xml:space="preserve"> Point turret down at -60</w:t>
-                  </w:r>
-                  <w:r>
-                    <w:rPr>
-                      <w:rFonts w:ascii="Times New Roman" w:hAnsi="Times New Roman" w:cs="Times New Roman"/>
-                      <w:sz w:val="24"/>
-                    </w:rPr>
-                    <w:t>°</w:t>
+                    <w:t xml:space="preserve"> Point turret down at -60°</w:t>
                   </w:r>
                 </w:p>
                 <w:p>
@@ -1352,14 +1317,7 @@
                       <w:rFonts w:ascii="Times New Roman" w:hAnsi="Times New Roman" w:cs="Times New Roman"/>
                       <w:sz w:val="24"/>
                     </w:rPr>
-                    <w:t xml:space="preserve"> Point turret up at 60</w:t>
-                  </w:r>
-                  <w:r>
-                    <w:rPr>
-                      <w:rFonts w:ascii="Times New Roman" w:hAnsi="Times New Roman" w:cs="Times New Roman"/>
-                      <w:sz w:val="24"/>
-                    </w:rPr>
-                    <w:t>°</w:t>
+                    <w:t xml:space="preserve"> Point turret up at 60°</w:t>
                   </w:r>
                 </w:p>
                 <w:p>
@@ -1428,6 +1386,31 @@
                     </w:rPr>
                     <w:t xml:space="preserve">: </w:t>
                   </w:r>
+                  <w:r>
+                    <w:rPr>
+                      <w:rFonts w:ascii="Times New Roman" w:hAnsi="Times New Roman" w:cs="Times New Roman"/>
+                      <w:sz w:val="24"/>
+                    </w:rPr>
+                    <w:t xml:space="preserve">Set direction to 270 </w:t>
+                  </w:r>
+                </w:p>
+                <w:p>
+                  <w:pPr>
+                    <w:jc w:val="center"/>
+                    <w:rPr>
+                      <w:rFonts w:ascii="Times New Roman" w:hAnsi="Times New Roman" w:cs="Times New Roman"/>
+                      <w:b/>
+                      <w:sz w:val="24"/>
+                    </w:rPr>
+                  </w:pPr>
+                  <w:r>
+                    <w:rPr>
+                      <w:rFonts w:ascii="Times New Roman" w:hAnsi="Times New Roman" w:cs="Times New Roman"/>
+                      <w:b/>
+                      <w:sz w:val="24"/>
+                    </w:rPr>
+                    <w:t>(D270)</w:t>
+                  </w:r>
                 </w:p>
               </w:tc>
               <w:tc>
@@ -1455,6 +1438,20 @@
                     </w:rPr>
                     <w:t xml:space="preserve">: </w:t>
                   </w:r>
+                  <w:r>
+                    <w:rPr>
+                      <w:rFonts w:ascii="Times New Roman" w:hAnsi="Times New Roman" w:cs="Times New Roman"/>
+                      <w:sz w:val="24"/>
+                    </w:rPr>
+                    <w:t xml:space="preserve">Reset error flag, </w:t>
+                  </w:r>
+                  <w:r>
+                    <w:rPr>
+                      <w:rFonts w:ascii="Times New Roman" w:hAnsi="Times New Roman" w:cs="Times New Roman"/>
+                      <w:sz w:val="24"/>
+                    </w:rPr>
+                    <w:t>escape error message</w:t>
+                  </w:r>
                 </w:p>
               </w:tc>
             </w:tr>
@@ -1571,6 +1568,34 @@
               </w:rPr>
               <w:t>he display will read “STOPPED”.</w:t>
             </w:r>
+            <w:r>
+              <w:rPr>
+                <w:rFonts w:ascii="Times New Roman" w:hAnsi="Times New Roman" w:cs="Times New Roman"/>
+                <w:sz w:val="24"/>
+              </w:rPr>
+              <w:t xml:space="preserve"> </w:t>
+            </w:r>
+            <w:r>
+              <w:rPr>
+                <w:rFonts w:ascii="Times New Roman" w:hAnsi="Times New Roman" w:cs="Times New Roman"/>
+                <w:sz w:val="24"/>
+              </w:rPr>
+              <w:t xml:space="preserve">The commands passed to </w:t>
+            </w:r>
+            <w:r>
+              <w:rPr>
+                <w:rFonts w:ascii="Times New Roman" w:hAnsi="Times New Roman" w:cs="Times New Roman"/>
+                <w:sz w:val="24"/>
+              </w:rPr>
+              <w:t xml:space="preserve">the Robotrike’s motor unit are in the form of a string: “S0 O D0” </w:t>
+            </w:r>
+            <w:r>
+              <w:rPr>
+                <w:rFonts w:ascii="Times New Roman" w:hAnsi="Times New Roman" w:cs="Times New Roman"/>
+                <w:sz w:val="24"/>
+              </w:rPr>
+              <w:t xml:space="preserve">with a carriage return between each command. </w:t>
+            </w:r>
           </w:p>
           <w:p>
             <w:pPr>
@@ -1595,7 +1620,23 @@
                 <w:b/>
                 <w:sz w:val="24"/>
               </w:rPr>
-              <w:t>Key 2: Slow down</w:t>
+              <w:t xml:space="preserve">Key </w:t>
+            </w:r>
+            <w:r>
+              <w:rPr>
+                <w:rFonts w:ascii="Times New Roman" w:hAnsi="Times New Roman" w:cs="Times New Roman"/>
+                <w:b/>
+                <w:sz w:val="24"/>
+              </w:rPr>
+              <w:t>A</w:t>
+            </w:r>
+            <w:r>
+              <w:rPr>
+                <w:rFonts w:ascii="Times New Roman" w:hAnsi="Times New Roman" w:cs="Times New Roman"/>
+                <w:b/>
+                <w:sz w:val="24"/>
+              </w:rPr>
+              <w:t>2: Slow down</w:t>
             </w:r>
           </w:p>
           <w:p>
@@ -1611,7 +1652,112 @@
                 <w:rFonts w:ascii="Times New Roman" w:hAnsi="Times New Roman" w:cs="Times New Roman"/>
                 <w:sz w:val="24"/>
               </w:rPr>
-              <w:t>Pressing this key will cause the RoboTrike to slow down by an increment of one-tenth of the maximum speed, which will be determined by the hardware limitations. It will be possible to slow down to a complete stop. There will be 11 speed settings, with 0 being a complete stop and 10 being the maximum speed. When this key is pressed, the display will flash the old speed three times before showing the new speed. If the speed has been decremented to 0, then the display will show “0: STOPPED”. If pressed and held, the speed will decrease all the way down until at a complete stop, at a rate of 2 speed settings per second.</w:t>
+              <w:t xml:space="preserve">Pressing this key will cause the RoboTrike </w:t>
+            </w:r>
+            <w:r>
+              <w:rPr>
+                <w:rFonts w:ascii="Times New Roman" w:hAnsi="Times New Roman" w:cs="Times New Roman"/>
+                <w:sz w:val="24"/>
+              </w:rPr>
+              <w:t xml:space="preserve">to slow down by a percentage of its </w:t>
+            </w:r>
+            <w:r>
+              <w:rPr>
+                <w:rFonts w:ascii="Times New Roman" w:hAnsi="Times New Roman" w:cs="Times New Roman"/>
+                <w:sz w:val="24"/>
+              </w:rPr>
+              <w:t>maximum speed</w:t>
+            </w:r>
+            <w:r>
+              <w:rPr>
+                <w:rFonts w:ascii="Times New Roman" w:hAnsi="Times New Roman" w:cs="Times New Roman"/>
+                <w:sz w:val="24"/>
+              </w:rPr>
+              <w:t>. This key will decrease the current speed by 256 out of 65534 possible speed settings.</w:t>
+            </w:r>
+            <w:r>
+              <w:rPr>
+                <w:rFonts w:ascii="Times New Roman" w:hAnsi="Times New Roman" w:cs="Times New Roman"/>
+                <w:sz w:val="24"/>
+              </w:rPr>
+              <w:t xml:space="preserve"> It will be possible to slow down to a complete stop. When this key is pressed, the display will</w:t>
+            </w:r>
+            <w:r>
+              <w:rPr>
+                <w:rFonts w:ascii="Times New Roman" w:hAnsi="Times New Roman" w:cs="Times New Roman"/>
+                <w:sz w:val="24"/>
+              </w:rPr>
+              <w:t xml:space="preserve"> </w:t>
+            </w:r>
+            <w:r>
+              <w:rPr>
+                <w:rFonts w:ascii="Times New Roman" w:hAnsi="Times New Roman" w:cs="Times New Roman"/>
+                <w:sz w:val="24"/>
+              </w:rPr>
+              <w:t xml:space="preserve">show “V-256”, followed by </w:t>
+            </w:r>
+            <w:r>
+              <w:rPr>
+                <w:rFonts w:ascii="Times New Roman" w:hAnsi="Times New Roman" w:cs="Times New Roman"/>
+                <w:sz w:val="24"/>
+              </w:rPr>
+              <w:t xml:space="preserve">an updated </w:t>
+            </w:r>
+            <w:r>
+              <w:rPr>
+                <w:rFonts w:ascii="Times New Roman" w:hAnsi="Times New Roman" w:cs="Times New Roman"/>
+                <w:sz w:val="24"/>
+              </w:rPr>
+              <w:t>motor speed and laser status string</w:t>
+            </w:r>
+            <w:r>
+              <w:rPr>
+                <w:rFonts w:ascii="Times New Roman" w:hAnsi="Times New Roman" w:cs="Times New Roman"/>
+                <w:sz w:val="24"/>
+              </w:rPr>
+              <w:t>. If t</w:t>
+            </w:r>
+            <w:r>
+              <w:rPr>
+                <w:rFonts w:ascii="Times New Roman" w:hAnsi="Times New Roman" w:cs="Times New Roman"/>
+                <w:sz w:val="24"/>
+              </w:rPr>
+              <w:t>he speed has been decremented below</w:t>
+            </w:r>
+            <w:r>
+              <w:rPr>
+                <w:rFonts w:ascii="Times New Roman" w:hAnsi="Times New Roman" w:cs="Times New Roman"/>
+                <w:sz w:val="24"/>
+              </w:rPr>
+              <w:t xml:space="preserve"> 0, then the</w:t>
+            </w:r>
+            <w:r>
+              <w:rPr>
+                <w:rFonts w:ascii="Times New Roman" w:hAnsi="Times New Roman" w:cs="Times New Roman"/>
+                <w:sz w:val="24"/>
+              </w:rPr>
+              <w:t xml:space="preserve"> robot will slow to a stop</w:t>
+            </w:r>
+            <w:r>
+              <w:rPr>
+                <w:rFonts w:ascii="Times New Roman" w:hAnsi="Times New Roman" w:cs="Times New Roman"/>
+                <w:sz w:val="24"/>
+              </w:rPr>
+              <w:t>. If pressed and held, the speed will decrease all the way down until at</w:t>
+            </w:r>
+            <w:r>
+              <w:rPr>
+                <w:rFonts w:ascii="Times New Roman" w:hAnsi="Times New Roman" w:cs="Times New Roman"/>
+                <w:sz w:val="24"/>
+              </w:rPr>
+              <w:t xml:space="preserve"> a complete stop, at a rate of -256</w:t>
+            </w:r>
+            <w:r>
+              <w:rPr>
+                <w:rFonts w:ascii="Times New Roman" w:hAnsi="Times New Roman" w:cs="Times New Roman"/>
+                <w:sz w:val="24"/>
+              </w:rPr>
+              <w:t xml:space="preserve"> speed settings per second.</w:t>
             </w:r>
           </w:p>
           <w:p>
@@ -1640,14 +1786,27 @@
                 <w:b/>
                 <w:sz w:val="24"/>
               </w:rPr>
-              <w:t>Key 3: Speed up</w:t>
-            </w:r>
-          </w:p>
-          <w:p>
-            <w:pPr>
-              <w:tabs>
-                <w:tab w:val="center" w:pos="3352"/>
-              </w:tabs>
+              <w:t xml:space="preserve">Key </w:t>
+            </w:r>
+            <w:r>
+              <w:rPr>
+                <w:rFonts w:ascii="Times New Roman" w:hAnsi="Times New Roman" w:cs="Times New Roman"/>
+                <w:b/>
+                <w:sz w:val="24"/>
+              </w:rPr>
+              <w:t>A</w:t>
+            </w:r>
+            <w:r>
+              <w:rPr>
+                <w:rFonts w:ascii="Times New Roman" w:hAnsi="Times New Roman" w:cs="Times New Roman"/>
+                <w:b/>
+                <w:sz w:val="24"/>
+              </w:rPr>
+              <w:t>3: Speed up</w:t>
+            </w:r>
+          </w:p>
+          <w:p>
+            <w:pPr>
               <w:ind w:left="720"/>
               <w:rPr>
                 <w:rFonts w:ascii="Times New Roman" w:hAnsi="Times New Roman" w:cs="Times New Roman"/>
@@ -1659,14 +1818,130 @@
                 <w:rFonts w:ascii="Times New Roman" w:hAnsi="Times New Roman" w:cs="Times New Roman"/>
                 <w:sz w:val="24"/>
               </w:rPr>
-              <w:t>Pressing this key will cause the RoboTrike to speed up by an increment of one-tenth of the maximum speed. The maximum speed is a “10”. When this key is pressed, the display will flash the old speed three times before showing the new speed. If the speed has reached the maximum 10, then the display will show “10: MAX”. If pressed and held, the speed will increase all the way up to the maximum, at a rate of 2 speed settings per second.</w:t>
-            </w:r>
-          </w:p>
-          <w:p>
-            <w:pPr>
-              <w:tabs>
-                <w:tab w:val="center" w:pos="3352"/>
-              </w:tabs>
+              <w:t>Pressing this key will cause the RoboTrike to speed up by a percentage of its maximum speed. This key will increase the current speed by 256 out of 65534 possible speed settings.</w:t>
+            </w:r>
+            <w:r>
+              <w:rPr>
+                <w:rFonts w:ascii="Times New Roman" w:hAnsi="Times New Roman" w:cs="Times New Roman"/>
+                <w:sz w:val="24"/>
+              </w:rPr>
+              <w:t xml:space="preserve"> </w:t>
+            </w:r>
+            <w:r>
+              <w:rPr>
+                <w:rFonts w:ascii="Times New Roman" w:hAnsi="Times New Roman" w:cs="Times New Roman"/>
+                <w:sz w:val="24"/>
+              </w:rPr>
+              <w:t xml:space="preserve">When this key is pressed, the display will show </w:t>
+            </w:r>
+            <w:r>
+              <w:rPr>
+                <w:rFonts w:ascii="Times New Roman" w:hAnsi="Times New Roman" w:cs="Times New Roman"/>
+                <w:sz w:val="24"/>
+              </w:rPr>
+              <w:t>“V+</w:t>
+            </w:r>
+            <w:r>
+              <w:rPr>
+                <w:rFonts w:ascii="Times New Roman" w:hAnsi="Times New Roman" w:cs="Times New Roman"/>
+                <w:sz w:val="24"/>
+              </w:rPr>
+              <w:t>256”, followed by an updated motor speed and laser status string. If the speed has been decremented be</w:t>
+            </w:r>
+            <w:r>
+              <w:rPr>
+                <w:rFonts w:ascii="Times New Roman" w:hAnsi="Times New Roman" w:cs="Times New Roman"/>
+                <w:sz w:val="24"/>
+              </w:rPr>
+              <w:t>yond the maximum speed</w:t>
+            </w:r>
+            <w:r>
+              <w:rPr>
+                <w:rFonts w:ascii="Times New Roman" w:hAnsi="Times New Roman" w:cs="Times New Roman"/>
+                <w:sz w:val="24"/>
+              </w:rPr>
+              <w:t xml:space="preserve">, then the robot will </w:t>
+            </w:r>
+            <w:r>
+              <w:rPr>
+                <w:rFonts w:ascii="Times New Roman" w:hAnsi="Times New Roman" w:cs="Times New Roman"/>
+                <w:sz w:val="24"/>
+              </w:rPr>
+              <w:t>travel at its maximum speed</w:t>
+            </w:r>
+            <w:r>
+              <w:rPr>
+                <w:rFonts w:ascii="Times New Roman" w:hAnsi="Times New Roman" w:cs="Times New Roman"/>
+                <w:sz w:val="24"/>
+              </w:rPr>
+              <w:t>. If pres</w:t>
+            </w:r>
+            <w:r>
+              <w:rPr>
+                <w:rFonts w:ascii="Times New Roman" w:hAnsi="Times New Roman" w:cs="Times New Roman"/>
+                <w:sz w:val="24"/>
+              </w:rPr>
+              <w:t>sed and held, the speed will in</w:t>
+            </w:r>
+            <w:r>
+              <w:rPr>
+                <w:rFonts w:ascii="Times New Roman" w:hAnsi="Times New Roman" w:cs="Times New Roman"/>
+                <w:sz w:val="24"/>
+              </w:rPr>
+              <w:t xml:space="preserve">rease all the way </w:t>
+            </w:r>
+            <w:r>
+              <w:rPr>
+                <w:rFonts w:ascii="Times New Roman" w:hAnsi="Times New Roman" w:cs="Times New Roman"/>
+                <w:sz w:val="24"/>
+              </w:rPr>
+              <w:t>u</w:t>
+            </w:r>
+            <w:r>
+              <w:rPr>
+                <w:rFonts w:ascii="Times New Roman" w:hAnsi="Times New Roman" w:cs="Times New Roman"/>
+                <w:sz w:val="24"/>
+              </w:rPr>
+              <w:t>ntil</w:t>
+            </w:r>
+            <w:r>
+              <w:rPr>
+                <w:rFonts w:ascii="Times New Roman" w:hAnsi="Times New Roman" w:cs="Times New Roman"/>
+                <w:sz w:val="24"/>
+              </w:rPr>
+              <w:t xml:space="preserve"> it is</w:t>
+            </w:r>
+            <w:r>
+              <w:rPr>
+                <w:rFonts w:ascii="Times New Roman" w:hAnsi="Times New Roman" w:cs="Times New Roman"/>
+                <w:sz w:val="24"/>
+              </w:rPr>
+              <w:t xml:space="preserve"> </w:t>
+            </w:r>
+            <w:r>
+              <w:rPr>
+                <w:rFonts w:ascii="Times New Roman" w:hAnsi="Times New Roman" w:cs="Times New Roman"/>
+                <w:sz w:val="24"/>
+              </w:rPr>
+              <w:t xml:space="preserve">going </w:t>
+            </w:r>
+            <w:r>
+              <w:rPr>
+                <w:rFonts w:ascii="Times New Roman" w:hAnsi="Times New Roman" w:cs="Times New Roman"/>
+                <w:sz w:val="24"/>
+              </w:rPr>
+              <w:t xml:space="preserve">at </w:t>
+            </w:r>
+            <w:r>
+              <w:rPr>
+                <w:rFonts w:ascii="Times New Roman" w:hAnsi="Times New Roman" w:cs="Times New Roman"/>
+                <w:sz w:val="24"/>
+              </w:rPr>
+              <w:t>its maximum.</w:t>
+            </w:r>
+          </w:p>
+          <w:p>
+            <w:pPr>
               <w:ind w:left="720"/>
               <w:rPr>
                 <w:rFonts w:ascii="Times New Roman" w:hAnsi="Times New Roman" w:cs="Times New Roman"/>
@@ -1674,30 +1949,54 @@
                 <w:sz w:val="24"/>
               </w:rPr>
             </w:pPr>
-            <w:r>
-              <w:rPr>
-                <w:rFonts w:ascii="Times New Roman" w:hAnsi="Times New Roman" w:cs="Times New Roman"/>
-                <w:b/>
-                <w:sz w:val="24"/>
-              </w:rPr>
-              <w:tab/>
-            </w:r>
-          </w:p>
-          <w:p>
-            <w:pPr>
-              <w:rPr>
-                <w:rFonts w:ascii="Times New Roman" w:hAnsi="Times New Roman" w:cs="Times New Roman"/>
-                <w:b/>
-                <w:sz w:val="24"/>
-              </w:rPr>
-            </w:pPr>
-            <w:r>
-              <w:rPr>
-                <w:rFonts w:ascii="Times New Roman" w:hAnsi="Times New Roman" w:cs="Times New Roman"/>
-                <w:b/>
-                <w:sz w:val="24"/>
-              </w:rPr>
-              <w:t>Key 4: Scroll through display</w:t>
+          </w:p>
+          <w:p>
+            <w:pPr>
+              <w:rPr>
+                <w:rFonts w:ascii="Times New Roman" w:hAnsi="Times New Roman" w:cs="Times New Roman"/>
+                <w:b/>
+                <w:sz w:val="24"/>
+              </w:rPr>
+            </w:pPr>
+            <w:r>
+              <w:rPr>
+                <w:rFonts w:ascii="Times New Roman" w:hAnsi="Times New Roman" w:cs="Times New Roman"/>
+                <w:b/>
+                <w:sz w:val="24"/>
+              </w:rPr>
+              <w:t xml:space="preserve">Key </w:t>
+            </w:r>
+            <w:r>
+              <w:rPr>
+                <w:rFonts w:ascii="Times New Roman" w:hAnsi="Times New Roman" w:cs="Times New Roman"/>
+                <w:b/>
+                <w:sz w:val="24"/>
+              </w:rPr>
+              <w:t>A</w:t>
+            </w:r>
+            <w:r>
+              <w:rPr>
+                <w:rFonts w:ascii="Times New Roman" w:hAnsi="Times New Roman" w:cs="Times New Roman"/>
+                <w:b/>
+                <w:sz w:val="24"/>
+              </w:rPr>
+              <w:t xml:space="preserve">4: </w:t>
+            </w:r>
+            <w:r>
+              <w:rPr>
+                <w:rFonts w:ascii="Times New Roman" w:hAnsi="Times New Roman" w:cs="Times New Roman"/>
+                <w:b/>
+                <w:sz w:val="24"/>
+              </w:rPr>
+              <w:t>Move at 90 degrees</w:t>
+            </w:r>
+            <w:r>
+              <w:rPr>
+                <w:rFonts w:ascii="Times New Roman" w:hAnsi="Times New Roman" w:cs="Times New Roman"/>
+                <w:b/>
+                <w:sz w:val="24"/>
+              </w:rPr>
+              <w:t xml:space="preserve"> </w:t>
             </w:r>
           </w:p>
           <w:p>
@@ -1720,7 +2019,7 @@
                 <w:rFonts w:ascii="Times New Roman" w:hAnsi="Times New Roman" w:cs="Times New Roman"/>
                 <w:sz w:val="24"/>
               </w:rPr>
-              <w:t>allow the user to scroll through the display. The letters are treated as a queue, and the leftmost characters will leave the screen as the unshown letters enter the screen on the right side. The letters will scroll at a rate of 3 new letters per second. When pressing and holding the scroll key, there will be 2 empty characters after the last character before the sequence loops around.</w:t>
+              <w:t xml:space="preserve">will set the robot’s new direction of movement 90 degrees with respect to its front-facing side. </w:t>
             </w:r>
           </w:p>
           <w:p>
@@ -1746,7 +2045,23 @@
                 <w:b/>
                 <w:sz w:val="24"/>
               </w:rPr>
-              <w:t>Key 5: Go forward</w:t>
+              <w:t>Key B1</w:t>
+            </w:r>
+            <w:r>
+              <w:rPr>
+                <w:rFonts w:ascii="Times New Roman" w:hAnsi="Times New Roman" w:cs="Times New Roman"/>
+                <w:b/>
+                <w:sz w:val="24"/>
+              </w:rPr>
+              <w:t xml:space="preserve">: </w:t>
+            </w:r>
+            <w:r>
+              <w:rPr>
+                <w:rFonts w:ascii="Times New Roman" w:hAnsi="Times New Roman" w:cs="Times New Roman"/>
+                <w:b/>
+                <w:sz w:val="24"/>
+              </w:rPr>
+              <w:t xml:space="preserve">Stop Robot Movement </w:t>
             </w:r>
           </w:p>
           <w:p>
@@ -1762,33 +2077,91 @@
                 <w:rFonts w:ascii="Times New Roman" w:hAnsi="Times New Roman" w:cs="Times New Roman"/>
                 <w:sz w:val="24"/>
               </w:rPr>
-              <w:t>Pressing this key will cause the RoboTrike to move directly forward until a change of direction or a full stop is commanded. Pressing and holding this key or tapping it repeatedly will not cause it to do anything different from simply pressing this key once. The screen will display that the angle of movement is 0 degrees.</w:t>
-            </w:r>
-          </w:p>
-          <w:p>
-            <w:pPr>
-              <w:rPr>
-                <w:rFonts w:ascii="Times New Roman" w:hAnsi="Times New Roman" w:cs="Times New Roman"/>
-                <w:b/>
-                <w:sz w:val="24"/>
-              </w:rPr>
-            </w:pPr>
-          </w:p>
-          <w:p>
-            <w:pPr>
-              <w:rPr>
-                <w:rFonts w:ascii="Times New Roman" w:hAnsi="Times New Roman" w:cs="Times New Roman"/>
-                <w:b/>
-                <w:sz w:val="24"/>
-              </w:rPr>
-            </w:pPr>
-            <w:r>
-              <w:rPr>
-                <w:rFonts w:ascii="Times New Roman" w:hAnsi="Times New Roman" w:cs="Times New Roman"/>
-                <w:b/>
-                <w:sz w:val="24"/>
-              </w:rPr>
-              <w:t>Key 6: Go backward</w:t>
+              <w:t xml:space="preserve">Pressing this key will cause the RoboTrike to </w:t>
+            </w:r>
+            <w:r>
+              <w:rPr>
+                <w:rFonts w:ascii="Times New Roman" w:hAnsi="Times New Roman" w:cs="Times New Roman"/>
+                <w:sz w:val="24"/>
+              </w:rPr>
+              <w:t xml:space="preserve">stop. The speed of the robot will be set to 0, and no other system parameters change. </w:t>
+            </w:r>
+            <w:r>
+              <w:rPr>
+                <w:rFonts w:ascii="Times New Roman" w:hAnsi="Times New Roman" w:cs="Times New Roman"/>
+                <w:sz w:val="24"/>
+              </w:rPr>
+              <w:t xml:space="preserve">The screen will display that the </w:t>
+            </w:r>
+            <w:r>
+              <w:rPr>
+                <w:rFonts w:ascii="Times New Roman" w:hAnsi="Times New Roman" w:cs="Times New Roman"/>
+                <w:sz w:val="24"/>
+              </w:rPr>
+              <w:t>speed</w:t>
+            </w:r>
+            <w:r>
+              <w:rPr>
+                <w:rFonts w:ascii="Times New Roman" w:hAnsi="Times New Roman" w:cs="Times New Roman"/>
+                <w:sz w:val="24"/>
+              </w:rPr>
+              <w:t xml:space="preserve"> of movement is 0</w:t>
+            </w:r>
+            <w:r>
+              <w:rPr>
+                <w:rFonts w:ascii="Times New Roman" w:hAnsi="Times New Roman" w:cs="Times New Roman"/>
+                <w:sz w:val="24"/>
+              </w:rPr>
+              <w:t>s</w:t>
+            </w:r>
+            <w:r>
+              <w:rPr>
+                <w:rFonts w:ascii="Times New Roman" w:hAnsi="Times New Roman" w:cs="Times New Roman"/>
+                <w:sz w:val="24"/>
+              </w:rPr>
+              <w:t>.</w:t>
+            </w:r>
+          </w:p>
+          <w:p>
+            <w:pPr>
+              <w:rPr>
+                <w:rFonts w:ascii="Times New Roman" w:hAnsi="Times New Roman" w:cs="Times New Roman"/>
+                <w:b/>
+                <w:sz w:val="24"/>
+              </w:rPr>
+            </w:pPr>
+          </w:p>
+          <w:p>
+            <w:pPr>
+              <w:rPr>
+                <w:rFonts w:ascii="Times New Roman" w:hAnsi="Times New Roman" w:cs="Times New Roman"/>
+                <w:b/>
+                <w:sz w:val="24"/>
+              </w:rPr>
+            </w:pPr>
+            <w:r>
+              <w:rPr>
+                <w:rFonts w:ascii="Times New Roman" w:hAnsi="Times New Roman" w:cs="Times New Roman"/>
+                <w:b/>
+                <w:sz w:val="24"/>
+              </w:rPr>
+              <w:t>Key B2</w:t>
+            </w:r>
+            <w:r>
+              <w:rPr>
+                <w:rFonts w:ascii="Times New Roman" w:hAnsi="Times New Roman" w:cs="Times New Roman"/>
+                <w:b/>
+                <w:sz w:val="24"/>
+              </w:rPr>
+              <w:t xml:space="preserve">: </w:t>
+            </w:r>
+            <w:r>
+              <w:rPr>
+                <w:rFonts w:ascii="Times New Roman" w:hAnsi="Times New Roman" w:cs="Times New Roman"/>
+                <w:b/>
+                <w:sz w:val="24"/>
+              </w:rPr>
+              <w:t>Move at maximum speed</w:t>
             </w:r>
           </w:p>
           <w:p>
@@ -1804,41 +2177,143 @@
                 <w:rFonts w:ascii="Times New Roman" w:hAnsi="Times New Roman" w:cs="Times New Roman"/>
                 <w:sz w:val="24"/>
               </w:rPr>
-              <w:t xml:space="preserve">Pressing this key will cause the RoboTrike to move directly backward until a change of direction or a full stop is commanded. Pressing and holding this key or tapping it repeatedly will not cause it to do </w:t>
-            </w:r>
-            <w:r>
-              <w:rPr>
-                <w:rFonts w:ascii="Times New Roman" w:hAnsi="Times New Roman" w:cs="Times New Roman"/>
+              <w:t xml:space="preserve">Pressing this key will cause the RoboTrike to </w:t>
+            </w:r>
+            <w:r>
+              <w:rPr>
+                <w:rFonts w:ascii="Times New Roman" w:hAnsi="Times New Roman" w:cs="Times New Roman"/>
+                <w:sz w:val="24"/>
+              </w:rPr>
+              <w:t>move at the maximum speed: 65534.</w:t>
+            </w:r>
+            <w:r>
+              <w:rPr>
+                <w:rFonts w:ascii="Times New Roman" w:hAnsi="Times New Roman" w:cs="Times New Roman"/>
+                <w:sz w:val="24"/>
+              </w:rPr>
+              <w:t xml:space="preserve"> The screen will display </w:t>
+            </w:r>
+            <w:r>
+              <w:rPr>
+                <w:rFonts w:ascii="Times New Roman" w:hAnsi="Times New Roman" w:cs="Times New Roman"/>
+                <w:sz w:val="24"/>
+              </w:rPr>
+              <w:t>‘S65534’.</w:t>
+            </w:r>
+          </w:p>
+          <w:p>
+            <w:pPr>
+              <w:rPr>
+                <w:rFonts w:ascii="Times New Roman" w:hAnsi="Times New Roman" w:cs="Times New Roman"/>
+                <w:b/>
+                <w:sz w:val="24"/>
+              </w:rPr>
+            </w:pPr>
+          </w:p>
+          <w:p>
+            <w:pPr>
+              <w:rPr>
+                <w:rFonts w:ascii="Times New Roman" w:hAnsi="Times New Roman" w:cs="Times New Roman"/>
+                <w:b/>
+                <w:sz w:val="24"/>
+              </w:rPr>
+            </w:pPr>
+            <w:r>
+              <w:rPr>
+                <w:rFonts w:ascii="Times New Roman" w:hAnsi="Times New Roman" w:cs="Times New Roman"/>
+                <w:b/>
+                <w:sz w:val="24"/>
+              </w:rPr>
+              <w:t>Key B3</w:t>
+            </w:r>
+            <w:r>
+              <w:rPr>
+                <w:rFonts w:ascii="Times New Roman" w:hAnsi="Times New Roman" w:cs="Times New Roman"/>
+                <w:b/>
+                <w:sz w:val="24"/>
+              </w:rPr>
+              <w:t xml:space="preserve">: </w:t>
+            </w:r>
+            <w:r>
+              <w:rPr>
+                <w:rFonts w:ascii="Times New Roman" w:hAnsi="Times New Roman" w:cs="Times New Roman"/>
+                <w:b/>
+                <w:sz w:val="24"/>
+              </w:rPr>
+              <w:t>Set direction to 0 degrees</w:t>
+            </w:r>
+          </w:p>
+          <w:p>
+            <w:pPr>
+              <w:ind w:left="720"/>
+              <w:rPr>
+                <w:rFonts w:ascii="Times New Roman" w:hAnsi="Times New Roman" w:cs="Times New Roman"/>
+                <w:sz w:val="24"/>
+              </w:rPr>
+            </w:pPr>
+            <w:r>
+              <w:rPr>
+                <w:rFonts w:ascii="Times New Roman" w:hAnsi="Times New Roman" w:cs="Times New Roman"/>
+                <w:sz w:val="24"/>
+              </w:rPr>
+              <w:t xml:space="preserve">Pressing this key will cause the RoboTrike to move </w:t>
+            </w:r>
+            <w:r>
+              <w:rPr>
+                <w:rFonts w:ascii="Times New Roman" w:hAnsi="Times New Roman" w:cs="Times New Roman"/>
+                <w:sz w:val="24"/>
+              </w:rPr>
+              <w:t>at an angle of 0 with respect to the direction it is facing. The command sent through the serial port is “D0”, and the screen will also display “D0”</w:t>
+            </w:r>
+            <w:r>
+              <w:rPr>
+                <w:rFonts w:ascii="Times New Roman" w:hAnsi="Times New Roman" w:cs="Times New Roman"/>
+                <w:sz w:val="24"/>
+              </w:rPr>
+              <w:t xml:space="preserve">. </w:t>
+            </w:r>
+          </w:p>
+          <w:p>
+            <w:pPr>
+              <w:rPr>
+                <w:rFonts w:ascii="Times New Roman" w:hAnsi="Times New Roman" w:cs="Times New Roman"/>
+                <w:b/>
+                <w:sz w:val="24"/>
+              </w:rPr>
+            </w:pPr>
+          </w:p>
+          <w:p>
+            <w:pPr>
+              <w:rPr>
+                <w:rFonts w:ascii="Times New Roman" w:hAnsi="Times New Roman" w:cs="Times New Roman"/>
+                <w:b/>
+                <w:sz w:val="24"/>
+              </w:rPr>
+            </w:pPr>
+            <w:r>
+              <w:rPr>
+                <w:rFonts w:ascii="Times New Roman" w:hAnsi="Times New Roman" w:cs="Times New Roman"/>
+                <w:b/>
                 <w:sz w:val="24"/>
               </w:rPr>
               <w:lastRenderedPageBreak/>
-              <w:t xml:space="preserve">anything different from simply pressing this key once. The screen will display that the angle of movement is 180 degrees. </w:t>
-            </w:r>
-          </w:p>
-          <w:p>
-            <w:pPr>
-              <w:rPr>
-                <w:rFonts w:ascii="Times New Roman" w:hAnsi="Times New Roman" w:cs="Times New Roman"/>
-                <w:b/>
-                <w:sz w:val="24"/>
-              </w:rPr>
-            </w:pPr>
-          </w:p>
-          <w:p>
-            <w:pPr>
-              <w:rPr>
-                <w:rFonts w:ascii="Times New Roman" w:hAnsi="Times New Roman" w:cs="Times New Roman"/>
-                <w:b/>
-                <w:sz w:val="24"/>
-              </w:rPr>
-            </w:pPr>
-            <w:r>
-              <w:rPr>
-                <w:rFonts w:ascii="Times New Roman" w:hAnsi="Times New Roman" w:cs="Times New Roman"/>
-                <w:b/>
-                <w:sz w:val="24"/>
-              </w:rPr>
-              <w:t>Key 7: Go to the left</w:t>
+              <w:t>Key B4</w:t>
+            </w:r>
+            <w:r>
+              <w:rPr>
+                <w:rFonts w:ascii="Times New Roman" w:hAnsi="Times New Roman" w:cs="Times New Roman"/>
+                <w:b/>
+                <w:sz w:val="24"/>
+              </w:rPr>
+              <w:t xml:space="preserve">: </w:t>
+            </w:r>
+            <w:r>
+              <w:rPr>
+                <w:rFonts w:ascii="Times New Roman" w:hAnsi="Times New Roman" w:cs="Times New Roman"/>
+                <w:b/>
+                <w:sz w:val="24"/>
+              </w:rPr>
+              <w:t xml:space="preserve">Set direction 180 degrees </w:t>
             </w:r>
           </w:p>
           <w:p>
@@ -1854,33 +2329,70 @@
                 <w:rFonts w:ascii="Times New Roman" w:hAnsi="Times New Roman" w:cs="Times New Roman"/>
                 <w:sz w:val="24"/>
               </w:rPr>
-              <w:t xml:space="preserve">Pressing this key will cause the RoboTrike to move directly to the left until a change of direction or a full stop is commanded. Pressing and holding this key or tapping it repeatedly will not cause it to do anything different from simply pressing this key once. The screen will display that the angle of movement is -90 degrees. </w:t>
-            </w:r>
-          </w:p>
-          <w:p>
-            <w:pPr>
-              <w:rPr>
-                <w:rFonts w:ascii="Times New Roman" w:hAnsi="Times New Roman" w:cs="Times New Roman"/>
-                <w:b/>
-                <w:sz w:val="24"/>
-              </w:rPr>
-            </w:pPr>
-          </w:p>
-          <w:p>
-            <w:pPr>
-              <w:rPr>
-                <w:rFonts w:ascii="Times New Roman" w:hAnsi="Times New Roman" w:cs="Times New Roman"/>
-                <w:b/>
-                <w:sz w:val="24"/>
-              </w:rPr>
-            </w:pPr>
-            <w:r>
-              <w:rPr>
-                <w:rFonts w:ascii="Times New Roman" w:hAnsi="Times New Roman" w:cs="Times New Roman"/>
-                <w:b/>
-                <w:sz w:val="24"/>
-              </w:rPr>
-              <w:t>Key 8: Go to the right</w:t>
+              <w:t xml:space="preserve">Pressing this key will cause the RoboTrike to move </w:t>
+            </w:r>
+            <w:r>
+              <w:rPr>
+                <w:rFonts w:ascii="Times New Roman" w:hAnsi="Times New Roman" w:cs="Times New Roman"/>
+                <w:sz w:val="24"/>
+              </w:rPr>
+              <w:t>directly backward</w:t>
+            </w:r>
+            <w:r>
+              <w:rPr>
+                <w:rFonts w:ascii="Times New Roman" w:hAnsi="Times New Roman" w:cs="Times New Roman"/>
+                <w:sz w:val="24"/>
+              </w:rPr>
+              <w:t xml:space="preserve">. </w:t>
+            </w:r>
+            <w:r>
+              <w:rPr>
+                <w:rFonts w:ascii="Times New Roman" w:hAnsi="Times New Roman" w:cs="Times New Roman"/>
+                <w:sz w:val="24"/>
+              </w:rPr>
+              <w:t>The screen will show the command “D180” and send that command through the serial channel to the motors unit.</w:t>
+            </w:r>
+          </w:p>
+          <w:p>
+            <w:pPr>
+              <w:rPr>
+                <w:rFonts w:ascii="Times New Roman" w:hAnsi="Times New Roman" w:cs="Times New Roman"/>
+                <w:b/>
+                <w:sz w:val="24"/>
+              </w:rPr>
+            </w:pPr>
+          </w:p>
+          <w:p>
+            <w:pPr>
+              <w:rPr>
+                <w:rFonts w:ascii="Times New Roman" w:hAnsi="Times New Roman" w:cs="Times New Roman"/>
+                <w:b/>
+                <w:sz w:val="24"/>
+              </w:rPr>
+            </w:pPr>
+            <w:r>
+              <w:rPr>
+                <w:rFonts w:ascii="Times New Roman" w:hAnsi="Times New Roman" w:cs="Times New Roman"/>
+                <w:b/>
+                <w:sz w:val="24"/>
+              </w:rPr>
+              <w:t>Key C1</w:t>
+            </w:r>
+            <w:r>
+              <w:rPr>
+                <w:rFonts w:ascii="Times New Roman" w:hAnsi="Times New Roman" w:cs="Times New Roman"/>
+                <w:b/>
+                <w:sz w:val="24"/>
+              </w:rPr>
+              <w:t xml:space="preserve">: </w:t>
+            </w:r>
+            <w:r>
+              <w:rPr>
+                <w:rFonts w:ascii="Times New Roman" w:hAnsi="Times New Roman" w:cs="Times New Roman"/>
+                <w:b/>
+                <w:sz w:val="24"/>
+              </w:rPr>
+              <w:t>Turn Laser On</w:t>
             </w:r>
           </w:p>
           <w:p>
@@ -1896,34 +2408,67 @@
                 <w:rFonts w:ascii="Times New Roman" w:hAnsi="Times New Roman" w:cs="Times New Roman"/>
                 <w:sz w:val="24"/>
               </w:rPr>
-              <w:t>Pressing this key will cause the RoboTrike to move directly to the right until a change of direction or a full stop is commanded. Pressing and holding this key or tapping it repeatedly will not cause it to do anything different from simply pressing this key once. The screen will display that the angle of movement is 90 degrees.</w:t>
-            </w:r>
-          </w:p>
-          <w:p>
-            <w:pPr>
-              <w:rPr>
-                <w:rFonts w:ascii="Times New Roman" w:hAnsi="Times New Roman" w:cs="Times New Roman"/>
-                <w:b/>
-                <w:sz w:val="24"/>
-              </w:rPr>
-            </w:pPr>
-          </w:p>
-          <w:p>
-            <w:pPr>
-              <w:rPr>
-                <w:rFonts w:ascii="Times New Roman" w:hAnsi="Times New Roman" w:cs="Times New Roman"/>
-                <w:b/>
-                <w:sz w:val="24"/>
-              </w:rPr>
-            </w:pPr>
-            <w:r>
-              <w:rPr>
-                <w:rFonts w:ascii="Times New Roman" w:hAnsi="Times New Roman" w:cs="Times New Roman"/>
-                <w:b/>
-                <w:sz w:val="24"/>
-              </w:rPr>
-              <w:t>Key 9: Change angle of movement (counterclockwise)</w:t>
-            </w:r>
+              <w:t>Pressing this key will turn on the laser. The direction and speed of the RoboTrike will not be affected. When pressed, the display will show “LASER ON”, and will send a serial command “F” to the motors unit.</w:t>
+            </w:r>
+          </w:p>
+          <w:p>
+            <w:pPr>
+              <w:rPr>
+                <w:rFonts w:ascii="Times New Roman" w:hAnsi="Times New Roman" w:cs="Times New Roman"/>
+                <w:b/>
+                <w:sz w:val="24"/>
+              </w:rPr>
+            </w:pPr>
+          </w:p>
+          <w:p>
+            <w:pPr>
+              <w:rPr>
+                <w:rFonts w:ascii="Times New Roman" w:hAnsi="Times New Roman" w:cs="Times New Roman"/>
+                <w:b/>
+                <w:sz w:val="24"/>
+              </w:rPr>
+            </w:pPr>
+            <w:r>
+              <w:rPr>
+                <w:rFonts w:ascii="Times New Roman" w:hAnsi="Times New Roman" w:cs="Times New Roman"/>
+                <w:b/>
+                <w:sz w:val="24"/>
+              </w:rPr>
+              <w:t xml:space="preserve">Key </w:t>
+            </w:r>
+            <w:r>
+              <w:rPr>
+                <w:rFonts w:ascii="Times New Roman" w:hAnsi="Times New Roman" w:cs="Times New Roman"/>
+                <w:b/>
+                <w:sz w:val="24"/>
+              </w:rPr>
+              <w:t>C2</w:t>
+            </w:r>
+            <w:r>
+              <w:rPr>
+                <w:rFonts w:ascii="Times New Roman" w:hAnsi="Times New Roman" w:cs="Times New Roman"/>
+                <w:b/>
+                <w:sz w:val="24"/>
+              </w:rPr>
+              <w:t xml:space="preserve">: </w:t>
+            </w:r>
+            <w:r>
+              <w:rPr>
+                <w:rFonts w:ascii="Times New Roman" w:hAnsi="Times New Roman" w:cs="Times New Roman"/>
+                <w:b/>
+                <w:sz w:val="24"/>
+              </w:rPr>
+              <w:t xml:space="preserve">Turn off laser </w:t>
+            </w:r>
+          </w:p>
+          <w:p>
+            <w:pPr>
+              <w:rPr>
+                <w:rFonts w:ascii="Times New Roman" w:hAnsi="Times New Roman" w:cs="Times New Roman"/>
+                <w:b/>
+                <w:sz w:val="24"/>
+              </w:rPr>
+            </w:pPr>
           </w:p>
           <w:p>
             <w:pPr>
@@ -1938,7 +2483,49 @@
                 <w:rFonts w:ascii="Times New Roman" w:hAnsi="Times New Roman" w:cs="Times New Roman"/>
                 <w:sz w:val="24"/>
               </w:rPr>
-              <w:t xml:space="preserve">Pressing this key will change the angle of movement of the RoboTrike. A degree measurement of 0 indicates that the RoboTrike is moving directly forward, and pressing this key will increment the angle of movement by 15 degrees in the counterclockwise direction. Note that the degree measurement is with respect to the forward direction, not the RoboTrike’s previous direction of movement. </w:t>
+              <w:t>Pressing this key will turn on the laser. The direction and speed of the RoboTrike will not be affected. When pressed, the display will show “LASER OFF”.</w:t>
+            </w:r>
+          </w:p>
+          <w:p>
+            <w:pPr>
+              <w:rPr>
+                <w:rFonts w:ascii="Times New Roman" w:hAnsi="Times New Roman" w:cs="Times New Roman"/>
+                <w:b/>
+                <w:sz w:val="24"/>
+              </w:rPr>
+            </w:pPr>
+          </w:p>
+          <w:p>
+            <w:pPr>
+              <w:rPr>
+                <w:rFonts w:ascii="Times New Roman" w:hAnsi="Times New Roman" w:cs="Times New Roman"/>
+                <w:b/>
+                <w:sz w:val="24"/>
+              </w:rPr>
+            </w:pPr>
+            <w:r>
+              <w:rPr>
+                <w:rFonts w:ascii="Times New Roman" w:hAnsi="Times New Roman" w:cs="Times New Roman"/>
+                <w:b/>
+                <w:sz w:val="24"/>
+              </w:rPr>
+              <w:t>Key C3</w:t>
+            </w:r>
+            <w:r>
+              <w:rPr>
+                <w:rFonts w:ascii="Times New Roman" w:hAnsi="Times New Roman" w:cs="Times New Roman"/>
+                <w:b/>
+                <w:sz w:val="24"/>
+              </w:rPr>
+              <w:t xml:space="preserve">: </w:t>
+            </w:r>
+            <w:r>
+              <w:rPr>
+                <w:rFonts w:ascii="Times New Roman" w:hAnsi="Times New Roman" w:cs="Times New Roman"/>
+                <w:b/>
+                <w:sz w:val="24"/>
+              </w:rPr>
+              <w:t xml:space="preserve">Move at 10 degrees more to the left </w:t>
             </w:r>
           </w:p>
           <w:p>
@@ -1949,6 +2536,55 @@
                 <w:sz w:val="24"/>
               </w:rPr>
             </w:pPr>
+            <w:r>
+              <w:rPr>
+                <w:rFonts w:ascii="Times New Roman" w:hAnsi="Times New Roman" w:cs="Times New Roman"/>
+                <w:sz w:val="24"/>
+              </w:rPr>
+              <w:t>When this button is pressed, the robot’s direction will be decremented by 10 degrees, so that it rotates 10 degrees to the left with respect to its current direction. The display will show “D-10” to show that the direction of movement angle has decreased by 10 degrees (counter clockwise).</w:t>
+            </w:r>
+          </w:p>
+          <w:p>
+            <w:pPr>
+              <w:rPr>
+                <w:rFonts w:ascii="Times New Roman" w:hAnsi="Times New Roman" w:cs="Times New Roman"/>
+                <w:b/>
+                <w:sz w:val="24"/>
+              </w:rPr>
+            </w:pPr>
+          </w:p>
+          <w:p>
+            <w:pPr>
+              <w:rPr>
+                <w:rFonts w:ascii="Times New Roman" w:hAnsi="Times New Roman" w:cs="Times New Roman"/>
+                <w:b/>
+                <w:sz w:val="24"/>
+              </w:rPr>
+            </w:pPr>
+            <w:r>
+              <w:rPr>
+                <w:rFonts w:ascii="Times New Roman" w:hAnsi="Times New Roman" w:cs="Times New Roman"/>
+                <w:b/>
+                <w:sz w:val="24"/>
+              </w:rPr>
+              <w:t>Key C4</w:t>
+            </w:r>
+            <w:r>
+              <w:rPr>
+                <w:rFonts w:ascii="Times New Roman" w:hAnsi="Times New Roman" w:cs="Times New Roman"/>
+                <w:b/>
+                <w:sz w:val="24"/>
+              </w:rPr>
+              <w:t xml:space="preserve">: </w:t>
+            </w:r>
+            <w:r>
+              <w:rPr>
+                <w:rFonts w:ascii="Times New Roman" w:hAnsi="Times New Roman" w:cs="Times New Roman"/>
+                <w:b/>
+                <w:sz w:val="24"/>
+              </w:rPr>
+              <w:t xml:space="preserve">Move at 10 degrees more to the right </w:t>
+            </w:r>
           </w:p>
           <w:p>
             <w:pPr>
@@ -1963,33 +2599,57 @@
                 <w:rFonts w:ascii="Times New Roman" w:hAnsi="Times New Roman" w:cs="Times New Roman"/>
                 <w:sz w:val="24"/>
               </w:rPr>
-              <w:t xml:space="preserve">When pressed, the display will flash the old angle three times before displaying the new angle. In the counterclockwise direction, angles will be the negative of the angle they make with the forward direction. The angle with the smallest possible value is -165 degrees. After this, if this key is pressed again, then the direction of movement will be directly backward, and the display will read 180 degrees. After this, pressing this key will result in normal decrements in the angle. </w:t>
-            </w:r>
-          </w:p>
-          <w:p>
-            <w:pPr>
-              <w:rPr>
-                <w:rFonts w:ascii="Times New Roman" w:hAnsi="Times New Roman" w:cs="Times New Roman"/>
-                <w:b/>
-                <w:sz w:val="24"/>
-              </w:rPr>
-            </w:pPr>
-          </w:p>
-          <w:p>
-            <w:pPr>
-              <w:rPr>
-                <w:rFonts w:ascii="Times New Roman" w:hAnsi="Times New Roman" w:cs="Times New Roman"/>
-                <w:b/>
-                <w:sz w:val="24"/>
-              </w:rPr>
-            </w:pPr>
-            <w:r>
-              <w:rPr>
-                <w:rFonts w:ascii="Times New Roman" w:hAnsi="Times New Roman" w:cs="Times New Roman"/>
-                <w:b/>
-                <w:sz w:val="24"/>
-              </w:rPr>
-              <w:t>Key 10: Change angle of movement (clockwise)</w:t>
+              <w:t>When this button is pressed, the robot’s direction will be incremented by 10 degrees, so that it rotates 10 degrees to the right with respect to its current direction. The display will show “D+10” to show that the direction of movement angle has increased by 10 degrees (clockwise).</w:t>
+            </w:r>
+          </w:p>
+          <w:p>
+            <w:pPr>
+              <w:rPr>
+                <w:rFonts w:ascii="Times New Roman" w:hAnsi="Times New Roman" w:cs="Times New Roman"/>
+                <w:b/>
+                <w:sz w:val="24"/>
+              </w:rPr>
+            </w:pPr>
+          </w:p>
+          <w:p>
+            <w:pPr>
+              <w:rPr>
+                <w:rFonts w:ascii="Times New Roman" w:hAnsi="Times New Roman" w:cs="Times New Roman"/>
+                <w:b/>
+                <w:sz w:val="24"/>
+              </w:rPr>
+            </w:pPr>
+            <w:r>
+              <w:rPr>
+                <w:rFonts w:ascii="Times New Roman" w:hAnsi="Times New Roman" w:cs="Times New Roman"/>
+                <w:b/>
+                <w:sz w:val="24"/>
+              </w:rPr>
+              <w:t>Key D1</w:t>
+            </w:r>
+            <w:r>
+              <w:rPr>
+                <w:rFonts w:ascii="Times New Roman" w:hAnsi="Times New Roman" w:cs="Times New Roman"/>
+                <w:b/>
+                <w:sz w:val="24"/>
+              </w:rPr>
+              <w:t xml:space="preserve">: </w:t>
+            </w:r>
+            <w:r>
+              <w:rPr>
+                <w:rFonts w:ascii="Times New Roman" w:hAnsi="Times New Roman" w:cs="Times New Roman"/>
+                <w:b/>
+                <w:sz w:val="24"/>
+              </w:rPr>
+              <w:t xml:space="preserve">Point turret angle down at an angle of -60 degrees </w:t>
+            </w:r>
+            <w:r>
+              <w:rPr>
+                <w:rFonts w:ascii="Times New Roman" w:hAnsi="Times New Roman" w:cs="Times New Roman"/>
+                <w:b/>
+                <w:sz w:val="24"/>
+              </w:rPr>
+              <w:t xml:space="preserve"> </w:t>
             </w:r>
           </w:p>
           <w:p>
@@ -2005,7 +2665,56 @@
                 <w:rFonts w:ascii="Times New Roman" w:hAnsi="Times New Roman" w:cs="Times New Roman"/>
                 <w:sz w:val="24"/>
               </w:rPr>
-              <w:t xml:space="preserve">Pressing this key will change the angle of movement of the RoboTrike. A degree measurement of 0 indicates that the RoboTrike is moving directly forward, and pressing this key will increment the angle of movement by 15 degrees in the clockwise direction. Note that the degree measurement is with respect to the forward direction, not the RoboTrike’s previous direction of movement. </w:t>
+              <w:t xml:space="preserve">Pressing this key will </w:t>
+            </w:r>
+            <w:r>
+              <w:rPr>
+                <w:rFonts w:ascii="Times New Roman" w:hAnsi="Times New Roman" w:cs="Times New Roman"/>
+                <w:sz w:val="24"/>
+              </w:rPr>
+              <w:t>set the turret elevation to -60 degrees with respect to the horizontal. The display will show “T-60”, and this also happens to be the command that is sent over the serial channel to the motor unit.</w:t>
+            </w:r>
+          </w:p>
+          <w:p>
+            <w:pPr>
+              <w:rPr>
+                <w:rFonts w:ascii="Times New Roman" w:hAnsi="Times New Roman" w:cs="Times New Roman"/>
+                <w:b/>
+                <w:sz w:val="24"/>
+              </w:rPr>
+            </w:pPr>
+          </w:p>
+          <w:p>
+            <w:pPr>
+              <w:rPr>
+                <w:rFonts w:ascii="Times New Roman" w:hAnsi="Times New Roman" w:cs="Times New Roman"/>
+                <w:b/>
+                <w:sz w:val="24"/>
+              </w:rPr>
+            </w:pPr>
+            <w:r>
+              <w:rPr>
+                <w:rFonts w:ascii="Times New Roman" w:hAnsi="Times New Roman" w:cs="Times New Roman"/>
+                <w:b/>
+                <w:sz w:val="24"/>
+              </w:rPr>
+              <w:t>Key D2</w:t>
+            </w:r>
+            <w:r>
+              <w:rPr>
+                <w:rFonts w:ascii="Times New Roman" w:hAnsi="Times New Roman" w:cs="Times New Roman"/>
+                <w:b/>
+                <w:sz w:val="24"/>
+              </w:rPr>
+              <w:t xml:space="preserve">: </w:t>
+            </w:r>
+            <w:r>
+              <w:rPr>
+                <w:rFonts w:ascii="Times New Roman" w:hAnsi="Times New Roman" w:cs="Times New Roman"/>
+                <w:b/>
+                <w:sz w:val="24"/>
+              </w:rPr>
+              <w:t xml:space="preserve">Point turret angle up at an angle of 60 degrees  </w:t>
             </w:r>
           </w:p>
           <w:p>
@@ -2016,6 +2725,55 @@
                 <w:sz w:val="24"/>
               </w:rPr>
             </w:pPr>
+            <w:r>
+              <w:rPr>
+                <w:rFonts w:ascii="Times New Roman" w:hAnsi="Times New Roman" w:cs="Times New Roman"/>
+                <w:sz w:val="24"/>
+              </w:rPr>
+              <w:t>Pressing this key will set the turret elevation to +60 degrees with respect to the horizontal. The display will show “T+60”, and this also happens to be the command that is sent over the serial channel to the motor unit.</w:t>
+            </w:r>
+          </w:p>
+          <w:p>
+            <w:pPr>
+              <w:rPr>
+                <w:rFonts w:ascii="Times New Roman" w:hAnsi="Times New Roman" w:cs="Times New Roman"/>
+                <w:b/>
+                <w:sz w:val="24"/>
+              </w:rPr>
+            </w:pPr>
+          </w:p>
+          <w:p>
+            <w:pPr>
+              <w:rPr>
+                <w:rFonts w:ascii="Times New Roman" w:hAnsi="Times New Roman" w:cs="Times New Roman"/>
+                <w:b/>
+                <w:sz w:val="24"/>
+              </w:rPr>
+            </w:pPr>
+            <w:r>
+              <w:rPr>
+                <w:rFonts w:ascii="Times New Roman" w:hAnsi="Times New Roman" w:cs="Times New Roman"/>
+                <w:b/>
+                <w:sz w:val="24"/>
+              </w:rPr>
+              <w:t>Key D3</w:t>
+            </w:r>
+            <w:r>
+              <w:rPr>
+                <w:rFonts w:ascii="Times New Roman" w:hAnsi="Times New Roman" w:cs="Times New Roman"/>
+                <w:b/>
+                <w:sz w:val="24"/>
+              </w:rPr>
+              <w:t xml:space="preserve">: </w:t>
+            </w:r>
+            <w:r>
+              <w:rPr>
+                <w:rFonts w:ascii="Times New Roman" w:hAnsi="Times New Roman" w:cs="Times New Roman"/>
+                <w:b/>
+                <w:sz w:val="24"/>
+              </w:rPr>
+              <w:t xml:space="preserve">Set direction angle to be 270 degrees with respect to front-facing direction </w:t>
+            </w:r>
           </w:p>
           <w:p>
             <w:pPr>
@@ -2030,41 +2788,41 @@
                 <w:rFonts w:ascii="Times New Roman" w:hAnsi="Times New Roman" w:cs="Times New Roman"/>
                 <w:sz w:val="24"/>
               </w:rPr>
-              <w:t xml:space="preserve">When pressed, the display will flash the old angle three times before displaying the new angle. In the clockwise direction, angles are the angle they make with the forward direction. The angle with the largest possible value is 180 degrees. If the RoboTrike is already moving </w:t>
-            </w:r>
-            <w:r>
-              <w:rPr>
-                <w:rFonts w:ascii="Times New Roman" w:hAnsi="Times New Roman" w:cs="Times New Roman"/>
+              <w:t>Pressing this key will cause the RoboTrike to move directly to the left. The screen will show the command “D270” and send that command through the serial channel to the motors unit.</w:t>
+            </w:r>
+          </w:p>
+          <w:p>
+            <w:pPr>
+              <w:rPr>
+                <w:rFonts w:ascii="Times New Roman" w:hAnsi="Times New Roman" w:cs="Times New Roman"/>
+                <w:b/>
+                <w:sz w:val="24"/>
+              </w:rPr>
+            </w:pPr>
+            <w:r>
+              <w:rPr>
+                <w:rFonts w:ascii="Times New Roman" w:hAnsi="Times New Roman" w:cs="Times New Roman"/>
+                <w:b/>
                 <w:sz w:val="24"/>
               </w:rPr>
               <w:lastRenderedPageBreak/>
-              <w:t>with a direction of 180 degrees from the frontward direction and this key is pressed, then the direction of movement will change to be another 15 degrees clockwise, and the display will read -165 degrees. After this, pressing this key will result in normal increments in the angle clockwise.</w:t>
-            </w:r>
-          </w:p>
-          <w:p>
-            <w:pPr>
-              <w:rPr>
-                <w:rFonts w:ascii="Times New Roman" w:hAnsi="Times New Roman" w:cs="Times New Roman"/>
-                <w:b/>
-                <w:sz w:val="24"/>
-              </w:rPr>
-            </w:pPr>
-          </w:p>
-          <w:p>
-            <w:pPr>
-              <w:rPr>
-                <w:rFonts w:ascii="Times New Roman" w:hAnsi="Times New Roman" w:cs="Times New Roman"/>
-                <w:b/>
-                <w:sz w:val="24"/>
-              </w:rPr>
-            </w:pPr>
-            <w:r>
-              <w:rPr>
-                <w:rFonts w:ascii="Times New Roman" w:hAnsi="Times New Roman" w:cs="Times New Roman"/>
-                <w:b/>
-                <w:sz w:val="24"/>
-              </w:rPr>
-              <w:t>Key 11: Turn on laser</w:t>
+              <w:t>Key D4</w:t>
+            </w:r>
+            <w:r>
+              <w:rPr>
+                <w:rFonts w:ascii="Times New Roman" w:hAnsi="Times New Roman" w:cs="Times New Roman"/>
+                <w:b/>
+                <w:sz w:val="24"/>
+              </w:rPr>
+              <w:t xml:space="preserve">: </w:t>
+            </w:r>
+            <w:r>
+              <w:rPr>
+                <w:rFonts w:ascii="Times New Roman" w:hAnsi="Times New Roman" w:cs="Times New Roman"/>
+                <w:b/>
+                <w:sz w:val="24"/>
+              </w:rPr>
+              <w:t>Clear error message</w:t>
             </w:r>
           </w:p>
           <w:p>
@@ -2080,301 +2838,14 @@
                 <w:rFonts w:ascii="Times New Roman" w:hAnsi="Times New Roman" w:cs="Times New Roman"/>
                 <w:sz w:val="24"/>
               </w:rPr>
-              <w:t>Pressing this key will turn on the laser. The direction and speed of the RoboTrike will not be affected. When pressed, the display will flash “LASER: ON” three times.</w:t>
-            </w:r>
-          </w:p>
-          <w:p>
-            <w:pPr>
-              <w:rPr>
-                <w:rFonts w:ascii="Times New Roman" w:hAnsi="Times New Roman" w:cs="Times New Roman"/>
-                <w:b/>
-                <w:sz w:val="24"/>
-              </w:rPr>
-            </w:pPr>
-          </w:p>
-          <w:p>
-            <w:pPr>
-              <w:rPr>
-                <w:rFonts w:ascii="Times New Roman" w:hAnsi="Times New Roman" w:cs="Times New Roman"/>
-                <w:b/>
-                <w:sz w:val="24"/>
-              </w:rPr>
-            </w:pPr>
-            <w:r>
-              <w:rPr>
-                <w:rFonts w:ascii="Times New Roman" w:hAnsi="Times New Roman" w:cs="Times New Roman"/>
-                <w:b/>
-                <w:sz w:val="24"/>
-              </w:rPr>
-              <w:t>Key 12: Turn off laser</w:t>
-            </w:r>
-          </w:p>
-          <w:p>
-            <w:pPr>
-              <w:ind w:left="720"/>
-              <w:rPr>
-                <w:rFonts w:ascii="Times New Roman" w:hAnsi="Times New Roman" w:cs="Times New Roman"/>
-                <w:sz w:val="24"/>
-              </w:rPr>
-            </w:pPr>
-            <w:r>
-              <w:rPr>
-                <w:rFonts w:ascii="Times New Roman" w:hAnsi="Times New Roman" w:cs="Times New Roman"/>
-                <w:sz w:val="24"/>
-              </w:rPr>
-              <w:t>Pressing this key will turn on the laser. The direction and speed of the RoboTrike will not be affected. When pressed, the display will flash “LASER: OFF” three times.</w:t>
-            </w:r>
-          </w:p>
-          <w:p>
-            <w:pPr>
-              <w:rPr>
-                <w:rFonts w:ascii="Times New Roman" w:hAnsi="Times New Roman" w:cs="Times New Roman"/>
-                <w:b/>
-                <w:sz w:val="24"/>
-              </w:rPr>
-            </w:pPr>
-          </w:p>
-          <w:p>
-            <w:pPr>
-              <w:rPr>
-                <w:rFonts w:ascii="Times New Roman" w:hAnsi="Times New Roman" w:cs="Times New Roman"/>
-                <w:b/>
-                <w:sz w:val="24"/>
-              </w:rPr>
-            </w:pPr>
-            <w:r>
-              <w:rPr>
-                <w:rFonts w:ascii="Times New Roman" w:hAnsi="Times New Roman" w:cs="Times New Roman"/>
-                <w:b/>
-                <w:sz w:val="24"/>
-              </w:rPr>
-              <w:t xml:space="preserve">Key 13: Change angle of laser (counterclockwise) </w:t>
-            </w:r>
-          </w:p>
-          <w:p>
-            <w:pPr>
-              <w:ind w:left="720"/>
-              <w:rPr>
-                <w:rFonts w:ascii="Times New Roman" w:hAnsi="Times New Roman" w:cs="Times New Roman"/>
-                <w:sz w:val="24"/>
-              </w:rPr>
-            </w:pPr>
-            <w:r>
-              <w:rPr>
-                <w:rFonts w:ascii="Times New Roman" w:hAnsi="Times New Roman" w:cs="Times New Roman"/>
-                <w:sz w:val="24"/>
-              </w:rPr>
-              <w:t xml:space="preserve">Pressing this key will rotate the laser by 15 degrees counterclockwise, much in the same way that the angle of movement was controlled. The laser’s angle of orientation is with respect to the front of the RoboTrike, not the current direction of movement. </w:t>
-            </w:r>
-          </w:p>
-          <w:p>
-            <w:pPr>
-              <w:ind w:left="720"/>
-              <w:rPr>
-                <w:rFonts w:ascii="Times New Roman" w:hAnsi="Times New Roman" w:cs="Times New Roman"/>
-                <w:sz w:val="24"/>
-              </w:rPr>
-            </w:pPr>
-          </w:p>
-          <w:p>
-            <w:pPr>
-              <w:ind w:left="720"/>
-              <w:rPr>
-                <w:rFonts w:ascii="Times New Roman" w:hAnsi="Times New Roman" w:cs="Times New Roman"/>
-                <w:sz w:val="24"/>
-              </w:rPr>
-            </w:pPr>
-            <w:r>
-              <w:rPr>
-                <w:rFonts w:ascii="Times New Roman" w:hAnsi="Times New Roman" w:cs="Times New Roman"/>
-                <w:sz w:val="24"/>
-              </w:rPr>
-              <w:t>When pressed, the display will flash the old angle three times before displaying the new angle. In the counterclockwise direction, angles will be the negative of the angle they make with the forward direction. The angle with the smallest possible value is -165 degrees. After this, if this key is pressed again, then the direction of the laser turret will be directly backward, and the display will read 180 degrees. After this, pressing this key will result in normal decrements in the angle. Displaying the laser angle is always in the form “LASER HA: ___”, with HA representing horizontal angle.</w:t>
-            </w:r>
-          </w:p>
-          <w:p>
-            <w:pPr>
-              <w:rPr>
-                <w:rFonts w:ascii="Times New Roman" w:hAnsi="Times New Roman" w:cs="Times New Roman"/>
-                <w:b/>
-                <w:sz w:val="24"/>
-              </w:rPr>
-            </w:pPr>
-          </w:p>
-          <w:p>
-            <w:pPr>
-              <w:rPr>
-                <w:rFonts w:ascii="Times New Roman" w:hAnsi="Times New Roman" w:cs="Times New Roman"/>
-                <w:b/>
-                <w:sz w:val="24"/>
-              </w:rPr>
-            </w:pPr>
-            <w:r>
-              <w:rPr>
-                <w:rFonts w:ascii="Times New Roman" w:hAnsi="Times New Roman" w:cs="Times New Roman"/>
-                <w:b/>
-                <w:sz w:val="24"/>
-              </w:rPr>
-              <w:t>Key 14: Change angle of laser (clockwise)</w:t>
-            </w:r>
-          </w:p>
-          <w:p>
-            <w:pPr>
-              <w:ind w:left="720"/>
-              <w:rPr>
-                <w:rFonts w:ascii="Times New Roman" w:hAnsi="Times New Roman" w:cs="Times New Roman"/>
-                <w:sz w:val="24"/>
-              </w:rPr>
-            </w:pPr>
-            <w:r>
-              <w:rPr>
-                <w:rFonts w:ascii="Times New Roman" w:hAnsi="Times New Roman" w:cs="Times New Roman"/>
-                <w:sz w:val="24"/>
-              </w:rPr>
-              <w:t>Pressing this key will rotate the laser by 15 degrees counterclockwise, much in the same way that the angle of movement was controlled. The laser’s angle of orientation is with respect to the front of the RoboTrike, not the current direction of movement.</w:t>
-            </w:r>
-          </w:p>
-          <w:p>
-            <w:pPr>
-              <w:ind w:left="720"/>
-              <w:rPr>
-                <w:rFonts w:ascii="Times New Roman" w:hAnsi="Times New Roman" w:cs="Times New Roman"/>
-                <w:sz w:val="24"/>
-              </w:rPr>
-            </w:pPr>
-          </w:p>
-          <w:p>
-            <w:pPr>
-              <w:ind w:left="720"/>
-              <w:rPr>
-                <w:rFonts w:ascii="Times New Roman" w:hAnsi="Times New Roman" w:cs="Times New Roman"/>
-                <w:sz w:val="24"/>
-              </w:rPr>
-            </w:pPr>
-            <w:r>
-              <w:rPr>
-                <w:rFonts w:ascii="Times New Roman" w:hAnsi="Times New Roman" w:cs="Times New Roman"/>
-                <w:sz w:val="24"/>
-              </w:rPr>
-              <w:t>When pressed, the display will flash the old angle three times before displaying the new angle. In the clockwise direction, angles are the angle they make with the forward direction. The angle with the largest possible value is 180 degrees. If the RoboTrike’s laser turret is already pointing a direction of 180 degrees from the frontward direction and this key is pressed, then the direction of movement will change to be another 15 degrees clockwise, and the display will read -</w:t>
-            </w:r>
-            <w:r>
-              <w:rPr>
-                <w:rFonts w:ascii="Times New Roman" w:hAnsi="Times New Roman" w:cs="Times New Roman"/>
-                <w:sz w:val="24"/>
-              </w:rPr>
-              <w:lastRenderedPageBreak/>
-              <w:t xml:space="preserve">165 degrees. After this, pressing this key will result in normal increments in the angle clockwise. </w:t>
-            </w:r>
-          </w:p>
-          <w:p>
-            <w:pPr>
-              <w:ind w:left="720"/>
-              <w:rPr>
-                <w:rFonts w:ascii="Times New Roman" w:hAnsi="Times New Roman" w:cs="Times New Roman"/>
-                <w:b/>
-                <w:sz w:val="24"/>
-              </w:rPr>
-            </w:pPr>
-          </w:p>
-          <w:p>
-            <w:pPr>
-              <w:rPr>
-                <w:rFonts w:ascii="Times New Roman" w:hAnsi="Times New Roman" w:cs="Times New Roman"/>
-                <w:b/>
-                <w:sz w:val="24"/>
-              </w:rPr>
-            </w:pPr>
-            <w:r>
-              <w:rPr>
-                <w:rFonts w:ascii="Times New Roman" w:hAnsi="Times New Roman" w:cs="Times New Roman"/>
-                <w:b/>
-                <w:sz w:val="24"/>
-              </w:rPr>
-              <w:t>Key 15: Change angle of laser (increment upward)</w:t>
-            </w:r>
-          </w:p>
-          <w:p>
-            <w:pPr>
-              <w:ind w:left="720"/>
-              <w:rPr>
-                <w:rFonts w:ascii="Times New Roman" w:hAnsi="Times New Roman" w:cs="Times New Roman"/>
-                <w:sz w:val="24"/>
-              </w:rPr>
-            </w:pPr>
-            <w:r>
-              <w:rPr>
-                <w:rFonts w:ascii="Times New Roman" w:hAnsi="Times New Roman" w:cs="Times New Roman"/>
-                <w:sz w:val="24"/>
-              </w:rPr>
-              <w:t>Pressing this key will rotate the laser by 15 degrees upward, and will not change the horizontal angle that the laser turret makes with the frontward direction. The maximum vertical laser angle is 60 degrees, which is when the turret points upward at 60 degrees from the horizontal. Pressing this key when the vertical laser angle is already set to 60 will result in no change.</w:t>
-            </w:r>
-          </w:p>
-          <w:p>
-            <w:pPr>
-              <w:ind w:left="720"/>
-              <w:rPr>
-                <w:rFonts w:ascii="Times New Roman" w:hAnsi="Times New Roman" w:cs="Times New Roman"/>
-                <w:sz w:val="24"/>
-              </w:rPr>
-            </w:pPr>
-          </w:p>
-          <w:p>
-            <w:pPr>
-              <w:ind w:left="720"/>
-              <w:rPr>
-                <w:rFonts w:ascii="Times New Roman" w:hAnsi="Times New Roman" w:cs="Times New Roman"/>
-                <w:sz w:val="24"/>
-              </w:rPr>
-            </w:pPr>
-            <w:r>
-              <w:rPr>
-                <w:rFonts w:ascii="Times New Roman" w:hAnsi="Times New Roman" w:cs="Times New Roman"/>
-                <w:sz w:val="24"/>
-              </w:rPr>
-              <w:t xml:space="preserve">When pressed, the display will flash the old angle three times before displaying the new angle. Displaying the vertical laser angle is always in the form “LASER VA: ___”, with VA as an abbreviation for vertical angle. </w:t>
-            </w:r>
-          </w:p>
-          <w:p>
-            <w:pPr>
-              <w:rPr>
-                <w:rFonts w:ascii="Times New Roman" w:hAnsi="Times New Roman" w:cs="Times New Roman"/>
-                <w:b/>
-                <w:sz w:val="24"/>
-              </w:rPr>
-            </w:pPr>
-          </w:p>
-          <w:p>
-            <w:pPr>
-              <w:rPr>
-                <w:rFonts w:ascii="Times New Roman" w:hAnsi="Times New Roman" w:cs="Times New Roman"/>
-                <w:b/>
-                <w:sz w:val="24"/>
-              </w:rPr>
-            </w:pPr>
-            <w:r>
-              <w:rPr>
-                <w:rFonts w:ascii="Times New Roman" w:hAnsi="Times New Roman" w:cs="Times New Roman"/>
-                <w:b/>
-                <w:sz w:val="24"/>
-              </w:rPr>
-              <w:t>Key 16: Change angle of laser (increment downward)</w:t>
-            </w:r>
-          </w:p>
-          <w:p>
-            <w:pPr>
-              <w:ind w:left="720"/>
-              <w:rPr>
-                <w:rFonts w:ascii="Times New Roman" w:hAnsi="Times New Roman" w:cs="Times New Roman"/>
-                <w:sz w:val="24"/>
-              </w:rPr>
-            </w:pPr>
-            <w:r>
-              <w:rPr>
-                <w:rFonts w:ascii="Times New Roman" w:hAnsi="Times New Roman" w:cs="Times New Roman"/>
-                <w:sz w:val="24"/>
-              </w:rPr>
-              <w:t>Pressing this key will rotate the laser by 15 degrees downward, and will not change the horizontal angle that the laser turret makes with the frontward direction. The smallest possible vertical laser angle is -60 degrees, which is when the turret points downward at 60 degrees from the horizontal. Pressing this key when the vertical laser angle is already set to -60 will result in no change.</w:t>
+              <w:t>When an error arises, the system will give the error message priority over serial characters being received. This is implemented with an errorFlag variable, and pressing this button will clear the error flag. When the error flag is cleared, the system operates normally, and serial characters will be displayed normally. When the error flag is set, this indicates that an error message is being shown, and takes precede</w:t>
+            </w:r>
+            <w:r>
+              <w:rPr>
+                <w:rFonts w:ascii="Times New Roman" w:hAnsi="Times New Roman" w:cs="Times New Roman"/>
+                <w:sz w:val="24"/>
+              </w:rPr>
+              <w:t xml:space="preserve">nce over possible serial characters coming in. </w:t>
             </w:r>
           </w:p>
           <w:p>
@@ -2562,6 +3033,31 @@
               </w:rPr>
               <w:t>2 and 3 will result in a turret elevation of positive 30 degrees.</w:t>
             </w:r>
+          </w:p>
+          <w:p>
+            <w:pPr>
+              <w:rPr>
+                <w:rFonts w:ascii="Times New Roman" w:hAnsi="Times New Roman" w:cs="Times New Roman"/>
+                <w:sz w:val="24"/>
+              </w:rPr>
+            </w:pPr>
+          </w:p>
+          <w:p>
+            <w:pPr>
+              <w:rPr>
+                <w:rFonts w:ascii="Times New Roman" w:hAnsi="Times New Roman" w:cs="Times New Roman"/>
+                <w:sz w:val="24"/>
+              </w:rPr>
+            </w:pPr>
+            <w:r>
+              <w:rPr>
+                <w:rFonts w:ascii="Times New Roman" w:hAnsi="Times New Roman" w:cs="Times New Roman"/>
+                <w:sz w:val="24"/>
+              </w:rPr>
+              <w:t xml:space="preserve">All numbers sent as commands when keys are pressed will be </w:t>
+            </w:r>
+            <w:bookmarkStart w:id="0" w:name="_GoBack"/>
+            <w:bookmarkEnd w:id="0"/>
           </w:p>
           <w:p>
             <w:pPr>
@@ -2668,7 +3164,21 @@
                 <w:rFonts w:ascii="Times New Roman" w:hAnsi="Times New Roman" w:cs="Times New Roman"/>
                 <w:sz w:val="24"/>
               </w:rPr>
-              <w:t xml:space="preserve"> Depending on user input, the display can be scrolled through if the information exceeds 8 characters.</w:t>
+              <w:t xml:space="preserve"> Depending on user input, the display can be </w:t>
+            </w:r>
+            <w:r>
+              <w:rPr>
+                <w:rFonts w:ascii="Times New Roman" w:hAnsi="Times New Roman" w:cs="Times New Roman"/>
+                <w:sz w:val="24"/>
+              </w:rPr>
+              <w:t xml:space="preserve">automatically </w:t>
+            </w:r>
+            <w:r>
+              <w:rPr>
+                <w:rFonts w:ascii="Times New Roman" w:hAnsi="Times New Roman" w:cs="Times New Roman"/>
+                <w:sz w:val="24"/>
+              </w:rPr>
+              <w:t>scrolled through if the information exceeds 8 characters.</w:t>
             </w:r>
           </w:p>
           <w:p>
@@ -2763,7 +3273,15 @@
                 <w:rFonts w:ascii="Times New Roman" w:hAnsi="Times New Roman" w:cs="Times New Roman"/>
                 <w:sz w:val="24"/>
               </w:rPr>
-              <w:t xml:space="preserve">he user moves it manually via the keypad (using keys such as Right / Left / Forward / Reverse) and sends these commands via the serial interface to the motor unit. The motor unit sends back status information which is displayed along with the current information about the RoboTrike movement. </w:t>
+              <w:t xml:space="preserve">he user moves it manually via the </w:t>
+            </w:r>
+            <w:r>
+              <w:rPr>
+                <w:rFonts w:ascii="Times New Roman" w:hAnsi="Times New Roman" w:cs="Times New Roman"/>
+                <w:sz w:val="24"/>
+              </w:rPr>
+              <w:lastRenderedPageBreak/>
+              <w:t xml:space="preserve">keypad (using keys such as Right / Left / Forward / Reverse) and sends these commands via the serial interface to the motor unit. The motor unit sends back status information which is displayed along with the current information about the RoboTrike movement. </w:t>
             </w:r>
           </w:p>
           <w:p>
@@ -2869,6 +3387,7 @@
                 <w:rFonts w:ascii="Times New Roman" w:hAnsi="Times New Roman" w:cs="Times New Roman"/>
                 <w:sz w:val="24"/>
               </w:rPr>
+              <w:lastRenderedPageBreak/>
               <w:t>ERROR HANDLING:</w:t>
             </w:r>
           </w:p>
@@ -3024,8 +3543,6 @@
               </w:rPr>
               <w:t>in the motor unit</w:t>
             </w:r>
-            <w:bookmarkStart w:id="0" w:name="_GoBack"/>
-            <w:bookmarkEnd w:id="0"/>
           </w:p>
           <w:p>
             <w:pPr>
@@ -3054,15 +3571,7 @@
                 <w:rFonts w:ascii="Times New Roman" w:hAnsi="Times New Roman" w:cs="Times New Roman"/>
                 <w:sz w:val="24"/>
               </w:rPr>
-              <w:t xml:space="preserve">e remote unit fills completely. This results in the system being overwhelmed by </w:t>
-            </w:r>
-            <w:r>
-              <w:rPr>
-                <w:rFonts w:ascii="Times New Roman" w:hAnsi="Times New Roman" w:cs="Times New Roman"/>
-                <w:sz w:val="24"/>
-              </w:rPr>
-              <w:lastRenderedPageBreak/>
-              <w:t xml:space="preserve">tasks to handle. In this case, </w:t>
+              <w:t xml:space="preserve">e remote unit fills completely. This results in the system being overwhelmed by tasks to handle. In this case, </w:t>
             </w:r>
             <w:r>
               <w:rPr>
@@ -3097,7 +3606,7 @@
           </w:p>
           <w:tbl>
             <w:tblPr>
-              <w:tblpPr w:leftFromText="180" w:rightFromText="180" w:vertAnchor="text" w:horzAnchor="page" w:tblpX="995" w:tblpY="164"/>
+              <w:tblpPr w:leftFromText="180" w:rightFromText="180" w:vertAnchor="text" w:horzAnchor="page" w:tblpX="-90" w:tblpY="164"/>
               <w:tblOverlap w:val="never"/>
               <w:tblW w:w="0" w:type="auto"/>
               <w:tblBorders>
@@ -3111,23 +3620,16 @@
               <w:tblLook w:val="0000" w:firstRow="0" w:lastRow="0" w:firstColumn="0" w:lastColumn="0" w:noHBand="0" w:noVBand="0"/>
             </w:tblPr>
             <w:tblGrid>
-              <w:gridCol w:w="1063"/>
-              <w:gridCol w:w="866"/>
-              <w:gridCol w:w="2528"/>
+              <w:gridCol w:w="2148"/>
+              <w:gridCol w:w="5317"/>
             </w:tblGrid>
             <w:tr>
-              <w:tblPrEx>
-                <w:tblCellMar>
-                  <w:top w:w="0" w:type="dxa"/>
-                  <w:bottom w:w="0" w:type="dxa"/>
-                </w:tblCellMar>
-              </w:tblPrEx>
               <w:trPr>
                 <w:trHeight w:val="300"/>
               </w:trPr>
               <w:tc>
                 <w:tcPr>
-                  <w:tcW w:w="1063" w:type="dxa"/>
+                  <w:tcW w:w="2148" w:type="dxa"/>
                   <w:vAlign w:val="bottom"/>
                 </w:tcPr>
                 <w:p>
@@ -3143,13 +3645,13 @@
                       <w:rFonts w:ascii="Times New Roman" w:hAnsi="Times New Roman" w:cs="Times New Roman"/>
                       <w:sz w:val="24"/>
                     </w:rPr>
-                    <w:t>0</w:t>
+                    <w:t xml:space="preserve">Error Message </w:t>
                   </w:r>
                 </w:p>
               </w:tc>
               <w:tc>
                 <w:tcPr>
-                  <w:tcW w:w="866" w:type="dxa"/>
+                  <w:tcW w:w="5317" w:type="dxa"/>
                 </w:tcPr>
                 <w:p>
                   <w:pPr>
@@ -3158,35 +3660,23 @@
                       <w:sz w:val="24"/>
                     </w:rPr>
                   </w:pPr>
-                </w:p>
-              </w:tc>
-              <w:tc>
-                <w:tcPr>
-                  <w:tcW w:w="2528" w:type="dxa"/>
-                </w:tcPr>
-                <w:p>
-                  <w:pPr>
-                    <w:rPr>
-                      <w:rFonts w:ascii="Times New Roman" w:hAnsi="Times New Roman" w:cs="Times New Roman"/>
-                      <w:sz w:val="24"/>
-                    </w:rPr>
-                  </w:pPr>
+                  <w:r>
+                    <w:rPr>
+                      <w:rFonts w:ascii="Times New Roman" w:hAnsi="Times New Roman" w:cs="Times New Roman"/>
+                      <w:sz w:val="24"/>
+                    </w:rPr>
+                    <w:t xml:space="preserve">Corresponding errors </w:t>
+                  </w:r>
                 </w:p>
               </w:tc>
             </w:tr>
             <w:tr>
-              <w:tblPrEx>
-                <w:tblCellMar>
-                  <w:top w:w="0" w:type="dxa"/>
-                  <w:bottom w:w="0" w:type="dxa"/>
-                </w:tblCellMar>
-              </w:tblPrEx>
               <w:trPr>
                 <w:trHeight w:val="154"/>
               </w:trPr>
               <w:tc>
                 <w:tcPr>
-                  <w:tcW w:w="1063" w:type="dxa"/>
+                  <w:tcW w:w="2148" w:type="dxa"/>
                   <w:vAlign w:val="bottom"/>
                 </w:tcPr>
                 <w:p>
@@ -3202,13 +3692,14 @@
                       <w:rFonts w:ascii="Times New Roman" w:hAnsi="Times New Roman" w:cs="Times New Roman"/>
                       <w:sz w:val="24"/>
                     </w:rPr>
-                    <w:t>1</w:t>
+                    <w:t>Error: T</w:t>
                   </w:r>
                 </w:p>
               </w:tc>
               <w:tc>
                 <w:tcPr>
-                  <w:tcW w:w="866" w:type="dxa"/>
+                  <w:tcW w:w="5317" w:type="dxa"/>
+                  <w:vAlign w:val="bottom"/>
                 </w:tcPr>
                 <w:p>
                   <w:pPr>
@@ -3217,35 +3708,23 @@
                       <w:sz w:val="24"/>
                     </w:rPr>
                   </w:pPr>
-                </w:p>
-              </w:tc>
-              <w:tc>
-                <w:tcPr>
-                  <w:tcW w:w="2528" w:type="dxa"/>
-                </w:tcPr>
-                <w:p>
-                  <w:pPr>
-                    <w:rPr>
-                      <w:rFonts w:ascii="Times New Roman" w:hAnsi="Times New Roman" w:cs="Times New Roman"/>
-                      <w:sz w:val="24"/>
-                    </w:rPr>
-                  </w:pPr>
+                  <w:r>
+                    <w:rPr>
+                      <w:rFonts w:ascii="Times New Roman" w:hAnsi="Times New Roman" w:cs="Times New Roman"/>
+                      <w:sz w:val="24"/>
+                    </w:rPr>
+                    <w:t>Transmit queue is full, no more data can be enqueued and sent through serial</w:t>
+                  </w:r>
                 </w:p>
               </w:tc>
             </w:tr>
             <w:tr>
-              <w:tblPrEx>
-                <w:tblCellMar>
-                  <w:top w:w="0" w:type="dxa"/>
-                  <w:bottom w:w="0" w:type="dxa"/>
-                </w:tblCellMar>
-              </w:tblPrEx>
               <w:trPr>
                 <w:trHeight w:val="120"/>
               </w:trPr>
               <w:tc>
                 <w:tcPr>
-                  <w:tcW w:w="1063" w:type="dxa"/>
+                  <w:tcW w:w="2148" w:type="dxa"/>
                   <w:vAlign w:val="bottom"/>
                 </w:tcPr>
                 <w:p>
@@ -3261,13 +3740,14 @@
                       <w:rFonts w:ascii="Times New Roman" w:hAnsi="Times New Roman" w:cs="Times New Roman"/>
                       <w:sz w:val="24"/>
                     </w:rPr>
-                    <w:t>2</w:t>
+                    <w:t>Error: O</w:t>
                   </w:r>
                 </w:p>
               </w:tc>
               <w:tc>
                 <w:tcPr>
-                  <w:tcW w:w="866" w:type="dxa"/>
+                  <w:tcW w:w="5317" w:type="dxa"/>
+                  <w:vAlign w:val="bottom"/>
                 </w:tcPr>
                 <w:p>
                   <w:pPr>
@@ -3276,35 +3756,30 @@
                       <w:sz w:val="24"/>
                     </w:rPr>
                   </w:pPr>
-                </w:p>
-              </w:tc>
-              <w:tc>
-                <w:tcPr>
-                  <w:tcW w:w="2528" w:type="dxa"/>
-                </w:tcPr>
-                <w:p>
-                  <w:pPr>
-                    <w:rPr>
-                      <w:rFonts w:ascii="Times New Roman" w:hAnsi="Times New Roman" w:cs="Times New Roman"/>
-                      <w:sz w:val="24"/>
-                    </w:rPr>
-                  </w:pPr>
+                  <w:r>
+                    <w:rPr>
+                      <w:rFonts w:ascii="Times New Roman" w:hAnsi="Times New Roman" w:cs="Times New Roman"/>
+                      <w:sz w:val="24"/>
+                    </w:rPr>
+                    <w:t xml:space="preserve">Overrun error </w:t>
+                  </w:r>
+                  <w:r>
+                    <w:rPr>
+                      <w:rFonts w:ascii="Times New Roman" w:hAnsi="Times New Roman" w:cs="Times New Roman"/>
+                      <w:sz w:val="24"/>
+                    </w:rPr>
+                    <w:br/>
+                  </w:r>
                 </w:p>
               </w:tc>
             </w:tr>
             <w:tr>
-              <w:tblPrEx>
-                <w:tblCellMar>
-                  <w:top w:w="0" w:type="dxa"/>
-                  <w:bottom w:w="0" w:type="dxa"/>
-                </w:tblCellMar>
-              </w:tblPrEx>
               <w:trPr>
                 <w:trHeight w:val="231"/>
               </w:trPr>
               <w:tc>
                 <w:tcPr>
-                  <w:tcW w:w="1063" w:type="dxa"/>
+                  <w:tcW w:w="2148" w:type="dxa"/>
                   <w:vAlign w:val="bottom"/>
                 </w:tcPr>
                 <w:p>
@@ -3320,13 +3795,13 @@
                       <w:rFonts w:ascii="Times New Roman" w:hAnsi="Times New Roman" w:cs="Times New Roman"/>
                       <w:sz w:val="24"/>
                     </w:rPr>
-                    <w:t>3</w:t>
+                    <w:t>Error: P</w:t>
                   </w:r>
                 </w:p>
               </w:tc>
               <w:tc>
                 <w:tcPr>
-                  <w:tcW w:w="866" w:type="dxa"/>
+                  <w:tcW w:w="5317" w:type="dxa"/>
                 </w:tcPr>
                 <w:p>
                   <w:pPr>
@@ -3335,35 +3810,30 @@
                       <w:sz w:val="24"/>
                     </w:rPr>
                   </w:pPr>
-                </w:p>
-              </w:tc>
-              <w:tc>
-                <w:tcPr>
-                  <w:tcW w:w="2528" w:type="dxa"/>
-                </w:tcPr>
-                <w:p>
-                  <w:pPr>
-                    <w:rPr>
-                      <w:rFonts w:ascii="Times New Roman" w:hAnsi="Times New Roman" w:cs="Times New Roman"/>
-                      <w:sz w:val="24"/>
-                    </w:rPr>
-                  </w:pPr>
+                  <w:r>
+                    <w:rPr>
+                      <w:rFonts w:ascii="Times New Roman" w:hAnsi="Times New Roman" w:cs="Times New Roman"/>
+                      <w:sz w:val="24"/>
+                    </w:rPr>
+                    <w:t xml:space="preserve">Parity error </w:t>
+                  </w:r>
+                  <w:r>
+                    <w:rPr>
+                      <w:rFonts w:ascii="Times New Roman" w:hAnsi="Times New Roman" w:cs="Times New Roman"/>
+                      <w:sz w:val="24"/>
+                    </w:rPr>
+                    <w:br/>
+                  </w:r>
                 </w:p>
               </w:tc>
             </w:tr>
             <w:tr>
-              <w:tblPrEx>
-                <w:tblCellMar>
-                  <w:top w:w="0" w:type="dxa"/>
-                  <w:bottom w:w="0" w:type="dxa"/>
-                </w:tblCellMar>
-              </w:tblPrEx>
               <w:trPr>
                 <w:trHeight w:val="171"/>
               </w:trPr>
               <w:tc>
                 <w:tcPr>
-                  <w:tcW w:w="1063" w:type="dxa"/>
+                  <w:tcW w:w="2148" w:type="dxa"/>
                   <w:vAlign w:val="bottom"/>
                 </w:tcPr>
                 <w:p>
@@ -3379,13 +3849,14 @@
                       <w:rFonts w:ascii="Times New Roman" w:hAnsi="Times New Roman" w:cs="Times New Roman"/>
                       <w:sz w:val="24"/>
                     </w:rPr>
-                    <w:t>4</w:t>
+                    <w:lastRenderedPageBreak/>
+                    <w:t xml:space="preserve">Error: F </w:t>
                   </w:r>
                 </w:p>
               </w:tc>
               <w:tc>
                 <w:tcPr>
-                  <w:tcW w:w="866" w:type="dxa"/>
+                  <w:tcW w:w="5317" w:type="dxa"/>
                 </w:tcPr>
                 <w:p>
                   <w:pPr>
@@ -3394,36 +3865,24 @@
                       <w:sz w:val="24"/>
                     </w:rPr>
                   </w:pPr>
-                </w:p>
-              </w:tc>
-              <w:tc>
-                <w:tcPr>
-                  <w:tcW w:w="2528" w:type="dxa"/>
-                </w:tcPr>
-                <w:p>
-                  <w:pPr>
-                    <w:rPr>
-                      <w:rFonts w:ascii="Times New Roman" w:hAnsi="Times New Roman" w:cs="Times New Roman"/>
-                      <w:sz w:val="24"/>
-                    </w:rPr>
-                  </w:pPr>
+                  <w:r>
+                    <w:rPr>
+                      <w:rFonts w:ascii="Times New Roman" w:hAnsi="Times New Roman" w:cs="Times New Roman"/>
+                      <w:sz w:val="24"/>
+                    </w:rPr>
+                    <w:t xml:space="preserve">Framing error </w:t>
+                  </w:r>
                 </w:p>
               </w:tc>
             </w:tr>
             <w:tr>
-              <w:tblPrEx>
-                <w:tblCellMar>
-                  <w:top w:w="0" w:type="dxa"/>
-                  <w:bottom w:w="0" w:type="dxa"/>
-                </w:tblCellMar>
-              </w:tblPrEx>
               <w:trPr>
                 <w:trHeight w:val="300"/>
               </w:trPr>
               <w:tc>
                 <w:tcPr>
-                  <w:tcW w:w="1063" w:type="dxa"/>
-                  <w:vAlign w:val="bottom"/>
+                  <w:tcW w:w="2148" w:type="dxa"/>
+                  <w:vAlign w:val="center"/>
                 </w:tcPr>
                 <w:p>
                   <w:pPr>
@@ -3438,13 +3897,13 @@
                       <w:rFonts w:ascii="Times New Roman" w:hAnsi="Times New Roman" w:cs="Times New Roman"/>
                       <w:sz w:val="24"/>
                     </w:rPr>
-                    <w:t>5</w:t>
+                    <w:t xml:space="preserve">Error: B </w:t>
                   </w:r>
                 </w:p>
               </w:tc>
               <w:tc>
                 <w:tcPr>
-                  <w:tcW w:w="866" w:type="dxa"/>
+                  <w:tcW w:w="5317" w:type="dxa"/>
                 </w:tcPr>
                 <w:p>
                   <w:pPr>
@@ -3453,196 +3912,13 @@
                       <w:sz w:val="24"/>
                     </w:rPr>
                   </w:pPr>
-                </w:p>
-              </w:tc>
-              <w:tc>
-                <w:tcPr>
-                  <w:tcW w:w="2528" w:type="dxa"/>
-                </w:tcPr>
-                <w:p>
-                  <w:pPr>
-                    <w:rPr>
-                      <w:rFonts w:ascii="Times New Roman" w:hAnsi="Times New Roman" w:cs="Times New Roman"/>
-                      <w:sz w:val="24"/>
-                    </w:rPr>
-                  </w:pPr>
-                </w:p>
-              </w:tc>
-            </w:tr>
-            <w:tr>
-              <w:tblPrEx>
-                <w:tblCellMar>
-                  <w:top w:w="0" w:type="dxa"/>
-                  <w:bottom w:w="0" w:type="dxa"/>
-                </w:tblCellMar>
-              </w:tblPrEx>
-              <w:trPr>
-                <w:trHeight w:val="257"/>
-              </w:trPr>
-              <w:tc>
-                <w:tcPr>
-                  <w:tcW w:w="1063" w:type="dxa"/>
-                  <w:vAlign w:val="bottom"/>
-                </w:tcPr>
-                <w:p>
-                  <w:pPr>
-                    <w:jc w:val="center"/>
-                    <w:rPr>
-                      <w:rFonts w:ascii="Times New Roman" w:hAnsi="Times New Roman" w:cs="Times New Roman"/>
-                      <w:sz w:val="24"/>
-                    </w:rPr>
-                  </w:pPr>
-                  <w:r>
-                    <w:rPr>
-                      <w:rFonts w:ascii="Times New Roman" w:hAnsi="Times New Roman" w:cs="Times New Roman"/>
-                      <w:sz w:val="24"/>
-                    </w:rPr>
-                    <w:t>6</w:t>
-                  </w:r>
-                </w:p>
-              </w:tc>
-              <w:tc>
-                <w:tcPr>
-                  <w:tcW w:w="866" w:type="dxa"/>
-                </w:tcPr>
-                <w:p>
-                  <w:pPr>
-                    <w:rPr>
-                      <w:rFonts w:ascii="Times New Roman" w:hAnsi="Times New Roman" w:cs="Times New Roman"/>
-                      <w:sz w:val="24"/>
-                    </w:rPr>
-                  </w:pPr>
-                </w:p>
-              </w:tc>
-              <w:tc>
-                <w:tcPr>
-                  <w:tcW w:w="2528" w:type="dxa"/>
-                </w:tcPr>
-                <w:p>
-                  <w:pPr>
-                    <w:rPr>
-                      <w:rFonts w:ascii="Times New Roman" w:hAnsi="Times New Roman" w:cs="Times New Roman"/>
-                      <w:sz w:val="24"/>
-                    </w:rPr>
-                  </w:pPr>
-                </w:p>
-              </w:tc>
-            </w:tr>
-            <w:tr>
-              <w:tblPrEx>
-                <w:tblCellMar>
-                  <w:top w:w="0" w:type="dxa"/>
-                  <w:bottom w:w="0" w:type="dxa"/>
-                </w:tblCellMar>
-              </w:tblPrEx>
-              <w:trPr>
-                <w:trHeight w:val="214"/>
-              </w:trPr>
-              <w:tc>
-                <w:tcPr>
-                  <w:tcW w:w="1063" w:type="dxa"/>
-                  <w:vAlign w:val="bottom"/>
-                </w:tcPr>
-                <w:p>
-                  <w:pPr>
-                    <w:jc w:val="center"/>
-                    <w:rPr>
-                      <w:rFonts w:ascii="Times New Roman" w:hAnsi="Times New Roman" w:cs="Times New Roman"/>
-                      <w:sz w:val="24"/>
-                    </w:rPr>
-                  </w:pPr>
-                  <w:r>
-                    <w:rPr>
-                      <w:rFonts w:ascii="Times New Roman" w:hAnsi="Times New Roman" w:cs="Times New Roman"/>
-                      <w:sz w:val="24"/>
-                    </w:rPr>
-                    <w:t>7</w:t>
-                  </w:r>
-                </w:p>
-              </w:tc>
-              <w:tc>
-                <w:tcPr>
-                  <w:tcW w:w="866" w:type="dxa"/>
-                </w:tcPr>
-                <w:p>
-                  <w:pPr>
-                    <w:rPr>
-                      <w:rFonts w:ascii="Times New Roman" w:hAnsi="Times New Roman" w:cs="Times New Roman"/>
-                      <w:sz w:val="24"/>
-                    </w:rPr>
-                  </w:pPr>
-                </w:p>
-              </w:tc>
-              <w:tc>
-                <w:tcPr>
-                  <w:tcW w:w="2528" w:type="dxa"/>
-                </w:tcPr>
-                <w:p>
-                  <w:pPr>
-                    <w:rPr>
-                      <w:rFonts w:ascii="Times New Roman" w:hAnsi="Times New Roman" w:cs="Times New Roman"/>
-                      <w:sz w:val="24"/>
-                    </w:rPr>
-                  </w:pPr>
-                </w:p>
-              </w:tc>
-            </w:tr>
-            <w:tr>
-              <w:tblPrEx>
-                <w:tblCellMar>
-                  <w:top w:w="0" w:type="dxa"/>
-                  <w:bottom w:w="0" w:type="dxa"/>
-                </w:tblCellMar>
-              </w:tblPrEx>
-              <w:trPr>
-                <w:trHeight w:val="214"/>
-              </w:trPr>
-              <w:tc>
-                <w:tcPr>
-                  <w:tcW w:w="1063" w:type="dxa"/>
-                  <w:vAlign w:val="bottom"/>
-                </w:tcPr>
-                <w:p>
-                  <w:pPr>
-                    <w:jc w:val="center"/>
-                    <w:rPr>
-                      <w:rFonts w:ascii="Times New Roman" w:hAnsi="Times New Roman" w:cs="Times New Roman"/>
-                      <w:sz w:val="24"/>
-                    </w:rPr>
-                  </w:pPr>
-                  <w:r>
-                    <w:rPr>
-                      <w:rFonts w:ascii="Times New Roman" w:hAnsi="Times New Roman" w:cs="Times New Roman"/>
-                      <w:sz w:val="24"/>
-                    </w:rPr>
-                    <w:t>8</w:t>
-                  </w:r>
-                </w:p>
-              </w:tc>
-              <w:tc>
-                <w:tcPr>
-                  <w:tcW w:w="866" w:type="dxa"/>
-                </w:tcPr>
-                <w:p>
-                  <w:pPr>
-                    <w:rPr>
-                      <w:rFonts w:ascii="Times New Roman" w:hAnsi="Times New Roman" w:cs="Times New Roman"/>
-                      <w:sz w:val="24"/>
-                    </w:rPr>
-                  </w:pPr>
-                </w:p>
-              </w:tc>
-              <w:tc>
-                <w:tcPr>
-                  <w:tcW w:w="2528" w:type="dxa"/>
-                </w:tcPr>
-                <w:p>
-                  <w:pPr>
-                    <w:rPr>
-                      <w:rFonts w:ascii="Times New Roman" w:hAnsi="Times New Roman" w:cs="Times New Roman"/>
-                      <w:sz w:val="24"/>
-                    </w:rPr>
-                  </w:pPr>
+                  <w:r>
+                    <w:rPr>
+                      <w:rFonts w:ascii="Times New Roman" w:hAnsi="Times New Roman" w:cs="Times New Roman"/>
+                      <w:sz w:val="24"/>
+                    </w:rPr>
+                    <w:t xml:space="preserve">Break error </w:t>
+                  </w:r>
                 </w:p>
               </w:tc>
             </w:tr>
@@ -3654,6 +3930,51 @@
                 <w:sz w:val="24"/>
               </w:rPr>
             </w:pPr>
+          </w:p>
+          <w:p>
+            <w:pPr>
+              <w:rPr>
+                <w:rFonts w:ascii="Times New Roman" w:hAnsi="Times New Roman" w:cs="Times New Roman"/>
+                <w:sz w:val="24"/>
+              </w:rPr>
+            </w:pPr>
+            <w:r>
+              <w:rPr>
+                <w:rFonts w:ascii="Times New Roman" w:hAnsi="Times New Roman" w:cs="Times New Roman"/>
+                <w:sz w:val="24"/>
+              </w:rPr>
+              <w:t xml:space="preserve">Any other error </w:t>
+            </w:r>
+            <w:r>
+              <w:rPr>
+                <w:rFonts w:ascii="Times New Roman" w:hAnsi="Times New Roman" w:cs="Times New Roman"/>
+                <w:sz w:val="24"/>
+              </w:rPr>
+              <w:t xml:space="preserve">message is simply a combination of the latter 4 errors, since they are all obtained from reading the LSR. </w:t>
+            </w:r>
+          </w:p>
+          <w:p>
+            <w:pPr>
+              <w:rPr>
+                <w:rFonts w:ascii="Times New Roman" w:hAnsi="Times New Roman" w:cs="Times New Roman"/>
+                <w:sz w:val="24"/>
+              </w:rPr>
+            </w:pPr>
+          </w:p>
+          <w:p>
+            <w:pPr>
+              <w:rPr>
+                <w:rFonts w:ascii="Times New Roman" w:hAnsi="Times New Roman" w:cs="Times New Roman"/>
+                <w:sz w:val="24"/>
+              </w:rPr>
+            </w:pPr>
+            <w:r>
+              <w:rPr>
+                <w:rFonts w:ascii="Times New Roman" w:hAnsi="Times New Roman" w:cs="Times New Roman"/>
+                <w:sz w:val="24"/>
+              </w:rPr>
+              <w:t xml:space="preserve">Critical errors </w:t>
+            </w:r>
           </w:p>
           <w:p>
             <w:pPr>
@@ -4137,7 +4458,7 @@
 </file>
 
 <file path=word/styles.xml><?xml version="1.0" encoding="utf-8"?>
-<w:styles xmlns:mc="http://schemas.openxmlformats.org/markup-compatibility/2006" xmlns:r="http://schemas.openxmlformats.org/officeDocument/2006/relationships" xmlns:w="http://schemas.openxmlformats.org/wordprocessingml/2006/main" xmlns:w14="http://schemas.microsoft.com/office/word/2010/wordml" xmlns:w15="http://schemas.microsoft.com/office/word/2012/wordml" xmlns:w16se="http://schemas.microsoft.com/office/word/2015/wordml/symex" mc:Ignorable="w14 w15 w16se">
+<w:styles xmlns:mc="http://schemas.openxmlformats.org/markup-compatibility/2006" xmlns:r="http://schemas.openxmlformats.org/officeDocument/2006/relationships" xmlns:w="http://schemas.openxmlformats.org/wordprocessingml/2006/main" xmlns:w14="http://schemas.microsoft.com/office/word/2010/wordml" mc:Ignorable="w14">
   <w:docDefaults>
     <w:rPrDefault>
       <w:rPr>
@@ -4153,378 +4474,144 @@
       </w:pPr>
     </w:pPrDefault>
   </w:docDefaults>
-  <w:latentStyles w:defLockedState="0" w:defUIPriority="99" w:defSemiHidden="0" w:defUnhideWhenUsed="0" w:defQFormat="0" w:count="371">
-    <w:lsdException w:name="Normal" w:uiPriority="0" w:qFormat="1"/>
-    <w:lsdException w:name="heading 1" w:uiPriority="9" w:qFormat="1"/>
-    <w:lsdException w:name="heading 2" w:semiHidden="1" w:uiPriority="9" w:unhideWhenUsed="1" w:qFormat="1"/>
-    <w:lsdException w:name="heading 3" w:semiHidden="1" w:uiPriority="9" w:unhideWhenUsed="1" w:qFormat="1"/>
-    <w:lsdException w:name="heading 4" w:semiHidden="1" w:uiPriority="9" w:unhideWhenUsed="1" w:qFormat="1"/>
-    <w:lsdException w:name="heading 5" w:semiHidden="1" w:uiPriority="9" w:unhideWhenUsed="1" w:qFormat="1"/>
-    <w:lsdException w:name="heading 6" w:semiHidden="1" w:uiPriority="9" w:unhideWhenUsed="1" w:qFormat="1"/>
-    <w:lsdException w:name="heading 7" w:semiHidden="1" w:uiPriority="9" w:unhideWhenUsed="1" w:qFormat="1"/>
-    <w:lsdException w:name="heading 8" w:semiHidden="1" w:uiPriority="9" w:unhideWhenUsed="1" w:qFormat="1"/>
-    <w:lsdException w:name="heading 9" w:semiHidden="1" w:uiPriority="9" w:unhideWhenUsed="1" w:qFormat="1"/>
-    <w:lsdException w:name="index 1" w:semiHidden="1" w:unhideWhenUsed="1"/>
-    <w:lsdException w:name="index 2" w:semiHidden="1" w:unhideWhenUsed="1"/>
-    <w:lsdException w:name="index 3" w:semiHidden="1" w:unhideWhenUsed="1"/>
-    <w:lsdException w:name="index 4" w:semiHidden="1" w:unhideWhenUsed="1"/>
-    <w:lsdException w:name="index 5" w:semiHidden="1" w:unhideWhenUsed="1"/>
-    <w:lsdException w:name="index 6" w:semiHidden="1" w:unhideWhenUsed="1"/>
-    <w:lsdException w:name="index 7" w:semiHidden="1" w:unhideWhenUsed="1"/>
-    <w:lsdException w:name="index 8" w:semiHidden="1" w:unhideWhenUsed="1"/>
-    <w:lsdException w:name="index 9" w:semiHidden="1" w:unhideWhenUsed="1"/>
-    <w:lsdException w:name="toc 1" w:semiHidden="1" w:uiPriority="39" w:unhideWhenUsed="1"/>
-    <w:lsdException w:name="toc 2" w:semiHidden="1" w:uiPriority="39" w:unhideWhenUsed="1"/>
-    <w:lsdException w:name="toc 3" w:semiHidden="1" w:uiPriority="39" w:unhideWhenUsed="1"/>
-    <w:lsdException w:name="toc 4" w:semiHidden="1" w:uiPriority="39" w:unhideWhenUsed="1"/>
-    <w:lsdException w:name="toc 5" w:semiHidden="1" w:uiPriority="39" w:unhideWhenUsed="1"/>
-    <w:lsdException w:name="toc 6" w:semiHidden="1" w:uiPriority="39" w:unhideWhenUsed="1"/>
-    <w:lsdException w:name="toc 7" w:semiHidden="1" w:uiPriority="39" w:unhideWhenUsed="1"/>
-    <w:lsdException w:name="toc 8" w:semiHidden="1" w:uiPriority="39" w:unhideWhenUsed="1"/>
-    <w:lsdException w:name="toc 9" w:semiHidden="1" w:uiPriority="39" w:unhideWhenUsed="1"/>
-    <w:lsdException w:name="Normal Indent" w:semiHidden="1" w:unhideWhenUsed="1"/>
-    <w:lsdException w:name="footnote text" w:semiHidden="1" w:unhideWhenUsed="1"/>
-    <w:lsdException w:name="annotation text" w:semiHidden="1" w:unhideWhenUsed="1"/>
-    <w:lsdException w:name="header" w:semiHidden="1" w:unhideWhenUsed="1"/>
-    <w:lsdException w:name="footer" w:semiHidden="1" w:unhideWhenUsed="1"/>
-    <w:lsdException w:name="index heading" w:semiHidden="1" w:unhideWhenUsed="1"/>
-    <w:lsdException w:name="caption" w:semiHidden="1" w:uiPriority="35" w:unhideWhenUsed="1" w:qFormat="1"/>
-    <w:lsdException w:name="table of figures" w:semiHidden="1" w:unhideWhenUsed="1"/>
-    <w:lsdException w:name="envelope address" w:semiHidden="1" w:unhideWhenUsed="1"/>
-    <w:lsdException w:name="envelope return" w:semiHidden="1" w:unhideWhenUsed="1"/>
-    <w:lsdException w:name="footnote reference" w:semiHidden="1" w:unhideWhenUsed="1"/>
-    <w:lsdException w:name="annotation reference" w:semiHidden="1" w:unhideWhenUsed="1"/>
-    <w:lsdException w:name="line number" w:semiHidden="1" w:unhideWhenUsed="1"/>
-    <w:lsdException w:name="page number" w:semiHidden="1" w:unhideWhenUsed="1"/>
-    <w:lsdException w:name="endnote reference" w:semiHidden="1" w:unhideWhenUsed="1"/>
-    <w:lsdException w:name="endnote text" w:semiHidden="1" w:unhideWhenUsed="1"/>
-    <w:lsdException w:name="table of authorities" w:semiHidden="1" w:unhideWhenUsed="1"/>
-    <w:lsdException w:name="macro" w:semiHidden="1" w:unhideWhenUsed="1"/>
-    <w:lsdException w:name="toa heading" w:semiHidden="1" w:unhideWhenUsed="1"/>
-    <w:lsdException w:name="List" w:semiHidden="1" w:unhideWhenUsed="1"/>
-    <w:lsdException w:name="List Bullet" w:semiHidden="1" w:unhideWhenUsed="1"/>
-    <w:lsdException w:name="List Number" w:semiHidden="1" w:unhideWhenUsed="1"/>
-    <w:lsdException w:name="List 2" w:semiHidden="1" w:unhideWhenUsed="1"/>
-    <w:lsdException w:name="List 3" w:semiHidden="1" w:unhideWhenUsed="1"/>
-    <w:lsdException w:name="List 4" w:semiHidden="1" w:unhideWhenUsed="1"/>
-    <w:lsdException w:name="List 5" w:semiHidden="1" w:unhideWhenUsed="1"/>
-    <w:lsdException w:name="List Bullet 2" w:semiHidden="1" w:unhideWhenUsed="1"/>
-    <w:lsdException w:name="List Bullet 3" w:semiHidden="1" w:unhideWhenUsed="1"/>
-    <w:lsdException w:name="List Bullet 4" w:semiHidden="1" w:unhideWhenUsed="1"/>
-    <w:lsdException w:name="List Bullet 5" w:semiHidden="1" w:unhideWhenUsed="1"/>
-    <w:lsdException w:name="List Number 2" w:semiHidden="1" w:unhideWhenUsed="1"/>
-    <w:lsdException w:name="List Number 3" w:semiHidden="1" w:unhideWhenUsed="1"/>
-    <w:lsdException w:name="List Number 4" w:semiHidden="1" w:unhideWhenUsed="1"/>
-    <w:lsdException w:name="List Number 5" w:semiHidden="1" w:unhideWhenUsed="1"/>
-    <w:lsdException w:name="Title" w:uiPriority="10" w:qFormat="1"/>
-    <w:lsdException w:name="Closing" w:semiHidden="1" w:unhideWhenUsed="1"/>
-    <w:lsdException w:name="Signature" w:semiHidden="1" w:unhideWhenUsed="1"/>
-    <w:lsdException w:name="Default Paragraph Font" w:semiHidden="1" w:uiPriority="1" w:unhideWhenUsed="1"/>
-    <w:lsdException w:name="Body Text" w:semiHidden="1" w:unhideWhenUsed="1"/>
-    <w:lsdException w:name="Body Text Indent" w:semiHidden="1" w:unhideWhenUsed="1"/>
-    <w:lsdException w:name="List Continue" w:semiHidden="1" w:unhideWhenUsed="1"/>
-    <w:lsdException w:name="List Continue 2" w:semiHidden="1" w:unhideWhenUsed="1"/>
-    <w:lsdException w:name="List Continue 3" w:semiHidden="1" w:unhideWhenUsed="1"/>
-    <w:lsdException w:name="List Continue 4" w:semiHidden="1" w:unhideWhenUsed="1"/>
-    <w:lsdException w:name="List Continue 5" w:semiHidden="1" w:unhideWhenUsed="1"/>
-    <w:lsdException w:name="Message Header" w:semiHidden="1" w:unhideWhenUsed="1"/>
-    <w:lsdException w:name="Subtitle" w:uiPriority="11" w:qFormat="1"/>
-    <w:lsdException w:name="Salutation" w:semiHidden="1" w:unhideWhenUsed="1"/>
-    <w:lsdException w:name="Date" w:semiHidden="1" w:unhideWhenUsed="1"/>
-    <w:lsdException w:name="Body Text First Indent" w:semiHidden="1" w:unhideWhenUsed="1"/>
-    <w:lsdException w:name="Body Text First Indent 2" w:semiHidden="1" w:unhideWhenUsed="1"/>
-    <w:lsdException w:name="Note Heading" w:semiHidden="1" w:unhideWhenUsed="1"/>
-    <w:lsdException w:name="Body Text 2" w:semiHidden="1" w:unhideWhenUsed="1"/>
-    <w:lsdException w:name="Body Text 3" w:semiHidden="1" w:unhideWhenUsed="1"/>
-    <w:lsdException w:name="Body Text Indent 2" w:semiHidden="1" w:unhideWhenUsed="1"/>
-    <w:lsdException w:name="Body Text Indent 3" w:semiHidden="1" w:unhideWhenUsed="1"/>
-    <w:lsdException w:name="Block Text" w:semiHidden="1" w:unhideWhenUsed="1"/>
-    <w:lsdException w:name="Hyperlink" w:semiHidden="1" w:unhideWhenUsed="1"/>
-    <w:lsdException w:name="FollowedHyperlink" w:semiHidden="1" w:unhideWhenUsed="1"/>
-    <w:lsdException w:name="Strong" w:uiPriority="22" w:qFormat="1"/>
-    <w:lsdException w:name="Emphasis" w:uiPriority="20" w:qFormat="1"/>
-    <w:lsdException w:name="Document Map" w:semiHidden="1" w:unhideWhenUsed="1"/>
-    <w:lsdException w:name="Plain Text" w:semiHidden="1" w:unhideWhenUsed="1"/>
-    <w:lsdException w:name="E-mail Signature" w:semiHidden="1" w:unhideWhenUsed="1"/>
-    <w:lsdException w:name="HTML Top of Form" w:semiHidden="1" w:unhideWhenUsed="1"/>
-    <w:lsdException w:name="HTML Bottom of Form" w:semiHidden="1" w:unhideWhenUsed="1"/>
-    <w:lsdException w:name="Normal (Web)" w:semiHidden="1" w:unhideWhenUsed="1"/>
-    <w:lsdException w:name="HTML Acronym" w:semiHidden="1" w:unhideWhenUsed="1"/>
-    <w:lsdException w:name="HTML Address" w:semiHidden="1" w:unhideWhenUsed="1"/>
-    <w:lsdException w:name="HTML Cite" w:semiHidden="1" w:unhideWhenUsed="1"/>
-    <w:lsdException w:name="HTML Code" w:semiHidden="1" w:unhideWhenUsed="1"/>
-    <w:lsdException w:name="HTML Definition" w:semiHidden="1" w:unhideWhenUsed="1"/>
-    <w:lsdException w:name="HTML Keyboard" w:semiHidden="1" w:unhideWhenUsed="1"/>
-    <w:lsdException w:name="HTML Preformatted" w:semiHidden="1" w:unhideWhenUsed="1"/>
-    <w:lsdException w:name="HTML Sample" w:semiHidden="1" w:unhideWhenUsed="1"/>
-    <w:lsdException w:name="HTML Typewriter" w:semiHidden="1" w:unhideWhenUsed="1"/>
-    <w:lsdException w:name="HTML Variable" w:semiHidden="1" w:unhideWhenUsed="1"/>
-    <w:lsdException w:name="Normal Table" w:semiHidden="1" w:unhideWhenUsed="1"/>
-    <w:lsdException w:name="annotation subject" w:semiHidden="1" w:unhideWhenUsed="1"/>
-    <w:lsdException w:name="No List" w:semiHidden="1" w:unhideWhenUsed="1"/>
-    <w:lsdException w:name="Outline List 1" w:semiHidden="1" w:unhideWhenUsed="1"/>
-    <w:lsdException w:name="Outline List 2" w:semiHidden="1" w:unhideWhenUsed="1"/>
-    <w:lsdException w:name="Outline List 3" w:semiHidden="1" w:unhideWhenUsed="1"/>
-    <w:lsdException w:name="Table Simple 1" w:semiHidden="1" w:unhideWhenUsed="1"/>
-    <w:lsdException w:name="Table Simple 2" w:semiHidden="1" w:unhideWhenUsed="1"/>
-    <w:lsdException w:name="Table Simple 3" w:semiHidden="1" w:unhideWhenUsed="1"/>
-    <w:lsdException w:name="Table Classic 1" w:semiHidden="1" w:unhideWhenUsed="1"/>
-    <w:lsdException w:name="Table Classic 2" w:semiHidden="1" w:unhideWhenUsed="1"/>
-    <w:lsdException w:name="Table Classic 3" w:semiHidden="1" w:unhideWhenUsed="1"/>
-    <w:lsdException w:name="Table Classic 4" w:semiHidden="1" w:unhideWhenUsed="1"/>
-    <w:lsdException w:name="Table Colorful 1" w:semiHidden="1" w:unhideWhenUsed="1"/>
-    <w:lsdException w:name="Table Colorful 2" w:semiHidden="1" w:unhideWhenUsed="1"/>
-    <w:lsdException w:name="Table Colorful 3" w:semiHidden="1" w:unhideWhenUsed="1"/>
-    <w:lsdException w:name="Table Columns 1" w:semiHidden="1" w:unhideWhenUsed="1"/>
-    <w:lsdException w:name="Table Columns 2" w:semiHidden="1" w:unhideWhenUsed="1"/>
-    <w:lsdException w:name="Table Columns 3" w:semiHidden="1" w:unhideWhenUsed="1"/>
-    <w:lsdException w:name="Table Columns 4" w:semiHidden="1" w:unhideWhenUsed="1"/>
-    <w:lsdException w:name="Table Columns 5" w:semiHidden="1" w:unhideWhenUsed="1"/>
-    <w:lsdException w:name="Table Grid 1" w:semiHidden="1" w:unhideWhenUsed="1"/>
-    <w:lsdException w:name="Table Grid 2" w:semiHidden="1" w:unhideWhenUsed="1"/>
-    <w:lsdException w:name="Table Grid 3" w:semiHidden="1" w:unhideWhenUsed="1"/>
-    <w:lsdException w:name="Table Grid 4" w:semiHidden="1" w:unhideWhenUsed="1"/>
-    <w:lsdException w:name="Table Grid 5" w:semiHidden="1" w:unhideWhenUsed="1"/>
-    <w:lsdException w:name="Table Grid 6" w:semiHidden="1" w:unhideWhenUsed="1"/>
-    <w:lsdException w:name="Table Grid 7" w:semiHidden="1" w:unhideWhenUsed="1"/>
-    <w:lsdException w:name="Table Grid 8" w:semiHidden="1" w:unhideWhenUsed="1"/>
-    <w:lsdException w:name="Table List 1" w:semiHidden="1" w:unhideWhenUsed="1"/>
-    <w:lsdException w:name="Table List 2" w:semiHidden="1" w:unhideWhenUsed="1"/>
-    <w:lsdException w:name="Table List 3" w:semiHidden="1" w:unhideWhenUsed="1"/>
-    <w:lsdException w:name="Table List 4" w:semiHidden="1" w:unhideWhenUsed="1"/>
-    <w:lsdException w:name="Table List 5" w:semiHidden="1" w:unhideWhenUsed="1"/>
-    <w:lsdException w:name="Table List 6" w:semiHidden="1" w:unhideWhenUsed="1"/>
-    <w:lsdException w:name="Table List 7" w:semiHidden="1" w:unhideWhenUsed="1"/>
-    <w:lsdException w:name="Table List 8" w:semiHidden="1" w:unhideWhenUsed="1"/>
-    <w:lsdException w:name="Table 3D effects 1" w:semiHidden="1" w:unhideWhenUsed="1"/>
-    <w:lsdException w:name="Table 3D effects 2" w:semiHidden="1" w:unhideWhenUsed="1"/>
-    <w:lsdException w:name="Table 3D effects 3" w:semiHidden="1" w:unhideWhenUsed="1"/>
-    <w:lsdException w:name="Table Contemporary" w:semiHidden="1" w:unhideWhenUsed="1"/>
-    <w:lsdException w:name="Table Elegant" w:semiHidden="1" w:unhideWhenUsed="1"/>
-    <w:lsdException w:name="Table Professional" w:semiHidden="1" w:unhideWhenUsed="1"/>
-    <w:lsdException w:name="Table Subtle 1" w:semiHidden="1" w:unhideWhenUsed="1"/>
-    <w:lsdException w:name="Table Subtle 2" w:semiHidden="1" w:unhideWhenUsed="1"/>
-    <w:lsdException w:name="Table Web 1" w:semiHidden="1" w:unhideWhenUsed="1"/>
-    <w:lsdException w:name="Table Web 2" w:semiHidden="1" w:unhideWhenUsed="1"/>
-    <w:lsdException w:name="Table Web 3" w:semiHidden="1" w:unhideWhenUsed="1"/>
-    <w:lsdException w:name="Balloon Text" w:semiHidden="1" w:unhideWhenUsed="1"/>
-    <w:lsdException w:name="Table Grid" w:uiPriority="39"/>
-    <w:lsdException w:name="Table Theme" w:semiHidden="1" w:unhideWhenUsed="1"/>
-    <w:lsdException w:name="Placeholder Text" w:semiHidden="1"/>
-    <w:lsdException w:name="No Spacing" w:uiPriority="1" w:qFormat="1"/>
-    <w:lsdException w:name="Light Shading" w:uiPriority="60"/>
-    <w:lsdException w:name="Light List" w:uiPriority="61"/>
-    <w:lsdException w:name="Light Grid" w:uiPriority="62"/>
-    <w:lsdException w:name="Medium Shading 1" w:uiPriority="63"/>
-    <w:lsdException w:name="Medium Shading 2" w:uiPriority="64"/>
-    <w:lsdException w:name="Medium List 1" w:uiPriority="65"/>
-    <w:lsdException w:name="Medium List 2" w:uiPriority="66"/>
-    <w:lsdException w:name="Medium Grid 1" w:uiPriority="67"/>
-    <w:lsdException w:name="Medium Grid 2" w:uiPriority="68"/>
-    <w:lsdException w:name="Medium Grid 3" w:uiPriority="69"/>
-    <w:lsdException w:name="Dark List" w:uiPriority="70"/>
-    <w:lsdException w:name="Colorful Shading" w:uiPriority="71"/>
-    <w:lsdException w:name="Colorful List" w:uiPriority="72"/>
-    <w:lsdException w:name="Colorful Grid" w:uiPriority="73"/>
-    <w:lsdException w:name="Light Shading Accent 1" w:uiPriority="60"/>
-    <w:lsdException w:name="Light List Accent 1" w:uiPriority="61"/>
-    <w:lsdException w:name="Light Grid Accent 1" w:uiPriority="62"/>
-    <w:lsdException w:name="Medium Shading 1 Accent 1" w:uiPriority="63"/>
-    <w:lsdException w:name="Medium Shading 2 Accent 1" w:uiPriority="64"/>
-    <w:lsdException w:name="Medium List 1 Accent 1" w:uiPriority="65"/>
-    <w:lsdException w:name="Revision" w:semiHidden="1"/>
-    <w:lsdException w:name="List Paragraph" w:uiPriority="34" w:qFormat="1"/>
-    <w:lsdException w:name="Quote" w:uiPriority="29" w:qFormat="1"/>
-    <w:lsdException w:name="Intense Quote" w:uiPriority="30" w:qFormat="1"/>
-    <w:lsdException w:name="Medium List 2 Accent 1" w:uiPriority="66"/>
-    <w:lsdException w:name="Medium Grid 1 Accent 1" w:uiPriority="67"/>
-    <w:lsdException w:name="Medium Grid 2 Accent 1" w:uiPriority="68"/>
-    <w:lsdException w:name="Medium Grid 3 Accent 1" w:uiPriority="69"/>
-    <w:lsdException w:name="Dark List Accent 1" w:uiPriority="70"/>
-    <w:lsdException w:name="Colorful Shading Accent 1" w:uiPriority="71"/>
-    <w:lsdException w:name="Colorful List Accent 1" w:uiPriority="72"/>
-    <w:lsdException w:name="Colorful Grid Accent 1" w:uiPriority="73"/>
-    <w:lsdException w:name="Light Shading Accent 2" w:uiPriority="60"/>
-    <w:lsdException w:name="Light List Accent 2" w:uiPriority="61"/>
-    <w:lsdException w:name="Light Grid Accent 2" w:uiPriority="62"/>
-    <w:lsdException w:name="Medium Shading 1 Accent 2" w:uiPriority="63"/>
-    <w:lsdException w:name="Medium Shading 2 Accent 2" w:uiPriority="64"/>
-    <w:lsdException w:name="Medium List 1 Accent 2" w:uiPriority="65"/>
-    <w:lsdException w:name="Medium List 2 Accent 2" w:uiPriority="66"/>
-    <w:lsdException w:name="Medium Grid 1 Accent 2" w:uiPriority="67"/>
-    <w:lsdException w:name="Medium Grid 2 Accent 2" w:uiPriority="68"/>
-    <w:lsdException w:name="Medium Grid 3 Accent 2" w:uiPriority="69"/>
-    <w:lsdException w:name="Dark List Accent 2" w:uiPriority="70"/>
-    <w:lsdException w:name="Colorful Shading Accent 2" w:uiPriority="71"/>
-    <w:lsdException w:name="Colorful List Accent 2" w:uiPriority="72"/>
-    <w:lsdException w:name="Colorful Grid Accent 2" w:uiPriority="73"/>
-    <w:lsdException w:name="Light Shading Accent 3" w:uiPriority="60"/>
-    <w:lsdException w:name="Light List Accent 3" w:uiPriority="61"/>
-    <w:lsdException w:name="Light Grid Accent 3" w:uiPriority="62"/>
-    <w:lsdException w:name="Medium Shading 1 Accent 3" w:uiPriority="63"/>
-    <w:lsdException w:name="Medium Shading 2 Accent 3" w:uiPriority="64"/>
-    <w:lsdException w:name="Medium List 1 Accent 3" w:uiPriority="65"/>
-    <w:lsdException w:name="Medium List 2 Accent 3" w:uiPriority="66"/>
-    <w:lsdException w:name="Medium Grid 1 Accent 3" w:uiPriority="67"/>
-    <w:lsdException w:name="Medium Grid 2 Accent 3" w:uiPriority="68"/>
-    <w:lsdException w:name="Medium Grid 3 Accent 3" w:uiPriority="69"/>
-    <w:lsdException w:name="Dark List Accent 3" w:uiPriority="70"/>
-    <w:lsdException w:name="Colorful Shading Accent 3" w:uiPriority="71"/>
-    <w:lsdException w:name="Colorful List Accent 3" w:uiPriority="72"/>
-    <w:lsdException w:name="Colorful Grid Accent 3" w:uiPriority="73"/>
-    <w:lsdException w:name="Light Shading Accent 4" w:uiPriority="60"/>
-    <w:lsdException w:name="Light List Accent 4" w:uiPriority="61"/>
-    <w:lsdException w:name="Light Grid Accent 4" w:uiPriority="62"/>
-    <w:lsdException w:name="Medium Shading 1 Accent 4" w:uiPriority="63"/>
-    <w:lsdException w:name="Medium Shading 2 Accent 4" w:uiPriority="64"/>
-    <w:lsdException w:name="Medium List 1 Accent 4" w:uiPriority="65"/>
-    <w:lsdException w:name="Medium List 2 Accent 4" w:uiPriority="66"/>
-    <w:lsdException w:name="Medium Grid 1 Accent 4" w:uiPriority="67"/>
-    <w:lsdException w:name="Medium Grid 2 Accent 4" w:uiPriority="68"/>
-    <w:lsdException w:name="Medium Grid 3 Accent 4" w:uiPriority="69"/>
-    <w:lsdException w:name="Dark List Accent 4" w:uiPriority="70"/>
-    <w:lsdException w:name="Colorful Shading Accent 4" w:uiPriority="71"/>
-    <w:lsdException w:name="Colorful List Accent 4" w:uiPriority="72"/>
-    <w:lsdException w:name="Colorful Grid Accent 4" w:uiPriority="73"/>
-    <w:lsdException w:name="Light Shading Accent 5" w:uiPriority="60"/>
-    <w:lsdException w:name="Light List Accent 5" w:uiPriority="61"/>
-    <w:lsdException w:name="Light Grid Accent 5" w:uiPriority="62"/>
-    <w:lsdException w:name="Medium Shading 1 Accent 5" w:uiPriority="63"/>
-    <w:lsdException w:name="Medium Shading 2 Accent 5" w:uiPriority="64"/>
-    <w:lsdException w:name="Medium List 1 Accent 5" w:uiPriority="65"/>
-    <w:lsdException w:name="Medium List 2 Accent 5" w:uiPriority="66"/>
-    <w:lsdException w:name="Medium Grid 1 Accent 5" w:uiPriority="67"/>
-    <w:lsdException w:name="Medium Grid 2 Accent 5" w:uiPriority="68"/>
-    <w:lsdException w:name="Medium Grid 3 Accent 5" w:uiPriority="69"/>
-    <w:lsdException w:name="Dark List Accent 5" w:uiPriority="70"/>
-    <w:lsdException w:name="Colorful Shading Accent 5" w:uiPriority="71"/>
-    <w:lsdException w:name="Colorful List Accent 5" w:uiPriority="72"/>
-    <w:lsdException w:name="Colorful Grid Accent 5" w:uiPriority="73"/>
-    <w:lsdException w:name="Light Shading Accent 6" w:uiPriority="60"/>
-    <w:lsdException w:name="Light List Accent 6" w:uiPriority="61"/>
-    <w:lsdException w:name="Light Grid Accent 6" w:uiPriority="62"/>
-    <w:lsdException w:name="Medium Shading 1 Accent 6" w:uiPriority="63"/>
-    <w:lsdException w:name="Medium Shading 2 Accent 6" w:uiPriority="64"/>
-    <w:lsdException w:name="Medium List 1 Accent 6" w:uiPriority="65"/>
-    <w:lsdException w:name="Medium List 2 Accent 6" w:uiPriority="66"/>
-    <w:lsdException w:name="Medium Grid 1 Accent 6" w:uiPriority="67"/>
-    <w:lsdException w:name="Medium Grid 2 Accent 6" w:uiPriority="68"/>
-    <w:lsdException w:name="Medium Grid 3 Accent 6" w:uiPriority="69"/>
-    <w:lsdException w:name="Dark List Accent 6" w:uiPriority="70"/>
-    <w:lsdException w:name="Colorful Shading Accent 6" w:uiPriority="71"/>
-    <w:lsdException w:name="Colorful List Accent 6" w:uiPriority="72"/>
-    <w:lsdException w:name="Colorful Grid Accent 6" w:uiPriority="73"/>
-    <w:lsdException w:name="Subtle Emphasis" w:uiPriority="19" w:qFormat="1"/>
-    <w:lsdException w:name="Intense Emphasis" w:uiPriority="21" w:qFormat="1"/>
-    <w:lsdException w:name="Subtle Reference" w:uiPriority="31" w:qFormat="1"/>
-    <w:lsdException w:name="Intense Reference" w:uiPriority="32" w:qFormat="1"/>
-    <w:lsdException w:name="Book Title" w:uiPriority="33" w:qFormat="1"/>
-    <w:lsdException w:name="Bibliography" w:semiHidden="1" w:uiPriority="37" w:unhideWhenUsed="1"/>
-    <w:lsdException w:name="TOC Heading" w:semiHidden="1" w:uiPriority="39" w:unhideWhenUsed="1" w:qFormat="1"/>
-    <w:lsdException w:name="Plain Table 1" w:uiPriority="41"/>
-    <w:lsdException w:name="Plain Table 2" w:uiPriority="42"/>
-    <w:lsdException w:name="Plain Table 3" w:uiPriority="43"/>
-    <w:lsdException w:name="Plain Table 4" w:uiPriority="44"/>
-    <w:lsdException w:name="Plain Table 5" w:uiPriority="45"/>
-    <w:lsdException w:name="Grid Table Light" w:uiPriority="40"/>
-    <w:lsdException w:name="Grid Table 1 Light" w:uiPriority="46"/>
-    <w:lsdException w:name="Grid Table 2" w:uiPriority="47"/>
-    <w:lsdException w:name="Grid Table 3" w:uiPriority="48"/>
-    <w:lsdException w:name="Grid Table 4" w:uiPriority="49"/>
-    <w:lsdException w:name="Grid Table 5 Dark" w:uiPriority="50"/>
-    <w:lsdException w:name="Grid Table 6 Colorful" w:uiPriority="51"/>
-    <w:lsdException w:name="Grid Table 7 Colorful" w:uiPriority="52"/>
-    <w:lsdException w:name="Grid Table 1 Light Accent 1" w:uiPriority="46"/>
-    <w:lsdException w:name="Grid Table 2 Accent 1" w:uiPriority="47"/>
-    <w:lsdException w:name="Grid Table 3 Accent 1" w:uiPriority="48"/>
-    <w:lsdException w:name="Grid Table 4 Accent 1" w:uiPriority="49"/>
-    <w:lsdException w:name="Grid Table 5 Dark Accent 1" w:uiPriority="50"/>
-    <w:lsdException w:name="Grid Table 6 Colorful Accent 1" w:uiPriority="51"/>
-    <w:lsdException w:name="Grid Table 7 Colorful Accent 1" w:uiPriority="52"/>
-    <w:lsdException w:name="Grid Table 1 Light Accent 2" w:uiPriority="46"/>
-    <w:lsdException w:name="Grid Table 2 Accent 2" w:uiPriority="47"/>
-    <w:lsdException w:name="Grid Table 3 Accent 2" w:uiPriority="48"/>
-    <w:lsdException w:name="Grid Table 4 Accent 2" w:uiPriority="49"/>
-    <w:lsdException w:name="Grid Table 5 Dark Accent 2" w:uiPriority="50"/>
-    <w:lsdException w:name="Grid Table 6 Colorful Accent 2" w:uiPriority="51"/>
-    <w:lsdException w:name="Grid Table 7 Colorful Accent 2" w:uiPriority="52"/>
-    <w:lsdException w:name="Grid Table 1 Light Accent 3" w:uiPriority="46"/>
-    <w:lsdException w:name="Grid Table 2 Accent 3" w:uiPriority="47"/>
-    <w:lsdException w:name="Grid Table 3 Accent 3" w:uiPriority="48"/>
-    <w:lsdException w:name="Grid Table 4 Accent 3" w:uiPriority="49"/>
-    <w:lsdException w:name="Grid Table 5 Dark Accent 3" w:uiPriority="50"/>
-    <w:lsdException w:name="Grid Table 6 Colorful Accent 3" w:uiPriority="51"/>
-    <w:lsdException w:name="Grid Table 7 Colorful Accent 3" w:uiPriority="52"/>
-    <w:lsdException w:name="Grid Table 1 Light Accent 4" w:uiPriority="46"/>
-    <w:lsdException w:name="Grid Table 2 Accent 4" w:uiPriority="47"/>
-    <w:lsdException w:name="Grid Table 3 Accent 4" w:uiPriority="48"/>
-    <w:lsdException w:name="Grid Table 4 Accent 4" w:uiPriority="49"/>
-    <w:lsdException w:name="Grid Table 5 Dark Accent 4" w:uiPriority="50"/>
-    <w:lsdException w:name="Grid Table 6 Colorful Accent 4" w:uiPriority="51"/>
-    <w:lsdException w:name="Grid Table 7 Colorful Accent 4" w:uiPriority="52"/>
-    <w:lsdException w:name="Grid Table 1 Light Accent 5" w:uiPriority="46"/>
-    <w:lsdException w:name="Grid Table 2 Accent 5" w:uiPriority="47"/>
-    <w:lsdException w:name="Grid Table 3 Accent 5" w:uiPriority="48"/>
-    <w:lsdException w:name="Grid Table 4 Accent 5" w:uiPriority="49"/>
-    <w:lsdException w:name="Grid Table 5 Dark Accent 5" w:uiPriority="50"/>
-    <w:lsdException w:name="Grid Table 6 Colorful Accent 5" w:uiPriority="51"/>
-    <w:lsdException w:name="Grid Table 7 Colorful Accent 5" w:uiPriority="52"/>
-    <w:lsdException w:name="Grid Table 1 Light Accent 6" w:uiPriority="46"/>
-    <w:lsdException w:name="Grid Table 2 Accent 6" w:uiPriority="47"/>
-    <w:lsdException w:name="Grid Table 3 Accent 6" w:uiPriority="48"/>
-    <w:lsdException w:name="Grid Table 4 Accent 6" w:uiPriority="49"/>
-    <w:lsdException w:name="Grid Table 5 Dark Accent 6" w:uiPriority="50"/>
-    <w:lsdException w:name="Grid Table 6 Colorful Accent 6" w:uiPriority="51"/>
-    <w:lsdException w:name="Grid Table 7 Colorful Accent 6" w:uiPriority="52"/>
-    <w:lsdException w:name="List Table 1 Light" w:uiPriority="46"/>
-    <w:lsdException w:name="List Table 2" w:uiPriority="47"/>
-    <w:lsdException w:name="List Table 3" w:uiPriority="48"/>
-    <w:lsdException w:name="List Table 4" w:uiPriority="49"/>
-    <w:lsdException w:name="List Table 5 Dark" w:uiPriority="50"/>
-    <w:lsdException w:name="List Table 6 Colorful" w:uiPriority="51"/>
-    <w:lsdException w:name="List Table 7 Colorful" w:uiPriority="52"/>
-    <w:lsdException w:name="List Table 1 Light Accent 1" w:uiPriority="46"/>
-    <w:lsdException w:name="List Table 2 Accent 1" w:uiPriority="47"/>
-    <w:lsdException w:name="List Table 3 Accent 1" w:uiPriority="48"/>
-    <w:lsdException w:name="List Table 4 Accent 1" w:uiPriority="49"/>
-    <w:lsdException w:name="List Table 5 Dark Accent 1" w:uiPriority="50"/>
-    <w:lsdException w:name="List Table 6 Colorful Accent 1" w:uiPriority="51"/>
-    <w:lsdException w:name="List Table 7 Colorful Accent 1" w:uiPriority="52"/>
-    <w:lsdException w:name="List Table 1 Light Accent 2" w:uiPriority="46"/>
-    <w:lsdException w:name="List Table 2 Accent 2" w:uiPriority="47"/>
-    <w:lsdException w:name="List Table 3 Accent 2" w:uiPriority="48"/>
-    <w:lsdException w:name="List Table 4 Accent 2" w:uiPriority="49"/>
-    <w:lsdException w:name="List Table 5 Dark Accent 2" w:uiPriority="50"/>
-    <w:lsdException w:name="List Table 6 Colorful Accent 2" w:uiPriority="51"/>
-    <w:lsdException w:name="List Table 7 Colorful Accent 2" w:uiPriority="52"/>
-    <w:lsdException w:name="List Table 1 Light Accent 3" w:uiPriority="46"/>
-    <w:lsdException w:name="List Table 2 Accent 3" w:uiPriority="47"/>
-    <w:lsdException w:name="List Table 3 Accent 3" w:uiPriority="48"/>
-    <w:lsdException w:name="List Table 4 Accent 3" w:uiPriority="49"/>
-    <w:lsdException w:name="List Table 5 Dark Accent 3" w:uiPriority="50"/>
-    <w:lsdException w:name="List Table 6 Colorful Accent 3" w:uiPriority="51"/>
-    <w:lsdException w:name="List Table 7 Colorful Accent 3" w:uiPriority="52"/>
-    <w:lsdException w:name="List Table 1 Light Accent 4" w:uiPriority="46"/>
-    <w:lsdException w:name="List Table 2 Accent 4" w:uiPriority="47"/>
-    <w:lsdException w:name="List Table 3 Accent 4" w:uiPriority="48"/>
-    <w:lsdException w:name="List Table 4 Accent 4" w:uiPriority="49"/>
-    <w:lsdException w:name="List Table 5 Dark Accent 4" w:uiPriority="50"/>
-    <w:lsdException w:name="List Table 6 Colorful Accent 4" w:uiPriority="51"/>
-    <w:lsdException w:name="List Table 7 Colorful Accent 4" w:uiPriority="52"/>
-    <w:lsdException w:name="List Table 1 Light Accent 5" w:uiPriority="46"/>
-    <w:lsdException w:name="List Table 2 Accent 5" w:uiPriority="47"/>
-    <w:lsdException w:name="List Table 3 Accent 5" w:uiPriority="48"/>
-    <w:lsdException w:name="List Table 4 Accent 5" w:uiPriority="49"/>
-    <w:lsdException w:name="List Table 5 Dark Accent 5" w:uiPriority="50"/>
-    <w:lsdException w:name="List Table 6 Colorful Accent 5" w:uiPriority="51"/>
-    <w:lsdException w:name="List Table 7 Colorful Accent 5" w:uiPriority="52"/>
-    <w:lsdException w:name="List Table 1 Light Accent 6" w:uiPriority="46"/>
-    <w:lsdException w:name="List Table 2 Accent 6" w:uiPriority="47"/>
-    <w:lsdException w:name="List Table 3 Accent 6" w:uiPriority="48"/>
-    <w:lsdException w:name="List Table 4 Accent 6" w:uiPriority="49"/>
-    <w:lsdException w:name="List Table 5 Dark Accent 6" w:uiPriority="50"/>
-    <w:lsdException w:name="List Table 6 Colorful Accent 6" w:uiPriority="51"/>
-    <w:lsdException w:name="List Table 7 Colorful Accent 6" w:uiPriority="52"/>
+  <w:latentStyles w:defLockedState="0" w:defUIPriority="99" w:defSemiHidden="1" w:defUnhideWhenUsed="1" w:defQFormat="0" w:count="267">
+    <w:lsdException w:name="Normal" w:semiHidden="0" w:uiPriority="0" w:unhideWhenUsed="0" w:qFormat="1"/>
+    <w:lsdException w:name="heading 1" w:semiHidden="0" w:uiPriority="9" w:unhideWhenUsed="0" w:qFormat="1"/>
+    <w:lsdException w:name="heading 2" w:uiPriority="9" w:qFormat="1"/>
+    <w:lsdException w:name="heading 3" w:uiPriority="9" w:qFormat="1"/>
+    <w:lsdException w:name="heading 4" w:uiPriority="9" w:qFormat="1"/>
+    <w:lsdException w:name="heading 5" w:uiPriority="9" w:qFormat="1"/>
+    <w:lsdException w:name="heading 6" w:uiPriority="9" w:qFormat="1"/>
+    <w:lsdException w:name="heading 7" w:uiPriority="9" w:qFormat="1"/>
+    <w:lsdException w:name="heading 8" w:uiPriority="9" w:qFormat="1"/>
+    <w:lsdException w:name="heading 9" w:uiPriority="9" w:qFormat="1"/>
+    <w:lsdException w:name="toc 1" w:uiPriority="39"/>
+    <w:lsdException w:name="toc 2" w:uiPriority="39"/>
+    <w:lsdException w:name="toc 3" w:uiPriority="39"/>
+    <w:lsdException w:name="toc 4" w:uiPriority="39"/>
+    <w:lsdException w:name="toc 5" w:uiPriority="39"/>
+    <w:lsdException w:name="toc 6" w:uiPriority="39"/>
+    <w:lsdException w:name="toc 7" w:uiPriority="39"/>
+    <w:lsdException w:name="toc 8" w:uiPriority="39"/>
+    <w:lsdException w:name="toc 9" w:uiPriority="39"/>
+    <w:lsdException w:name="caption" w:uiPriority="35" w:qFormat="1"/>
+    <w:lsdException w:name="Title" w:semiHidden="0" w:uiPriority="10" w:unhideWhenUsed="0" w:qFormat="1"/>
+    <w:lsdException w:name="Default Paragraph Font" w:uiPriority="1"/>
+    <w:lsdException w:name="Subtitle" w:semiHidden="0" w:uiPriority="11" w:unhideWhenUsed="0" w:qFormat="1"/>
+    <w:lsdException w:name="Strong" w:semiHidden="0" w:uiPriority="22" w:unhideWhenUsed="0" w:qFormat="1"/>
+    <w:lsdException w:name="Emphasis" w:semiHidden="0" w:uiPriority="20" w:unhideWhenUsed="0" w:qFormat="1"/>
+    <w:lsdException w:name="Table Grid" w:semiHidden="0" w:uiPriority="39" w:unhideWhenUsed="0"/>
+    <w:lsdException w:name="Placeholder Text" w:unhideWhenUsed="0"/>
+    <w:lsdException w:name="No Spacing" w:semiHidden="0" w:uiPriority="1" w:unhideWhenUsed="0" w:qFormat="1"/>
+    <w:lsdException w:name="Light Shading" w:semiHidden="0" w:uiPriority="60" w:unhideWhenUsed="0"/>
+    <w:lsdException w:name="Light List" w:semiHidden="0" w:uiPriority="61" w:unhideWhenUsed="0"/>
+    <w:lsdException w:name="Light Grid" w:semiHidden="0" w:uiPriority="62" w:unhideWhenUsed="0"/>
+    <w:lsdException w:name="Medium Shading 1" w:semiHidden="0" w:uiPriority="63" w:unhideWhenUsed="0"/>
+    <w:lsdException w:name="Medium Shading 2" w:semiHidden="0" w:uiPriority="64" w:unhideWhenUsed="0"/>
+    <w:lsdException w:name="Medium List 1" w:semiHidden="0" w:uiPriority="65" w:unhideWhenUsed="0"/>
+    <w:lsdException w:name="Medium List 2" w:semiHidden="0" w:uiPriority="66" w:unhideWhenUsed="0"/>
+    <w:lsdException w:name="Medium Grid 1" w:semiHidden="0" w:uiPriority="67" w:unhideWhenUsed="0"/>
+    <w:lsdException w:name="Medium Grid 2" w:semiHidden="0" w:uiPriority="68" w:unhideWhenUsed="0"/>
+    <w:lsdException w:name="Medium Grid 3" w:semiHidden="0" w:uiPriority="69" w:unhideWhenUsed="0"/>
+    <w:lsdException w:name="Dark List" w:semiHidden="0" w:uiPriority="70" w:unhideWhenUsed="0"/>
+    <w:lsdException w:name="Colorful Shading" w:semiHidden="0" w:uiPriority="71" w:unhideWhenUsed="0"/>
+    <w:lsdException w:name="Colorful List" w:semiHidden="0" w:uiPriority="72" w:unhideWhenUsed="0"/>
+    <w:lsdException w:name="Colorful Grid" w:semiHidden="0" w:uiPriority="73" w:unhideWhenUsed="0"/>
+    <w:lsdException w:name="Light Shading Accent 1" w:semiHidden="0" w:uiPriority="60" w:unhideWhenUsed="0"/>
+    <w:lsdException w:name="Light List Accent 1" w:semiHidden="0" w:uiPriority="61" w:unhideWhenUsed="0"/>
+    <w:lsdException w:name="Light Grid Accent 1" w:semiHidden="0" w:uiPriority="62" w:unhideWhenUsed="0"/>
+    <w:lsdException w:name="Medium Shading 1 Accent 1" w:semiHidden="0" w:uiPriority="63" w:unhideWhenUsed="0"/>
+    <w:lsdException w:name="Medium Shading 2 Accent 1" w:semiHidden="0" w:uiPriority="64" w:unhideWhenUsed="0"/>
+    <w:lsdException w:name="Medium List 1 Accent 1" w:semiHidden="0" w:uiPriority="65" w:unhideWhenUsed="0"/>
+    <w:lsdException w:name="Revision" w:unhideWhenUsed="0"/>
+    <w:lsdException w:name="List Paragraph" w:semiHidden="0" w:uiPriority="34" w:unhideWhenUsed="0" w:qFormat="1"/>
+    <w:lsdException w:name="Quote" w:semiHidden="0" w:uiPriority="29" w:unhideWhenUsed="0" w:qFormat="1"/>
+    <w:lsdException w:name="Intense Quote" w:semiHidden="0" w:uiPriority="30" w:unhideWhenUsed="0" w:qFormat="1"/>
+    <w:lsdException w:name="Medium List 2 Accent 1" w:semiHidden="0" w:uiPriority="66" w:unhideWhenUsed="0"/>
+    <w:lsdException w:name="Medium Grid 1 Accent 1" w:semiHidden="0" w:uiPriority="67" w:unhideWhenUsed="0"/>
+    <w:lsdException w:name="Medium Grid 2 Accent 1" w:semiHidden="0" w:uiPriority="68" w:unhideWhenUsed="0"/>
+    <w:lsdException w:name="Medium Grid 3 Accent 1" w:semiHidden="0" w:uiPriority="69" w:unhideWhenUsed="0"/>
+    <w:lsdException w:name="Dark List Accent 1" w:semiHidden="0" w:uiPriority="70" w:unhideWhenUsed="0"/>
+    <w:lsdException w:name="Colorful Shading Accent 1" w:semiHidden="0" w:uiPriority="71" w:unhideWhenUsed="0"/>
+    <w:lsdException w:name="Colorful List Accent 1" w:semiHidden="0" w:uiPriority="72" w:unhideWhenUsed="0"/>
+    <w:lsdException w:name="Colorful Grid Accent 1" w:semiHidden="0" w:uiPriority="73" w:unhideWhenUsed="0"/>
+    <w:lsdException w:name="Light Shading Accent 2" w:semiHidden="0" w:uiPriority="60" w:unhideWhenUsed="0"/>
+    <w:lsdException w:name="Light List Accent 2" w:semiHidden="0" w:uiPriority="61" w:unhideWhenUsed="0"/>
+    <w:lsdException w:name="Light Grid Accent 2" w:semiHidden="0" w:uiPriority="62" w:unhideWhenUsed="0"/>
+    <w:lsdException w:name="Medium Shading 1 Accent 2" w:semiHidden="0" w:uiPriority="63" w:unhideWhenUsed="0"/>
+    <w:lsdException w:name="Medium Shading 2 Accent 2" w:semiHidden="0" w:uiPriority="64" w:unhideWhenUsed="0"/>
+    <w:lsdException w:name="Medium List 1 Accent 2" w:semiHidden="0" w:uiPriority="65" w:unhideWhenUsed="0"/>
+    <w:lsdException w:name="Medium List 2 Accent 2" w:semiHidden="0" w:uiPriority="66" w:unhideWhenUsed="0"/>
+    <w:lsdException w:name="Medium Grid 1 Accent 2" w:semiHidden="0" w:uiPriority="67" w:unhideWhenUsed="0"/>
+    <w:lsdException w:name="Medium Grid 2 Accent 2" w:semiHidden="0" w:uiPriority="68" w:unhideWhenUsed="0"/>
+    <w:lsdException w:name="Medium Grid 3 Accent 2" w:semiHidden="0" w:uiPriority="69" w:unhideWhenUsed="0"/>
+    <w:lsdException w:name="Dark List Accent 2" w:semiHidden="0" w:uiPriority="70" w:unhideWhenUsed="0"/>
+    <w:lsdException w:name="Colorful Shading Accent 2" w:semiHidden="0" w:uiPriority="71" w:unhideWhenUsed="0"/>
+    <w:lsdException w:name="Colorful List Accent 2" w:semiHidden="0" w:uiPriority="72" w:unhideWhenUsed="0"/>
+    <w:lsdException w:name="Colorful Grid Accent 2" w:semiHidden="0" w:uiPriority="73" w:unhideWhenUsed="0"/>
+    <w:lsdException w:name="Light Shading Accent 3" w:semiHidden="0" w:uiPriority="60" w:unhideWhenUsed="0"/>
+    <w:lsdException w:name="Light List Accent 3" w:semiHidden="0" w:uiPriority="61" w:unhideWhenUsed="0"/>
+    <w:lsdException w:name="Light Grid Accent 3" w:semiHidden="0" w:uiPriority="62" w:unhideWhenUsed="0"/>
+    <w:lsdException w:name="Medium Shading 1 Accent 3" w:semiHidden="0" w:uiPriority="63" w:unhideWhenUsed="0"/>
+    <w:lsdException w:name="Medium Shading 2 Accent 3" w:semiHidden="0" w:uiPriority="64" w:unhideWhenUsed="0"/>
+    <w:lsdException w:name="Medium List 1 Accent 3" w:semiHidden="0" w:uiPriority="65" w:unhideWhenUsed="0"/>
+    <w:lsdException w:name="Medium List 2 Accent 3" w:semiHidden="0" w:uiPriority="66" w:unhideWhenUsed="0"/>
+    <w:lsdException w:name="Medium Grid 1 Accent 3" w:semiHidden="0" w:uiPriority="67" w:unhideWhenUsed="0"/>
+    <w:lsdException w:name="Medium Grid 2 Accent 3" w:semiHidden="0" w:uiPriority="68" w:unhideWhenUsed="0"/>
+    <w:lsdException w:name="Medium Grid 3 Accent 3" w:semiHidden="0" w:uiPriority="69" w:unhideWhenUsed="0"/>
+    <w:lsdException w:name="Dark List Accent 3" w:semiHidden="0" w:uiPriority="70" w:unhideWhenUsed="0"/>
+    <w:lsdException w:name="Colorful Shading Accent 3" w:semiHidden="0" w:uiPriority="71" w:unhideWhenUsed="0"/>
+    <w:lsdException w:name="Colorful List Accent 3" w:semiHidden="0" w:uiPriority="72" w:unhideWhenUsed="0"/>
+    <w:lsdException w:name="Colorful Grid Accent 3" w:semiHidden="0" w:uiPriority="73" w:unhideWhenUsed="0"/>
+    <w:lsdException w:name="Light Shading Accent 4" w:semiHidden="0" w:uiPriority="60" w:unhideWhenUsed="0"/>
+    <w:lsdException w:name="Light List Accent 4" w:semiHidden="0" w:uiPriority="61" w:unhideWhenUsed="0"/>
+    <w:lsdException w:name="Light Grid Accent 4" w:semiHidden="0" w:uiPriority="62" w:unhideWhenUsed="0"/>
+    <w:lsdException w:name="Medium Shading 1 Accent 4" w:semiHidden="0" w:uiPriority="63" w:unhideWhenUsed="0"/>
+    <w:lsdException w:name="Medium Shading 2 Accent 4" w:semiHidden="0" w:uiPriority="64" w:unhideWhenUsed="0"/>
+    <w:lsdException w:name="Medium List 1 Accent 4" w:semiHidden="0" w:uiPriority="65" w:unhideWhenUsed="0"/>
+    <w:lsdException w:name="Medium List 2 Accent 4" w:semiHidden="0" w:uiPriority="66" w:unhideWhenUsed="0"/>
+    <w:lsdException w:name="Medium Grid 1 Accent 4" w:semiHidden="0" w:uiPriority="67" w:unhideWhenUsed="0"/>
+    <w:lsdException w:name="Medium Grid 2 Accent 4" w:semiHidden="0" w:uiPriority="68" w:unhideWhenUsed="0"/>
+    <w:lsdException w:name="Medium Grid 3 Accent 4" w:semiHidden="0" w:uiPriority="69" w:unhideWhenUsed="0"/>
+    <w:lsdException w:name="Dark List Accent 4" w:semiHidden="0" w:uiPriority="70" w:unhideWhenUsed="0"/>
+    <w:lsdException w:name="Colorful Shading Accent 4" w:semiHidden="0" w:uiPriority="71" w:unhideWhenUsed="0"/>
+    <w:lsdException w:name="Colorful List Accent 4" w:semiHidden="0" w:uiPriority="72" w:unhideWhenUsed="0"/>
+    <w:lsdException w:name="Colorful Grid Accent 4" w:semiHidden="0" w:uiPriority="73" w:unhideWhenUsed="0"/>
+    <w:lsdException w:name="Light Shading Accent 5" w:semiHidden="0" w:uiPriority="60" w:unhideWhenUsed="0"/>
+    <w:lsdException w:name="Light List Accent 5" w:semiHidden="0" w:uiPriority="61" w:unhideWhenUsed="0"/>
+    <w:lsdException w:name="Light Grid Accent 5" w:semiHidden="0" w:uiPriority="62" w:unhideWhenUsed="0"/>
+    <w:lsdException w:name="Medium Shading 1 Accent 5" w:semiHidden="0" w:uiPriority="63" w:unhideWhenUsed="0"/>
+    <w:lsdException w:name="Medium Shading 2 Accent 5" w:semiHidden="0" w:uiPriority="64" w:unhideWhenUsed="0"/>
+    <w:lsdException w:name="Medium List 1 Accent 5" w:semiHidden="0" w:uiPriority="65" w:unhideWhenUsed="0"/>
+    <w:lsdException w:name="Medium List 2 Accent 5" w:semiHidden="0" w:uiPriority="66" w:unhideWhenUsed="0"/>
+    <w:lsdException w:name="Medium Grid 1 Accent 5" w:semiHidden="0" w:uiPriority="67" w:unhideWhenUsed="0"/>
+    <w:lsdException w:name="Medium Grid 2 Accent 5" w:semiHidden="0" w:uiPriority="68" w:unhideWhenUsed="0"/>
+    <w:lsdException w:name="Medium Grid 3 Accent 5" w:semiHidden="0" w:uiPriority="69" w:unhideWhenUsed="0"/>
+    <w:lsdException w:name="Dark List Accent 5" w:semiHidden="0" w:uiPriority="70" w:unhideWhenUsed="0"/>
+    <w:lsdException w:name="Colorful Shading Accent 5" w:semiHidden="0" w:uiPriority="71" w:unhideWhenUsed="0"/>
+    <w:lsdException w:name="Colorful List Accent 5" w:semiHidden="0" w:uiPriority="72" w:unhideWhenUsed="0"/>
+    <w:lsdException w:name="Colorful Grid Accent 5" w:semiHidden="0" w:uiPriority="73" w:unhideWhenUsed="0"/>
+    <w:lsdException w:name="Light Shading Accent 6" w:semiHidden="0" w:uiPriority="60" w:unhideWhenUsed="0"/>
+    <w:lsdException w:name="Light List Accent 6" w:semiHidden="0" w:uiPriority="61" w:unhideWhenUsed="0"/>
+    <w:lsdException w:name="Light Grid Accent 6" w:semiHidden="0" w:uiPriority="62" w:unhideWhenUsed="0"/>
+    <w:lsdException w:name="Medium Shading 1 Accent 6" w:semiHidden="0" w:uiPriority="63" w:unhideWhenUsed="0"/>
+    <w:lsdException w:name="Medium Shading 2 Accent 6" w:semiHidden="0" w:uiPriority="64" w:unhideWhenUsed="0"/>
+    <w:lsdException w:name="Medium List 1 Accent 6" w:semiHidden="0" w:uiPriority="65" w:unhideWhenUsed="0"/>
+    <w:lsdException w:name="Medium List 2 Accent 6" w:semiHidden="0" w:uiPriority="66" w:unhideWhenUsed="0"/>
+    <w:lsdException w:name="Medium Grid 1 Accent 6" w:semiHidden="0" w:uiPriority="67" w:unhideWhenUsed="0"/>
+    <w:lsdException w:name="Medium Grid 2 Accent 6" w:semiHidden="0" w:uiPriority="68" w:unhideWhenUsed="0"/>
+    <w:lsdException w:name="Medium Grid 3 Accent 6" w:semiHidden="0" w:uiPriority="69" w:unhideWhenUsed="0"/>
+    <w:lsdException w:name="Dark List Accent 6" w:semiHidden="0" w:uiPriority="70" w:unhideWhenUsed="0"/>
+    <w:lsdException w:name="Colorful Shading Accent 6" w:semiHidden="0" w:uiPriority="71" w:unhideWhenUsed="0"/>
+    <w:lsdException w:name="Colorful List Accent 6" w:semiHidden="0" w:uiPriority="72" w:unhideWhenUsed="0"/>
+    <w:lsdException w:name="Colorful Grid Accent 6" w:semiHidden="0" w:uiPriority="73" w:unhideWhenUsed="0"/>
+    <w:lsdException w:name="Subtle Emphasis" w:semiHidden="0" w:uiPriority="19" w:unhideWhenUsed="0" w:qFormat="1"/>
+    <w:lsdException w:name="Intense Emphasis" w:semiHidden="0" w:uiPriority="21" w:unhideWhenUsed="0" w:qFormat="1"/>
+    <w:lsdException w:name="Subtle Reference" w:semiHidden="0" w:uiPriority="31" w:unhideWhenUsed="0" w:qFormat="1"/>
+    <w:lsdException w:name="Intense Reference" w:semiHidden="0" w:uiPriority="32" w:unhideWhenUsed="0" w:qFormat="1"/>
+    <w:lsdException w:name="Book Title" w:semiHidden="0" w:uiPriority="33" w:unhideWhenUsed="0" w:qFormat="1"/>
+    <w:lsdException w:name="Bibliography" w:uiPriority="37"/>
+    <w:lsdException w:name="TOC Heading" w:uiPriority="39" w:qFormat="1"/>
   </w:latentStyles>
   <w:style w:type="paragraph" w:default="1" w:styleId="Normal">
     <w:name w:val="Normal"/>
@@ -4567,6 +4654,7 @@
       <w:spacing w:after="0" w:line="240" w:lineRule="auto"/>
     </w:pPr>
     <w:tblPr>
+      <w:tblInd w:w="0" w:type="dxa"/>
       <w:tblBorders>
         <w:top w:val="single" w:sz="4" w:space="0" w:color="auto"/>
         <w:left w:val="single" w:sz="4" w:space="0" w:color="auto"/>
@@ -4575,6 +4663,229 @@
         <w:insideH w:val="single" w:sz="4" w:space="0" w:color="auto"/>
         <w:insideV w:val="single" w:sz="4" w:space="0" w:color="auto"/>
       </w:tblBorders>
+      <w:tblCellMar>
+        <w:top w:w="0" w:type="dxa"/>
+        <w:left w:w="108" w:type="dxa"/>
+        <w:bottom w:w="0" w:type="dxa"/>
+        <w:right w:w="108" w:type="dxa"/>
+      </w:tblCellMar>
+    </w:tblPr>
+  </w:style>
+</w:styles>
+</file>
+
+<file path=word/stylesWithEffects.xml><?xml version="1.0" encoding="utf-8"?>
+<w:styles xmlns:wpc="http://schemas.microsoft.com/office/word/2010/wordprocessingCanvas" xmlns:mc="http://schemas.openxmlformats.org/markup-compatibility/2006" xmlns:o="urn:schemas-microsoft-com:office:office" xmlns:r="http://schemas.openxmlformats.org/officeDocument/2006/relationships" xmlns:m="http://schemas.openxmlformats.org/officeDocument/2006/math" xmlns:v="urn:schemas-microsoft-com:vml" xmlns:wp14="http://schemas.microsoft.com/office/word/2010/wordprocessingDrawing" xmlns:wp="http://schemas.openxmlformats.org/drawingml/2006/wordprocessingDrawing" xmlns:w10="urn:schemas-microsoft-com:office:word" xmlns:w="http://schemas.openxmlformats.org/wordprocessingml/2006/main" xmlns:w14="http://schemas.microsoft.com/office/word/2010/wordml" xmlns:wpg="http://schemas.microsoft.com/office/word/2010/wordprocessingGroup" xmlns:wpi="http://schemas.microsoft.com/office/word/2010/wordprocessingInk" xmlns:wne="http://schemas.microsoft.com/office/word/2006/wordml" xmlns:wps="http://schemas.microsoft.com/office/word/2010/wordprocessingShape" mc:Ignorable="w14 wp14">
+  <w:docDefaults>
+    <w:rPrDefault>
+      <w:rPr>
+        <w:rFonts w:asciiTheme="minorHAnsi" w:eastAsiaTheme="minorEastAsia" w:hAnsiTheme="minorHAnsi" w:cstheme="minorBidi"/>
+        <w:sz w:val="22"/>
+        <w:szCs w:val="22"/>
+        <w:lang w:val="en-US" w:eastAsia="zh-CN" w:bidi="ar-SA"/>
+      </w:rPr>
+    </w:rPrDefault>
+    <w:pPrDefault>
+      <w:pPr>
+        <w:spacing w:after="160" w:line="259" w:lineRule="auto"/>
+      </w:pPr>
+    </w:pPrDefault>
+  </w:docDefaults>
+  <w:latentStyles w:defLockedState="0" w:defUIPriority="99" w:defSemiHidden="1" w:defUnhideWhenUsed="1" w:defQFormat="0" w:count="267">
+    <w:lsdException w:name="Normal" w:semiHidden="0" w:uiPriority="0" w:unhideWhenUsed="0" w:qFormat="1"/>
+    <w:lsdException w:name="heading 1" w:semiHidden="0" w:uiPriority="9" w:unhideWhenUsed="0" w:qFormat="1"/>
+    <w:lsdException w:name="heading 2" w:uiPriority="9" w:qFormat="1"/>
+    <w:lsdException w:name="heading 3" w:uiPriority="9" w:qFormat="1"/>
+    <w:lsdException w:name="heading 4" w:uiPriority="9" w:qFormat="1"/>
+    <w:lsdException w:name="heading 5" w:uiPriority="9" w:qFormat="1"/>
+    <w:lsdException w:name="heading 6" w:uiPriority="9" w:qFormat="1"/>
+    <w:lsdException w:name="heading 7" w:uiPriority="9" w:qFormat="1"/>
+    <w:lsdException w:name="heading 8" w:uiPriority="9" w:qFormat="1"/>
+    <w:lsdException w:name="heading 9" w:uiPriority="9" w:qFormat="1"/>
+    <w:lsdException w:name="toc 1" w:uiPriority="39"/>
+    <w:lsdException w:name="toc 2" w:uiPriority="39"/>
+    <w:lsdException w:name="toc 3" w:uiPriority="39"/>
+    <w:lsdException w:name="toc 4" w:uiPriority="39"/>
+    <w:lsdException w:name="toc 5" w:uiPriority="39"/>
+    <w:lsdException w:name="toc 6" w:uiPriority="39"/>
+    <w:lsdException w:name="toc 7" w:uiPriority="39"/>
+    <w:lsdException w:name="toc 8" w:uiPriority="39"/>
+    <w:lsdException w:name="toc 9" w:uiPriority="39"/>
+    <w:lsdException w:name="caption" w:uiPriority="35" w:qFormat="1"/>
+    <w:lsdException w:name="Title" w:semiHidden="0" w:uiPriority="10" w:unhideWhenUsed="0" w:qFormat="1"/>
+    <w:lsdException w:name="Default Paragraph Font" w:uiPriority="1"/>
+    <w:lsdException w:name="Subtitle" w:semiHidden="0" w:uiPriority="11" w:unhideWhenUsed="0" w:qFormat="1"/>
+    <w:lsdException w:name="Strong" w:semiHidden="0" w:uiPriority="22" w:unhideWhenUsed="0" w:qFormat="1"/>
+    <w:lsdException w:name="Emphasis" w:semiHidden="0" w:uiPriority="20" w:unhideWhenUsed="0" w:qFormat="1"/>
+    <w:lsdException w:name="Table Grid" w:semiHidden="0" w:uiPriority="39" w:unhideWhenUsed="0"/>
+    <w:lsdException w:name="Placeholder Text" w:unhideWhenUsed="0"/>
+    <w:lsdException w:name="No Spacing" w:semiHidden="0" w:uiPriority="1" w:unhideWhenUsed="0" w:qFormat="1"/>
+    <w:lsdException w:name="Light Shading" w:semiHidden="0" w:uiPriority="60" w:unhideWhenUsed="0"/>
+    <w:lsdException w:name="Light List" w:semiHidden="0" w:uiPriority="61" w:unhideWhenUsed="0"/>
+    <w:lsdException w:name="Light Grid" w:semiHidden="0" w:uiPriority="62" w:unhideWhenUsed="0"/>
+    <w:lsdException w:name="Medium Shading 1" w:semiHidden="0" w:uiPriority="63" w:unhideWhenUsed="0"/>
+    <w:lsdException w:name="Medium Shading 2" w:semiHidden="0" w:uiPriority="64" w:unhideWhenUsed="0"/>
+    <w:lsdException w:name="Medium List 1" w:semiHidden="0" w:uiPriority="65" w:unhideWhenUsed="0"/>
+    <w:lsdException w:name="Medium List 2" w:semiHidden="0" w:uiPriority="66" w:unhideWhenUsed="0"/>
+    <w:lsdException w:name="Medium Grid 1" w:semiHidden="0" w:uiPriority="67" w:unhideWhenUsed="0"/>
+    <w:lsdException w:name="Medium Grid 2" w:semiHidden="0" w:uiPriority="68" w:unhideWhenUsed="0"/>
+    <w:lsdException w:name="Medium Grid 3" w:semiHidden="0" w:uiPriority="69" w:unhideWhenUsed="0"/>
+    <w:lsdException w:name="Dark List" w:semiHidden="0" w:uiPriority="70" w:unhideWhenUsed="0"/>
+    <w:lsdException w:name="Colorful Shading" w:semiHidden="0" w:uiPriority="71" w:unhideWhenUsed="0"/>
+    <w:lsdException w:name="Colorful List" w:semiHidden="0" w:uiPriority="72" w:unhideWhenUsed="0"/>
+    <w:lsdException w:name="Colorful Grid" w:semiHidden="0" w:uiPriority="73" w:unhideWhenUsed="0"/>
+    <w:lsdException w:name="Light Shading Accent 1" w:semiHidden="0" w:uiPriority="60" w:unhideWhenUsed="0"/>
+    <w:lsdException w:name="Light List Accent 1" w:semiHidden="0" w:uiPriority="61" w:unhideWhenUsed="0"/>
+    <w:lsdException w:name="Light Grid Accent 1" w:semiHidden="0" w:uiPriority="62" w:unhideWhenUsed="0"/>
+    <w:lsdException w:name="Medium Shading 1 Accent 1" w:semiHidden="0" w:uiPriority="63" w:unhideWhenUsed="0"/>
+    <w:lsdException w:name="Medium Shading 2 Accent 1" w:semiHidden="0" w:uiPriority="64" w:unhideWhenUsed="0"/>
+    <w:lsdException w:name="Medium List 1 Accent 1" w:semiHidden="0" w:uiPriority="65" w:unhideWhenUsed="0"/>
+    <w:lsdException w:name="Revision" w:unhideWhenUsed="0"/>
+    <w:lsdException w:name="List Paragraph" w:semiHidden="0" w:uiPriority="34" w:unhideWhenUsed="0" w:qFormat="1"/>
+    <w:lsdException w:name="Quote" w:semiHidden="0" w:uiPriority="29" w:unhideWhenUsed="0" w:qFormat="1"/>
+    <w:lsdException w:name="Intense Quote" w:semiHidden="0" w:uiPriority="30" w:unhideWhenUsed="0" w:qFormat="1"/>
+    <w:lsdException w:name="Medium List 2 Accent 1" w:semiHidden="0" w:uiPriority="66" w:unhideWhenUsed="0"/>
+    <w:lsdException w:name="Medium Grid 1 Accent 1" w:semiHidden="0" w:uiPriority="67" w:unhideWhenUsed="0"/>
+    <w:lsdException w:name="Medium Grid 2 Accent 1" w:semiHidden="0" w:uiPriority="68" w:unhideWhenUsed="0"/>
+    <w:lsdException w:name="Medium Grid 3 Accent 1" w:semiHidden="0" w:uiPriority="69" w:unhideWhenUsed="0"/>
+    <w:lsdException w:name="Dark List Accent 1" w:semiHidden="0" w:uiPriority="70" w:unhideWhenUsed="0"/>
+    <w:lsdException w:name="Colorful Shading Accent 1" w:semiHidden="0" w:uiPriority="71" w:unhideWhenUsed="0"/>
+    <w:lsdException w:name="Colorful List Accent 1" w:semiHidden="0" w:uiPriority="72" w:unhideWhenUsed="0"/>
+    <w:lsdException w:name="Colorful Grid Accent 1" w:semiHidden="0" w:uiPriority="73" w:unhideWhenUsed="0"/>
+    <w:lsdException w:name="Light Shading Accent 2" w:semiHidden="0" w:uiPriority="60" w:unhideWhenUsed="0"/>
+    <w:lsdException w:name="Light List Accent 2" w:semiHidden="0" w:uiPriority="61" w:unhideWhenUsed="0"/>
+    <w:lsdException w:name="Light Grid Accent 2" w:semiHidden="0" w:uiPriority="62" w:unhideWhenUsed="0"/>
+    <w:lsdException w:name="Medium Shading 1 Accent 2" w:semiHidden="0" w:uiPriority="63" w:unhideWhenUsed="0"/>
+    <w:lsdException w:name="Medium Shading 2 Accent 2" w:semiHidden="0" w:uiPriority="64" w:unhideWhenUsed="0"/>
+    <w:lsdException w:name="Medium List 1 Accent 2" w:semiHidden="0" w:uiPriority="65" w:unhideWhenUsed="0"/>
+    <w:lsdException w:name="Medium List 2 Accent 2" w:semiHidden="0" w:uiPriority="66" w:unhideWhenUsed="0"/>
+    <w:lsdException w:name="Medium Grid 1 Accent 2" w:semiHidden="0" w:uiPriority="67" w:unhideWhenUsed="0"/>
+    <w:lsdException w:name="Medium Grid 2 Accent 2" w:semiHidden="0" w:uiPriority="68" w:unhideWhenUsed="0"/>
+    <w:lsdException w:name="Medium Grid 3 Accent 2" w:semiHidden="0" w:uiPriority="69" w:unhideWhenUsed="0"/>
+    <w:lsdException w:name="Dark List Accent 2" w:semiHidden="0" w:uiPriority="70" w:unhideWhenUsed="0"/>
+    <w:lsdException w:name="Colorful Shading Accent 2" w:semiHidden="0" w:uiPriority="71" w:unhideWhenUsed="0"/>
+    <w:lsdException w:name="Colorful List Accent 2" w:semiHidden="0" w:uiPriority="72" w:unhideWhenUsed="0"/>
+    <w:lsdException w:name="Colorful Grid Accent 2" w:semiHidden="0" w:uiPriority="73" w:unhideWhenUsed="0"/>
+    <w:lsdException w:name="Light Shading Accent 3" w:semiHidden="0" w:uiPriority="60" w:unhideWhenUsed="0"/>
+    <w:lsdException w:name="Light List Accent 3" w:semiHidden="0" w:uiPriority="61" w:unhideWhenUsed="0"/>
+    <w:lsdException w:name="Light Grid Accent 3" w:semiHidden="0" w:uiPriority="62" w:unhideWhenUsed="0"/>
+    <w:lsdException w:name="Medium Shading 1 Accent 3" w:semiHidden="0" w:uiPriority="63" w:unhideWhenUsed="0"/>
+    <w:lsdException w:name="Medium Shading 2 Accent 3" w:semiHidden="0" w:uiPriority="64" w:unhideWhenUsed="0"/>
+    <w:lsdException w:name="Medium List 1 Accent 3" w:semiHidden="0" w:uiPriority="65" w:unhideWhenUsed="0"/>
+    <w:lsdException w:name="Medium List 2 Accent 3" w:semiHidden="0" w:uiPriority="66" w:unhideWhenUsed="0"/>
+    <w:lsdException w:name="Medium Grid 1 Accent 3" w:semiHidden="0" w:uiPriority="67" w:unhideWhenUsed="0"/>
+    <w:lsdException w:name="Medium Grid 2 Accent 3" w:semiHidden="0" w:uiPriority="68" w:unhideWhenUsed="0"/>
+    <w:lsdException w:name="Medium Grid 3 Accent 3" w:semiHidden="0" w:uiPriority="69" w:unhideWhenUsed="0"/>
+    <w:lsdException w:name="Dark List Accent 3" w:semiHidden="0" w:uiPriority="70" w:unhideWhenUsed="0"/>
+    <w:lsdException w:name="Colorful Shading Accent 3" w:semiHidden="0" w:uiPriority="71" w:unhideWhenUsed="0"/>
+    <w:lsdException w:name="Colorful List Accent 3" w:semiHidden="0" w:uiPriority="72" w:unhideWhenUsed="0"/>
+    <w:lsdException w:name="Colorful Grid Accent 3" w:semiHidden="0" w:uiPriority="73" w:unhideWhenUsed="0"/>
+    <w:lsdException w:name="Light Shading Accent 4" w:semiHidden="0" w:uiPriority="60" w:unhideWhenUsed="0"/>
+    <w:lsdException w:name="Light List Accent 4" w:semiHidden="0" w:uiPriority="61" w:unhideWhenUsed="0"/>
+    <w:lsdException w:name="Light Grid Accent 4" w:semiHidden="0" w:uiPriority="62" w:unhideWhenUsed="0"/>
+    <w:lsdException w:name="Medium Shading 1 Accent 4" w:semiHidden="0" w:uiPriority="63" w:unhideWhenUsed="0"/>
+    <w:lsdException w:name="Medium Shading 2 Accent 4" w:semiHidden="0" w:uiPriority="64" w:unhideWhenUsed="0"/>
+    <w:lsdException w:name="Medium List 1 Accent 4" w:semiHidden="0" w:uiPriority="65" w:unhideWhenUsed="0"/>
+    <w:lsdException w:name="Medium List 2 Accent 4" w:semiHidden="0" w:uiPriority="66" w:unhideWhenUsed="0"/>
+    <w:lsdException w:name="Medium Grid 1 Accent 4" w:semiHidden="0" w:uiPriority="67" w:unhideWhenUsed="0"/>
+    <w:lsdException w:name="Medium Grid 2 Accent 4" w:semiHidden="0" w:uiPriority="68" w:unhideWhenUsed="0"/>
+    <w:lsdException w:name="Medium Grid 3 Accent 4" w:semiHidden="0" w:uiPriority="69" w:unhideWhenUsed="0"/>
+    <w:lsdException w:name="Dark List Accent 4" w:semiHidden="0" w:uiPriority="70" w:unhideWhenUsed="0"/>
+    <w:lsdException w:name="Colorful Shading Accent 4" w:semiHidden="0" w:uiPriority="71" w:unhideWhenUsed="0"/>
+    <w:lsdException w:name="Colorful List Accent 4" w:semiHidden="0" w:uiPriority="72" w:unhideWhenUsed="0"/>
+    <w:lsdException w:name="Colorful Grid Accent 4" w:semiHidden="0" w:uiPriority="73" w:unhideWhenUsed="0"/>
+    <w:lsdException w:name="Light Shading Accent 5" w:semiHidden="0" w:uiPriority="60" w:unhideWhenUsed="0"/>
+    <w:lsdException w:name="Light List Accent 5" w:semiHidden="0" w:uiPriority="61" w:unhideWhenUsed="0"/>
+    <w:lsdException w:name="Light Grid Accent 5" w:semiHidden="0" w:uiPriority="62" w:unhideWhenUsed="0"/>
+    <w:lsdException w:name="Medium Shading 1 Accent 5" w:semiHidden="0" w:uiPriority="63" w:unhideWhenUsed="0"/>
+    <w:lsdException w:name="Medium Shading 2 Accent 5" w:semiHidden="0" w:uiPriority="64" w:unhideWhenUsed="0"/>
+    <w:lsdException w:name="Medium List 1 Accent 5" w:semiHidden="0" w:uiPriority="65" w:unhideWhenUsed="0"/>
+    <w:lsdException w:name="Medium List 2 Accent 5" w:semiHidden="0" w:uiPriority="66" w:unhideWhenUsed="0"/>
+    <w:lsdException w:name="Medium Grid 1 Accent 5" w:semiHidden="0" w:uiPriority="67" w:unhideWhenUsed="0"/>
+    <w:lsdException w:name="Medium Grid 2 Accent 5" w:semiHidden="0" w:uiPriority="68" w:unhideWhenUsed="0"/>
+    <w:lsdException w:name="Medium Grid 3 Accent 5" w:semiHidden="0" w:uiPriority="69" w:unhideWhenUsed="0"/>
+    <w:lsdException w:name="Dark List Accent 5" w:semiHidden="0" w:uiPriority="70" w:unhideWhenUsed="0"/>
+    <w:lsdException w:name="Colorful Shading Accent 5" w:semiHidden="0" w:uiPriority="71" w:unhideWhenUsed="0"/>
+    <w:lsdException w:name="Colorful List Accent 5" w:semiHidden="0" w:uiPriority="72" w:unhideWhenUsed="0"/>
+    <w:lsdException w:name="Colorful Grid Accent 5" w:semiHidden="0" w:uiPriority="73" w:unhideWhenUsed="0"/>
+    <w:lsdException w:name="Light Shading Accent 6" w:semiHidden="0" w:uiPriority="60" w:unhideWhenUsed="0"/>
+    <w:lsdException w:name="Light List Accent 6" w:semiHidden="0" w:uiPriority="61" w:unhideWhenUsed="0"/>
+    <w:lsdException w:name="Light Grid Accent 6" w:semiHidden="0" w:uiPriority="62" w:unhideWhenUsed="0"/>
+    <w:lsdException w:name="Medium Shading 1 Accent 6" w:semiHidden="0" w:uiPriority="63" w:unhideWhenUsed="0"/>
+    <w:lsdException w:name="Medium Shading 2 Accent 6" w:semiHidden="0" w:uiPriority="64" w:unhideWhenUsed="0"/>
+    <w:lsdException w:name="Medium List 1 Accent 6" w:semiHidden="0" w:uiPriority="65" w:unhideWhenUsed="0"/>
+    <w:lsdException w:name="Medium List 2 Accent 6" w:semiHidden="0" w:uiPriority="66" w:unhideWhenUsed="0"/>
+    <w:lsdException w:name="Medium Grid 1 Accent 6" w:semiHidden="0" w:uiPriority="67" w:unhideWhenUsed="0"/>
+    <w:lsdException w:name="Medium Grid 2 Accent 6" w:semiHidden="0" w:uiPriority="68" w:unhideWhenUsed="0"/>
+    <w:lsdException w:name="Medium Grid 3 Accent 6" w:semiHidden="0" w:uiPriority="69" w:unhideWhenUsed="0"/>
+    <w:lsdException w:name="Dark List Accent 6" w:semiHidden="0" w:uiPriority="70" w:unhideWhenUsed="0"/>
+    <w:lsdException w:name="Colorful Shading Accent 6" w:semiHidden="0" w:uiPriority="71" w:unhideWhenUsed="0"/>
+    <w:lsdException w:name="Colorful List Accent 6" w:semiHidden="0" w:uiPriority="72" w:unhideWhenUsed="0"/>
+    <w:lsdException w:name="Colorful Grid Accent 6" w:semiHidden="0" w:uiPriority="73" w:unhideWhenUsed="0"/>
+    <w:lsdException w:name="Subtle Emphasis" w:semiHidden="0" w:uiPriority="19" w:unhideWhenUsed="0" w:qFormat="1"/>
+    <w:lsdException w:name="Intense Emphasis" w:semiHidden="0" w:uiPriority="21" w:unhideWhenUsed="0" w:qFormat="1"/>
+    <w:lsdException w:name="Subtle Reference" w:semiHidden="0" w:uiPriority="31" w:unhideWhenUsed="0" w:qFormat="1"/>
+    <w:lsdException w:name="Intense Reference" w:semiHidden="0" w:uiPriority="32" w:unhideWhenUsed="0" w:qFormat="1"/>
+    <w:lsdException w:name="Book Title" w:semiHidden="0" w:uiPriority="33" w:unhideWhenUsed="0" w:qFormat="1"/>
+    <w:lsdException w:name="Bibliography" w:uiPriority="37"/>
+    <w:lsdException w:name="TOC Heading" w:uiPriority="39" w:qFormat="1"/>
+  </w:latentStyles>
+  <w:style w:type="paragraph" w:default="1" w:styleId="Normal">
+    <w:name w:val="Normal"/>
+    <w:qFormat/>
+    <w:rsid w:val="004E2B53"/>
+  </w:style>
+  <w:style w:type="character" w:default="1" w:styleId="DefaultParagraphFont">
+    <w:name w:val="Default Paragraph Font"/>
+    <w:uiPriority w:val="1"/>
+    <w:semiHidden/>
+    <w:unhideWhenUsed/>
+  </w:style>
+  <w:style w:type="table" w:default="1" w:styleId="TableNormal">
+    <w:name w:val="Normal Table"/>
+    <w:uiPriority w:val="99"/>
+    <w:semiHidden/>
+    <w:unhideWhenUsed/>
+    <w:tblPr>
+      <w:tblInd w:w="0" w:type="dxa"/>
+      <w:tblCellMar>
+        <w:top w:w="0" w:type="dxa"/>
+        <w:left w:w="108" w:type="dxa"/>
+        <w:bottom w:w="0" w:type="dxa"/>
+        <w:right w:w="108" w:type="dxa"/>
+      </w:tblCellMar>
+    </w:tblPr>
+  </w:style>
+  <w:style w:type="numbering" w:default="1" w:styleId="NoList">
+    <w:name w:val="No List"/>
+    <w:uiPriority w:val="99"/>
+    <w:semiHidden/>
+    <w:unhideWhenUsed/>
+  </w:style>
+  <w:style w:type="table" w:styleId="TableGrid">
+    <w:name w:val="Table Grid"/>
+    <w:basedOn w:val="TableNormal"/>
+    <w:uiPriority w:val="39"/>
+    <w:rsid w:val="004E2B53"/>
+    <w:pPr>
+      <w:spacing w:after="0" w:line="240" w:lineRule="auto"/>
+    </w:pPr>
+    <w:tblPr>
+      <w:tblInd w:w="0" w:type="dxa"/>
+      <w:tblBorders>
+        <w:top w:val="single" w:sz="4" w:space="0" w:color="auto"/>
+        <w:left w:val="single" w:sz="4" w:space="0" w:color="auto"/>
+        <w:bottom w:val="single" w:sz="4" w:space="0" w:color="auto"/>
+        <w:right w:val="single" w:sz="4" w:space="0" w:color="auto"/>
+        <w:insideH w:val="single" w:sz="4" w:space="0" w:color="auto"/>
+        <w:insideV w:val="single" w:sz="4" w:space="0" w:color="auto"/>
+      </w:tblBorders>
+      <w:tblCellMar>
+        <w:top w:w="0" w:type="dxa"/>
+        <w:left w:w="108" w:type="dxa"/>
+        <w:bottom w:w="0" w:type="dxa"/>
+        <w:right w:w="108" w:type="dxa"/>
+      </w:tblCellMar>
     </w:tblPr>
   </w:style>
 </w:styles>
@@ -4623,7 +4934,7 @@
     </a:clrScheme>
     <a:fontScheme name="Office">
       <a:majorFont>
-        <a:latin typeface="Calibri Light" panose="020F0302020204030204"/>
+        <a:latin typeface="Calibri Light"/>
         <a:ea typeface=""/>
         <a:cs typeface=""/>
         <a:font script="Jpan" typeface="游ゴシック Light"/>
@@ -4658,7 +4969,7 @@
         <a:font script="Geor" typeface="Sylfaen"/>
       </a:majorFont>
       <a:minorFont>
-        <a:latin typeface="Calibri" panose="020F0502020204030204"/>
+        <a:latin typeface="Calibri"/>
         <a:ea typeface=""/>
         <a:cs typeface=""/>
         <a:font script="Jpan" typeface="游明朝"/>
@@ -4835,8 +5146,20 @@
   <a:extraClrSchemeLst/>
   <a:extLst>
     <a:ext uri="{05A4C25C-085E-4340-85A3-A5531E510DB2}">
-      <thm15:themeFamily xmlns:thm15="http://schemas.microsoft.com/office/thememl/2012/main" name="Office Theme" id="{62F939B6-93AF-4DB8-9C6B-D6C7DFDC589F}" vid="{4A3C46E8-61CC-4603-A589-7422A47A8E4A}"/>
+      <thm15:themeFamily xmlns="" xmlns:thm15="http://schemas.microsoft.com/office/thememl/2012/main" name="Office Theme" id="{62F939B6-93AF-4DB8-9C6B-D6C7DFDC589F}" vid="{4A3C46E8-61CC-4603-A589-7422A47A8E4A}"/>
     </a:ext>
   </a:extLst>
 </a:theme>
+</file>
+
+<file path=customXml/item1.xml><?xml version="1.0" encoding="utf-8"?>
+<b:Sources xmlns:b="http://schemas.openxmlformats.org/officeDocument/2006/bibliography" xmlns="http://schemas.openxmlformats.org/officeDocument/2006/bibliography" SelectedStyle="\APASixthEditionOfficeOnline.xsl" StyleName="APA" Version="6"/>
+</file>
+
+<file path=customXml/itemProps1.xml><?xml version="1.0" encoding="utf-8"?>
+<ds:datastoreItem xmlns:ds="http://schemas.openxmlformats.org/officeDocument/2006/customXml" ds:itemID="{9EF12933-ACF7-485B-8C20-3DD8C2AA3982}">
+  <ds:schemaRefs>
+    <ds:schemaRef ds:uri="http://schemas.openxmlformats.org/officeDocument/2006/bibliography"/>
+  </ds:schemaRefs>
+</ds:datastoreItem>
 </file>
</xml_diff>